<commit_message>
Change to the about text
</commit_message>
<xml_diff>
--- a/CCBS.docx
+++ b/CCBS.docx
@@ -198,6 +198,15 @@
     </w:p>
     <w:sdt>
       <w:sdtPr>
+        <w:rPr>
+          <w:rFonts w:asciiTheme="minorHAnsi" w:eastAsiaTheme="minorHAnsi" w:hAnsiTheme="minorHAnsi" w:cstheme="minorBidi"/>
+          <w:color w:val="auto"/>
+          <w:kern w:val="2"/>
+          <w:sz w:val="22"/>
+          <w:szCs w:val="22"/>
+          <w:lang w:val="el-GR"/>
+          <w14:ligatures w14:val="standardContextual"/>
+        </w:rPr>
         <w:id w:val="2039619530"/>
         <w:docPartObj>
           <w:docPartGallery w:val="Table of Contents"/>
@@ -206,16 +215,9 @@
       </w:sdtPr>
       <w:sdtEndPr>
         <w:rPr>
-          <w:rFonts w:asciiTheme="minorHAnsi" w:eastAsiaTheme="minorHAnsi" w:hAnsiTheme="minorHAnsi" w:cstheme="minorBidi"/>
           <w:b/>
           <w:bCs/>
           <w:noProof/>
-          <w:color w:val="auto"/>
-          <w:kern w:val="2"/>
-          <w:sz w:val="22"/>
-          <w:szCs w:val="22"/>
-          <w:lang w:val="el-GR"/>
-          <w14:ligatures w14:val="standardContextual"/>
         </w:rPr>
       </w:sdtEndPr>
       <w:sdtContent>
@@ -5881,7 +5883,21 @@
           <w:lang w:val="en-US" w:eastAsia="el-GR"/>
           <w14:ligatures w14:val="none"/>
         </w:rPr>
-        <w:t>C-Soft Interface,"</w:t>
+        <w:t>CBS</w:t>
+      </w:r>
+      <w:r>
+        <w:rPr>
+          <w:rFonts w:ascii="Consolas" w:eastAsia="Times New Roman" w:hAnsi="Consolas" w:cs="Courier New"/>
+          <w:b/>
+          <w:bCs/>
+          <w:color w:val="A2FCA2"/>
+          <w:kern w:val="0"/>
+          <w:sz w:val="18"/>
+          <w:szCs w:val="18"/>
+          <w:lang w:val="en-US" w:eastAsia="el-GR"/>
+          <w14:ligatures w14:val="none"/>
+        </w:rPr>
+        <w:t xml:space="preserve"> Interface,"</w:t>
       </w:r>
     </w:p>
     <w:p>
@@ -6068,7 +6084,7 @@
           <w:lang w:val="en-US" w:eastAsia="el-GR"/>
           <w14:ligatures w14:val="none"/>
         </w:rPr>
-        <w:t>ASSETBANK</w:t>
+        <w:t>ACMEBank</w:t>
       </w:r>
       <w:r>
         <w:rPr>
@@ -6096,7 +6112,7 @@
           <w:lang w:val="en-US" w:eastAsia="el-GR"/>
           <w14:ligatures w14:val="none"/>
         </w:rPr>
-        <w:t>CSOFT</w:t>
+        <w:t>SoftCompany</w:t>
       </w:r>
       <w:r>
         <w:rPr>

</xml_diff>

<commit_message>
Minor modifications, template API C# application
</commit_message>
<xml_diff>
--- a/CCBS.docx
+++ b/CCBS.docx
@@ -1,6 +1,6 @@
 
 <file path=word/document.xml><?xml version="1.0" encoding="utf-8"?>
-<w:document xmlns:wpc="http://schemas.microsoft.com/office/word/2010/wordprocessingCanvas" xmlns:cx="http://schemas.microsoft.com/office/drawing/2014/chartex" xmlns:cx1="http://schemas.microsoft.com/office/drawing/2015/9/8/chartex" xmlns:cx2="http://schemas.microsoft.com/office/drawing/2015/10/21/chartex" xmlns:cx3="http://schemas.microsoft.com/office/drawing/2016/5/9/chartex" xmlns:cx4="http://schemas.microsoft.com/office/drawing/2016/5/10/chartex" xmlns:cx5="http://schemas.microsoft.com/office/drawing/2016/5/11/chartex" xmlns:cx6="http://schemas.microsoft.com/office/drawing/2016/5/12/chartex" xmlns:cx7="http://schemas.microsoft.com/office/drawing/2016/5/13/chartex" xmlns:cx8="http://schemas.microsoft.com/office/drawing/2016/5/14/chartex" xmlns:mc="http://schemas.openxmlformats.org/markup-compatibility/2006" xmlns:aink="http://schemas.microsoft.com/office/drawing/2016/ink" xmlns:am3d="http://schemas.microsoft.com/office/drawing/2017/model3d" xmlns:o="urn:schemas-microsoft-com:office:office" xmlns:oel="http://schemas.microsoft.com/office/2019/extlst" xmlns:r="http://schemas.openxmlformats.org/officeDocument/2006/relationships" xmlns:m="http://schemas.openxmlformats.org/officeDocument/2006/math" xmlns:v="urn:schemas-microsoft-com:vml" xmlns:wp14="http://schemas.microsoft.com/office/word/2010/wordprocessingDrawing" xmlns:wp="http://schemas.openxmlformats.org/drawingml/2006/wordprocessingDrawing" xmlns:w10="urn:schemas-microsoft-com:office:word" xmlns:w="http://schemas.openxmlformats.org/wordprocessingml/2006/main" xmlns:w14="http://schemas.microsoft.com/office/word/2010/wordml" xmlns:w15="http://schemas.microsoft.com/office/word/2012/wordml" xmlns:w16cex="http://schemas.microsoft.com/office/word/2018/wordml/cex" xmlns:w16cid="http://schemas.microsoft.com/office/word/2016/wordml/cid" xmlns:w16="http://schemas.microsoft.com/office/word/2018/wordml" xmlns:w16sdtdh="http://schemas.microsoft.com/office/word/2020/wordml/sdtdatahash" xmlns:w16se="http://schemas.microsoft.com/office/word/2015/wordml/symex" xmlns:wpg="http://schemas.microsoft.com/office/word/2010/wordprocessingGroup" xmlns:wpi="http://schemas.microsoft.com/office/word/2010/wordprocessingInk" xmlns:wne="http://schemas.microsoft.com/office/word/2006/wordml" xmlns:wps="http://schemas.microsoft.com/office/word/2010/wordprocessingShape" mc:Ignorable="w14 w15 w16se w16cid w16 w16cex w16sdtdh wp14">
+<w:document xmlns:wpc="http://schemas.microsoft.com/office/word/2010/wordprocessingCanvas" xmlns:cx="http://schemas.microsoft.com/office/drawing/2014/chartex" xmlns:cx1="http://schemas.microsoft.com/office/drawing/2015/9/8/chartex" xmlns:cx2="http://schemas.microsoft.com/office/drawing/2015/10/21/chartex" xmlns:cx3="http://schemas.microsoft.com/office/drawing/2016/5/9/chartex" xmlns:cx4="http://schemas.microsoft.com/office/drawing/2016/5/10/chartex" xmlns:cx5="http://schemas.microsoft.com/office/drawing/2016/5/11/chartex" xmlns:cx6="http://schemas.microsoft.com/office/drawing/2016/5/12/chartex" xmlns:cx7="http://schemas.microsoft.com/office/drawing/2016/5/13/chartex" xmlns:cx8="http://schemas.microsoft.com/office/drawing/2016/5/14/chartex" xmlns:mc="http://schemas.openxmlformats.org/markup-compatibility/2006" xmlns:aink="http://schemas.microsoft.com/office/drawing/2016/ink" xmlns:am3d="http://schemas.microsoft.com/office/drawing/2017/model3d" xmlns:o="urn:schemas-microsoft-com:office:office" xmlns:r="http://schemas.openxmlformats.org/officeDocument/2006/relationships" xmlns:m="http://schemas.openxmlformats.org/officeDocument/2006/math" xmlns:v="urn:schemas-microsoft-com:vml" xmlns:wp14="http://schemas.microsoft.com/office/word/2010/wordprocessingDrawing" xmlns:wp="http://schemas.openxmlformats.org/drawingml/2006/wordprocessingDrawing" xmlns:w10="urn:schemas-microsoft-com:office:word" xmlns:w="http://schemas.openxmlformats.org/wordprocessingml/2006/main" xmlns:w14="http://schemas.microsoft.com/office/word/2010/wordml" xmlns:w15="http://schemas.microsoft.com/office/word/2012/wordml" xmlns:w16cid="http://schemas.microsoft.com/office/word/2016/wordml/cid" xmlns:w16se="http://schemas.microsoft.com/office/word/2015/wordml/symex" xmlns:wpg="http://schemas.microsoft.com/office/word/2010/wordprocessingGroup" xmlns:wpi="http://schemas.microsoft.com/office/word/2010/wordprocessingInk" xmlns:wne="http://schemas.microsoft.com/office/word/2006/wordml" xmlns:wps="http://schemas.microsoft.com/office/word/2010/wordprocessingShape" mc:Ignorable="w14 w15 w16se w16cid wp14">
   <w:body>
     <w:p>
       <w:pPr>
@@ -76,7 +76,19 @@
         <w:rPr>
           <w:lang w:val="en-US"/>
         </w:rPr>
-        <w:t xml:space="preserve"> to interconnect the i-Apply with the core banking system and the card platform if </w:t>
+        <w:t xml:space="preserve"> to interconnect </w:t>
+      </w:r>
+      <w:r>
+        <w:rPr>
+          <w:lang w:val="en-US"/>
+        </w:rPr>
+        <w:t>I</w:t>
+      </w:r>
+      <w:r>
+        <w:rPr>
+          <w:lang w:val="en-US"/>
+        </w:rPr>
+        <w:t xml:space="preserve">-Apply with the core banking system and the card platform if </w:t>
       </w:r>
       <w:r>
         <w:rPr>
@@ -148,7 +160,31 @@
         <w:rPr>
           <w:lang w:val="en-US"/>
         </w:rPr>
-        <w:t xml:space="preserve"> refer to the paragraph </w:t>
+        <w:t xml:space="preserve"> </w:t>
+      </w:r>
+      <w:r>
+        <w:rPr>
+          <w:lang w:val="en-US"/>
+        </w:rPr>
+        <w:t xml:space="preserve">please </w:t>
+      </w:r>
+      <w:r>
+        <w:rPr>
+          <w:lang w:val="en-US"/>
+        </w:rPr>
+        <w:t xml:space="preserve">refer to </w:t>
+      </w:r>
+      <w:r>
+        <w:rPr>
+          <w:lang w:val="en-US"/>
+        </w:rPr>
+        <w:t>p</w:t>
+      </w:r>
+      <w:r>
+        <w:rPr>
+          <w:lang w:val="en-US"/>
+        </w:rPr>
+        <w:t xml:space="preserve">aragraph </w:t>
       </w:r>
       <w:r>
         <w:rPr>
@@ -1900,7 +1936,19 @@
         <w:rPr>
           <w:lang w:val="en-US"/>
         </w:rPr>
-        <w:t>n application programming interface (API) defines the rules you must follow to communicate with other software systems.</w:t>
+        <w:t xml:space="preserve">n application programming interface (API) defines the rules you must follow </w:t>
+      </w:r>
+      <w:r>
+        <w:rPr>
+          <w:lang w:val="en-US"/>
+        </w:rPr>
+        <w:t xml:space="preserve">in order </w:t>
+      </w:r>
+      <w:r>
+        <w:rPr>
+          <w:lang w:val="en-US"/>
+        </w:rPr>
+        <w:t>to communicate with other software systems.</w:t>
       </w:r>
       <w:r>
         <w:rPr>
@@ -1944,7 +1992,133 @@
         <w:rPr>
           <w:lang w:val="en-US"/>
         </w:rPr>
-        <w:t xml:space="preserve">The Common-CBS API is an Open API compliant specification.   What </w:t>
+        <w:t xml:space="preserve">The Common-CBS API is an Open API compliant specification.   </w:t>
+      </w:r>
+      <w:r>
+        <w:rPr>
+          <w:lang w:val="en-US"/>
+        </w:rPr>
+        <w:t xml:space="preserve">The definition of </w:t>
+      </w:r>
+      <w:r>
+        <w:rPr>
+          <w:lang w:val="en-US"/>
+        </w:rPr>
+        <w:t xml:space="preserve">an Open API does </w:t>
+      </w:r>
+      <w:r>
+        <w:rPr>
+          <w:lang w:val="en-US"/>
+        </w:rPr>
+        <w:t xml:space="preserve">not </w:t>
+      </w:r>
+      <w:r>
+        <w:rPr>
+          <w:lang w:val="en-US"/>
+        </w:rPr>
+        <w:t>need further explanation as it is an industry</w:t>
+      </w:r>
+      <w:r>
+        <w:rPr>
+          <w:lang w:val="en-US"/>
+        </w:rPr>
+        <w:t>-</w:t>
+      </w:r>
+      <w:r>
+        <w:rPr>
+          <w:lang w:val="en-US"/>
+        </w:rPr>
+        <w:t>standard.</w:t>
+      </w:r>
+      <w:r>
+        <w:rPr>
+          <w:lang w:val="en-US"/>
+        </w:rPr>
+        <w:t xml:space="preserve"> </w:t>
+      </w:r>
+      <w:r>
+        <w:rPr>
+          <w:lang w:val="en-US"/>
+        </w:rPr>
+        <w:t xml:space="preserve"> In brief, Open API </w:t>
+      </w:r>
+      <w:r>
+        <w:rPr>
+          <w:lang w:val="en-US"/>
+        </w:rPr>
+        <w:t>can provide a definition of i-Apply API to other organizations (such as the Banking Software providers) who</w:t>
+      </w:r>
+      <w:r>
+        <w:rPr>
+          <w:lang w:val="en-US"/>
+        </w:rPr>
+        <w:t xml:space="preserve"> have to implement their services following that specification.</w:t>
+      </w:r>
+      <w:r>
+        <w:rPr>
+          <w:lang w:val="en-US"/>
+        </w:rPr>
+        <w:t xml:space="preserve"> </w:t>
+      </w:r>
+      <w:r>
+        <w:rPr>
+          <w:lang w:val="en-US"/>
+        </w:rPr>
+        <w:t xml:space="preserve"> Open API </w:t>
+      </w:r>
+      <w:r>
+        <w:rPr>
+          <w:lang w:val="en-US"/>
+        </w:rPr>
+        <w:t>provide</w:t>
+      </w:r>
+      <w:r>
+        <w:rPr>
+          <w:lang w:val="en-US"/>
+        </w:rPr>
+        <w:t>s</w:t>
+      </w:r>
+      <w:r>
+        <w:rPr>
+          <w:lang w:val="en-US"/>
+        </w:rPr>
+        <w:t xml:space="preserve"> a standardized </w:t>
+      </w:r>
+      <w:r>
+        <w:rPr>
+          <w:lang w:val="en-US"/>
+        </w:rPr>
+        <w:t>method</w:t>
+      </w:r>
+      <w:r>
+        <w:rPr>
+          <w:lang w:val="en-US"/>
+        </w:rPr>
+        <w:t xml:space="preserve"> to do this.</w:t>
+      </w:r>
+      <w:r>
+        <w:rPr>
+          <w:lang w:val="en-US"/>
+        </w:rPr>
+        <w:t xml:space="preserve"> </w:t>
+      </w:r>
+      <w:r>
+        <w:rPr>
+          <w:lang w:val="en-US"/>
+        </w:rPr>
+        <w:t xml:space="preserve"> </w:t>
+      </w:r>
+      <w:r>
+        <w:rPr>
+          <w:lang w:val="en-US"/>
+        </w:rPr>
+        <w:t xml:space="preserve">Our </w:t>
+      </w:r>
+      <w:r>
+        <w:rPr>
+          <w:lang w:val="en-US"/>
+        </w:rPr>
+        <w:t xml:space="preserve">API </w:t>
       </w:r>
       <w:r>
         <w:rPr>
@@ -1956,45 +2130,7 @@
         <w:rPr>
           <w:lang w:val="en-US"/>
         </w:rPr>
-        <w:t xml:space="preserve">an Open API does </w:t>
-      </w:r>
-      <w:r>
-        <w:rPr>
-          <w:lang w:val="en-US"/>
-        </w:rPr>
-        <w:t xml:space="preserve">not </w:t>
-      </w:r>
-      <w:r>
-        <w:rPr>
-          <w:lang w:val="en-US"/>
-        </w:rPr>
-        <w:t xml:space="preserve">need further explanation as it is an </w:t>
-      </w:r>
-      <w:proofErr w:type="gramStart"/>
-      <w:r>
-        <w:rPr>
-          <w:lang w:val="en-US"/>
-        </w:rPr>
-        <w:t>industry</w:t>
-      </w:r>
-      <w:r>
-        <w:rPr>
-          <w:lang w:val="en-US"/>
-        </w:rPr>
-        <w:t>-</w:t>
-      </w:r>
-      <w:r>
-        <w:rPr>
-          <w:lang w:val="en-US"/>
-        </w:rPr>
-        <w:t>standard</w:t>
-      </w:r>
-      <w:proofErr w:type="gramEnd"/>
-      <w:r>
-        <w:rPr>
-          <w:lang w:val="en-US"/>
-        </w:rPr>
-        <w:t>.</w:t>
+        <w:t>described in agnostic terms, decoupling them from any specific programming language.</w:t>
       </w:r>
       <w:r>
         <w:rPr>
@@ -2006,13 +2142,55 @@
         <w:rPr>
           <w:lang w:val="en-US"/>
         </w:rPr>
-        <w:t xml:space="preserve"> In brief, Open API </w:t>
-      </w:r>
-      <w:r>
-        <w:rPr>
-          <w:lang w:val="en-US"/>
-        </w:rPr>
-        <w:t>can provide a definition of i-Apply API to other organizations (such as the Banking Software providers) who</w:t>
+        <w:t xml:space="preserve"> Consumers of </w:t>
+      </w:r>
+      <w:r>
+        <w:rPr>
+          <w:lang w:val="en-US"/>
+        </w:rPr>
+        <w:t xml:space="preserve">our </w:t>
+      </w:r>
+      <w:r>
+        <w:rPr>
+          <w:lang w:val="en-US"/>
+        </w:rPr>
+        <w:t xml:space="preserve">API specification </w:t>
+      </w:r>
+      <w:r>
+        <w:rPr>
+          <w:lang w:val="en-US"/>
+        </w:rPr>
+        <w:t xml:space="preserve">(usually the Banking Software providers) </w:t>
+      </w:r>
+      <w:r>
+        <w:rPr>
+          <w:lang w:val="en-US"/>
+        </w:rPr>
+        <w:t xml:space="preserve">do not need to understand the </w:t>
+      </w:r>
+      <w:r>
+        <w:rPr>
+          <w:lang w:val="en-US"/>
+        </w:rPr>
+        <w:t>core</w:t>
+      </w:r>
+      <w:r>
+        <w:rPr>
+          <w:lang w:val="en-US"/>
+        </w:rPr>
+        <w:t xml:space="preserve"> of </w:t>
+      </w:r>
+      <w:r>
+        <w:rPr>
+          <w:lang w:val="en-US"/>
+        </w:rPr>
+        <w:t xml:space="preserve">our </w:t>
+      </w:r>
+      <w:r>
+        <w:rPr>
+          <w:lang w:val="en-US"/>
+        </w:rPr>
+        <w:t>application.</w:t>
       </w:r>
       <w:r>
         <w:rPr>
@@ -2020,19 +2198,35 @@
         </w:rPr>
         <w:t xml:space="preserve"> </w:t>
       </w:r>
-      <w:proofErr w:type="gramStart"/>
-      <w:r>
-        <w:rPr>
-          <w:lang w:val="en-US"/>
-        </w:rPr>
-        <w:t>have to</w:t>
-      </w:r>
-      <w:proofErr w:type="gramEnd"/>
-      <w:r>
-        <w:rPr>
-          <w:lang w:val="en-US"/>
-        </w:rPr>
-        <w:t xml:space="preserve"> implement their services following that specification.</w:t>
+      <w:r>
+        <w:rPr>
+          <w:lang w:val="en-US"/>
+        </w:rPr>
+        <w:t xml:space="preserve"> They can understand </w:t>
+      </w:r>
+      <w:r>
+        <w:rPr>
+          <w:lang w:val="en-US"/>
+        </w:rPr>
+        <w:t>precise</w:t>
+      </w:r>
+      <w:r>
+        <w:rPr>
+          <w:lang w:val="en-US"/>
+        </w:rPr>
+        <w:t xml:space="preserve">ly what they need from </w:t>
+      </w:r>
+      <w:r>
+        <w:rPr>
+          <w:lang w:val="en-US"/>
+        </w:rPr>
+        <w:t xml:space="preserve">our </w:t>
+      </w:r>
+      <w:r>
+        <w:rPr>
+          <w:lang w:val="en-US"/>
+        </w:rPr>
+        <w:t>API specification, written in a simple and expressive language.</w:t>
       </w:r>
       <w:r>
         <w:rPr>
@@ -2044,162 +2238,12 @@
         <w:rPr>
           <w:lang w:val="en-US"/>
         </w:rPr>
-        <w:t xml:space="preserve"> Open API </w:t>
-      </w:r>
-      <w:r>
-        <w:rPr>
-          <w:lang w:val="en-US"/>
-        </w:rPr>
-        <w:t>provide</w:t>
-      </w:r>
-      <w:r>
-        <w:rPr>
-          <w:lang w:val="en-US"/>
-        </w:rPr>
-        <w:t>s</w:t>
-      </w:r>
-      <w:r>
-        <w:rPr>
-          <w:lang w:val="en-US"/>
-        </w:rPr>
-        <w:t xml:space="preserve"> a standardized means to do this.</w:t>
-      </w:r>
-      <w:r>
-        <w:rPr>
-          <w:lang w:val="en-US"/>
-        </w:rPr>
         <w:t xml:space="preserve"> </w:t>
       </w:r>
       <w:r>
         <w:rPr>
           <w:lang w:val="en-US"/>
         </w:rPr>
-        <w:t xml:space="preserve"> </w:t>
-      </w:r>
-      <w:r>
-        <w:rPr>
-          <w:lang w:val="en-US"/>
-        </w:rPr>
-        <w:t xml:space="preserve">Our </w:t>
-      </w:r>
-      <w:r>
-        <w:rPr>
-          <w:lang w:val="en-US"/>
-        </w:rPr>
-        <w:t xml:space="preserve">API </w:t>
-      </w:r>
-      <w:r>
-        <w:rPr>
-          <w:lang w:val="en-US"/>
-        </w:rPr>
-        <w:t xml:space="preserve">is </w:t>
-      </w:r>
-      <w:r>
-        <w:rPr>
-          <w:lang w:val="en-US"/>
-        </w:rPr>
-        <w:t>described in agnostic terms, decoupling them from any specific programming language.</w:t>
-      </w:r>
-      <w:r>
-        <w:rPr>
-          <w:lang w:val="en-US"/>
-        </w:rPr>
-        <w:t xml:space="preserve"> </w:t>
-      </w:r>
-      <w:r>
-        <w:rPr>
-          <w:lang w:val="en-US"/>
-        </w:rPr>
-        <w:t xml:space="preserve"> Consumers of </w:t>
-      </w:r>
-      <w:r>
-        <w:rPr>
-          <w:lang w:val="en-US"/>
-        </w:rPr>
-        <w:t xml:space="preserve">our </w:t>
-      </w:r>
-      <w:r>
-        <w:rPr>
-          <w:lang w:val="en-US"/>
-        </w:rPr>
-        <w:t xml:space="preserve">API specification </w:t>
-      </w:r>
-      <w:r>
-        <w:rPr>
-          <w:lang w:val="en-US"/>
-        </w:rPr>
-        <w:t xml:space="preserve">(usually the Banking Software providers) </w:t>
-      </w:r>
-      <w:r>
-        <w:rPr>
-          <w:lang w:val="en-US"/>
-        </w:rPr>
-        <w:t xml:space="preserve">do not need to understand the guts of </w:t>
-      </w:r>
-      <w:r>
-        <w:rPr>
-          <w:lang w:val="en-US"/>
-        </w:rPr>
-        <w:t xml:space="preserve">our </w:t>
-      </w:r>
-      <w:r>
-        <w:rPr>
-          <w:lang w:val="en-US"/>
-        </w:rPr>
-        <w:t>application.</w:t>
-      </w:r>
-      <w:r>
-        <w:rPr>
-          <w:lang w:val="en-US"/>
-        </w:rPr>
-        <w:t xml:space="preserve"> </w:t>
-      </w:r>
-      <w:r>
-        <w:rPr>
-          <w:lang w:val="en-US"/>
-        </w:rPr>
-        <w:t xml:space="preserve"> They can understand </w:t>
-      </w:r>
-      <w:r>
-        <w:rPr>
-          <w:lang w:val="en-US"/>
-        </w:rPr>
-        <w:t>precise</w:t>
-      </w:r>
-      <w:r>
-        <w:rPr>
-          <w:lang w:val="en-US"/>
-        </w:rPr>
-        <w:t xml:space="preserve">ly what they need from </w:t>
-      </w:r>
-      <w:r>
-        <w:rPr>
-          <w:lang w:val="en-US"/>
-        </w:rPr>
-        <w:t xml:space="preserve">our </w:t>
-      </w:r>
-      <w:r>
-        <w:rPr>
-          <w:lang w:val="en-US"/>
-        </w:rPr>
-        <w:t>API specification, written in a simple and expressive language.</w:t>
-      </w:r>
-      <w:r>
-        <w:rPr>
-          <w:lang w:val="en-US"/>
-        </w:rPr>
-        <w:t xml:space="preserve"> </w:t>
-      </w:r>
-      <w:r>
-        <w:rPr>
-          <w:lang w:val="en-US"/>
-        </w:rPr>
-        <w:t xml:space="preserve"> </w:t>
-      </w:r>
-      <w:r>
-        <w:rPr>
-          <w:lang w:val="en-US"/>
-        </w:rPr>
         <w:t xml:space="preserve">The </w:t>
       </w:r>
       <w:proofErr w:type="spellStart"/>
@@ -2274,21 +2318,19 @@
         <w:rPr>
           <w:lang w:val="en-US"/>
         </w:rPr>
-        <w:t xml:space="preserve">It provides a comprehensive dictionary of terms that reflects </w:t>
-      </w:r>
-      <w:proofErr w:type="gramStart"/>
-      <w:r>
-        <w:rPr>
-          <w:lang w:val="en-US"/>
-        </w:rPr>
-        <w:t>commonly-understood</w:t>
-      </w:r>
-      <w:proofErr w:type="gramEnd"/>
-      <w:r>
-        <w:rPr>
-          <w:lang w:val="en-US"/>
-        </w:rPr>
-        <w:t xml:space="preserve"> concepts in the world of APIs, embedding the fundamentals of HTTP and JSON.</w:t>
+        <w:t xml:space="preserve">It provides a comprehensive dictionary of terms that reflects commonly-understood concepts in the world of APIs, </w:t>
+      </w:r>
+      <w:r>
+        <w:rPr>
+          <w:lang w:val="en-US"/>
+        </w:rPr>
+        <w:t xml:space="preserve">thus </w:t>
+      </w:r>
+      <w:r>
+        <w:rPr>
+          <w:lang w:val="en-US"/>
+        </w:rPr>
+        <w:t>embedding the fundamentals of HTTP and JSON.</w:t>
       </w:r>
       <w:r>
         <w:rPr>
@@ -2508,7 +2550,19 @@
         <w:rPr>
           <w:lang w:val="en-US"/>
         </w:rPr>
-        <w:t xml:space="preserve">CCBS performs mappings based on the a) country, b) the </w:t>
+        <w:t xml:space="preserve">CCBS performs mappings based on a) </w:t>
+      </w:r>
+      <w:r>
+        <w:rPr>
+          <w:lang w:val="en-US"/>
+        </w:rPr>
+        <w:t>the C</w:t>
+      </w:r>
+      <w:r>
+        <w:rPr>
+          <w:lang w:val="en-US"/>
+        </w:rPr>
+        <w:t xml:space="preserve">ountry, b) the </w:t>
       </w:r>
       <w:r>
         <w:rPr>
@@ -2532,7 +2586,19 @@
         <w:rPr>
           <w:lang w:val="en-US"/>
         </w:rPr>
-        <w:t xml:space="preserve"> When necessary, retrieves data from the i-Apply </w:t>
+        <w:t xml:space="preserve"> When necessary, </w:t>
+      </w:r>
+      <w:r>
+        <w:rPr>
+          <w:lang w:val="en-US"/>
+        </w:rPr>
+        <w:t xml:space="preserve">it </w:t>
+      </w:r>
+      <w:r>
+        <w:rPr>
+          <w:lang w:val="en-US"/>
+        </w:rPr>
+        <w:t xml:space="preserve">retrieves data from the i-Apply </w:t>
       </w:r>
       <w:proofErr w:type="gramStart"/>
       <w:r>
@@ -2740,6 +2806,7 @@
           <w:noProof/>
           <w:lang w:val="en-US"/>
         </w:rPr>
+        <w:lastRenderedPageBreak/>
         <w:drawing>
           <wp:inline distT="0" distB="0" distL="0" distR="0" wp14:anchorId="76819353" wp14:editId="5FA2B8E5">
             <wp:extent cx="4677410" cy="3094990"/>
@@ -3237,6 +3304,7 @@
         <w:rPr>
           <w:lang w:val="en-GB"/>
         </w:rPr>
+        <w:lastRenderedPageBreak/>
         <w:t>iApply light CCBS Integration</w:t>
       </w:r>
       <w:bookmarkEnd w:id="7"/>
@@ -3332,7 +3400,67 @@
         <w:rPr>
           <w:lang w:val="en-GB"/>
         </w:rPr>
-        <w:t xml:space="preserve"> indicates the sequence of the patricidal deliverables we expect of the provider (in most cases, the vendor of the core banking system)—The Priority aims to offer a proof of concept and the elementary integrations between the two systems. </w:t>
+        <w:t xml:space="preserve"> indicates the sequence of the </w:t>
+      </w:r>
+      <w:r>
+        <w:rPr>
+          <w:lang w:val="en-GB"/>
+        </w:rPr>
+        <w:t>particular</w:t>
+      </w:r>
+      <w:r>
+        <w:rPr>
+          <w:lang w:val="en-GB"/>
+        </w:rPr>
+        <w:t xml:space="preserve"> deliverables we expect </w:t>
+      </w:r>
+      <w:r>
+        <w:rPr>
+          <w:lang w:val="en-GB"/>
+        </w:rPr>
+        <w:t xml:space="preserve">from the side of </w:t>
+      </w:r>
+      <w:r>
+        <w:rPr>
+          <w:lang w:val="en-GB"/>
+        </w:rPr>
+        <w:t xml:space="preserve">the provider (in most cases, the vendor of the core banking system)—The Priority aims to offer a </w:t>
+      </w:r>
+      <w:r>
+        <w:rPr>
+          <w:lang w:val="en-GB"/>
+        </w:rPr>
+        <w:t>“P</w:t>
+      </w:r>
+      <w:r>
+        <w:rPr>
+          <w:lang w:val="en-GB"/>
+        </w:rPr>
+        <w:t xml:space="preserve">roof of </w:t>
+      </w:r>
+      <w:r>
+        <w:rPr>
+          <w:lang w:val="en-GB"/>
+        </w:rPr>
+        <w:t>C</w:t>
+      </w:r>
+      <w:r>
+        <w:rPr>
+          <w:lang w:val="en-GB"/>
+        </w:rPr>
+        <w:t>oncept</w:t>
+      </w:r>
+      <w:r>
+        <w:rPr>
+          <w:lang w:val="en-GB"/>
+        </w:rPr>
+        <w:t>”</w:t>
+      </w:r>
+      <w:r>
+        <w:rPr>
+          <w:lang w:val="en-GB"/>
+        </w:rPr>
+        <w:t xml:space="preserve"> and the elementary integrations between the two systems. </w:t>
       </w:r>
     </w:p>
     <w:p>
@@ -3654,21 +3782,7 @@
         <w:rPr>
           <w:lang w:val="en-GB"/>
         </w:rPr>
-        <w:t xml:space="preserve"> are the </w:t>
-      </w:r>
-      <w:proofErr w:type="gramStart"/>
-      <w:r>
-        <w:rPr>
-          <w:lang w:val="en-GB"/>
-        </w:rPr>
-        <w:t>names</w:t>
-      </w:r>
-      <w:proofErr w:type="gramEnd"/>
-      <w:r>
-        <w:rPr>
-          <w:lang w:val="en-GB"/>
-        </w:rPr>
-        <w:t xml:space="preserve"> of the Excel files the reader can find in the appropriate folder, containing the input and the output parameters of the API call (request and response)</w:t>
+        <w:t xml:space="preserve"> are the names of the Excel files the reader can find in the appropriate folder, containing the input and the output parameters of the API call (request and response)</w:t>
       </w:r>
     </w:p>
     <w:p>
@@ -3747,7 +3861,45 @@
         <w:rPr>
           <w:lang w:val="en-GB"/>
         </w:rPr>
-        <w:t>It is the set of calls aiming to create and retrieve repayment schedules as a simulation and as officials' part of the application process.</w:t>
+        <w:t xml:space="preserve">It is the set of calls aiming to create and retrieve repayment schedules as a simulation </w:t>
+      </w:r>
+      <w:r>
+        <w:rPr>
+          <w:lang w:val="en-GB"/>
+        </w:rPr>
+        <w:t>thus being</w:t>
+      </w:r>
+      <w:r>
+        <w:rPr>
+          <w:lang w:val="en-GB"/>
+        </w:rPr>
+        <w:t xml:space="preserve"> a</w:t>
+      </w:r>
+      <w:r>
+        <w:rPr>
+          <w:lang w:val="en-GB"/>
+        </w:rPr>
+        <w:t>n</w:t>
+      </w:r>
+      <w:r>
+        <w:rPr>
+          <w:lang w:val="en-GB"/>
+        </w:rPr>
+        <w:t xml:space="preserve"> </w:t>
+      </w:r>
+      <w:proofErr w:type="gramStart"/>
+      <w:r>
+        <w:rPr>
+          <w:lang w:val="en-GB"/>
+        </w:rPr>
+        <w:t>officials</w:t>
+      </w:r>
+      <w:proofErr w:type="gramEnd"/>
+      <w:r>
+        <w:rPr>
+          <w:lang w:val="en-GB"/>
+        </w:rPr>
+        <w:t xml:space="preserve"> part of the application process.</w:t>
       </w:r>
     </w:p>
     <w:p>
@@ -3819,7 +3971,19 @@
         <w:rPr>
           <w:lang w:val="en-GB"/>
         </w:rPr>
-        <w:t xml:space="preserve">Any other call is related to the account. </w:t>
+        <w:t xml:space="preserve">Any other call </w:t>
+      </w:r>
+      <w:r>
+        <w:rPr>
+          <w:lang w:val="en-GB"/>
+        </w:rPr>
+        <w:t xml:space="preserve">is </w:t>
+      </w:r>
+      <w:r>
+        <w:rPr>
+          <w:lang w:val="en-GB"/>
+        </w:rPr>
+        <w:t xml:space="preserve">related to the account. </w:t>
       </w:r>
     </w:p>
     <w:p>
@@ -3855,21 +4019,31 @@
         <w:rPr>
           <w:lang w:val="en-GB"/>
         </w:rPr>
-        <w:t xml:space="preserve">Used to manipulate LG type of products. In some setups, it might </w:t>
-      </w:r>
-      <w:proofErr w:type="spellStart"/>
-      <w:r>
-        <w:rPr>
-          <w:lang w:val="en-GB"/>
-        </w:rPr>
-        <w:t>used</w:t>
-      </w:r>
-      <w:proofErr w:type="spellEnd"/>
-      <w:r>
-        <w:rPr>
-          <w:lang w:val="en-GB"/>
-        </w:rPr>
-        <w:t xml:space="preserve"> to manipulate and other similar products. </w:t>
+        <w:t xml:space="preserve">Used to manipulate LG </w:t>
+      </w:r>
+      <w:r>
+        <w:rPr>
+          <w:lang w:val="en-GB"/>
+        </w:rPr>
+        <w:t>family</w:t>
+      </w:r>
+      <w:r>
+        <w:rPr>
+          <w:lang w:val="en-GB"/>
+        </w:rPr>
+        <w:t xml:space="preserve"> of products. In some setups, it might</w:t>
+      </w:r>
+      <w:r>
+        <w:rPr>
+          <w:lang w:val="en-GB"/>
+        </w:rPr>
+        <w:t xml:space="preserve"> be used</w:t>
+      </w:r>
+      <w:r>
+        <w:rPr>
+          <w:lang w:val="en-GB"/>
+        </w:rPr>
+        <w:t xml:space="preserve"> to manipulate other similar products. </w:t>
       </w:r>
     </w:p>
     <w:p>
@@ -3895,6 +4069,7 @@
         <w:rPr>
           <w:lang w:val="en-GB"/>
         </w:rPr>
+        <w:lastRenderedPageBreak/>
         <w:t xml:space="preserve">The calls, marked as priority 2, are necessary for iApply/Light minimum CBS integration. </w:t>
       </w:r>
     </w:p>
@@ -3938,7 +4113,31 @@
         <w:rPr>
           <w:lang w:val="en-GB"/>
         </w:rPr>
-        <w:t>The collateral maintenance integration group contains interface API calls used to maintain the application form's collaterals. The collateral can be movable, immovable, or any other type. In total, it contains 7 API calls organized in a single priority and one folder.</w:t>
+        <w:t>The collateral maintenance integration group contains interface API calls used to maintain the application form's collaterals. The collateral</w:t>
+      </w:r>
+      <w:r>
+        <w:rPr>
+          <w:lang w:val="en-GB"/>
+        </w:rPr>
+        <w:t>s</w:t>
+      </w:r>
+      <w:r>
+        <w:rPr>
+          <w:lang w:val="en-GB"/>
+        </w:rPr>
+        <w:t xml:space="preserve"> can be movable, immovable, or any other type. In total, it contains 7 API calls organized in a single priority</w:t>
+      </w:r>
+      <w:r>
+        <w:rPr>
+          <w:lang w:val="en-GB"/>
+        </w:rPr>
+        <w:t>,</w:t>
+      </w:r>
+      <w:r>
+        <w:rPr>
+          <w:lang w:val="en-GB"/>
+        </w:rPr>
+        <w:t xml:space="preserve"> and one folder.</w:t>
       </w:r>
     </w:p>
     <w:p>
@@ -3997,7 +4196,19 @@
         <w:rPr>
           <w:lang w:val="en-GB"/>
         </w:rPr>
-        <w:t xml:space="preserve"> which exists in CBS</w:t>
+        <w:t xml:space="preserve"> exist</w:t>
+      </w:r>
+      <w:r>
+        <w:rPr>
+          <w:lang w:val="en-GB"/>
+        </w:rPr>
+        <w:t>ing</w:t>
+      </w:r>
+      <w:r>
+        <w:rPr>
+          <w:lang w:val="en-GB"/>
+        </w:rPr>
+        <w:t xml:space="preserve"> in CBS</w:t>
       </w:r>
       <w:r>
         <w:rPr>
@@ -4021,6 +4232,7 @@
         </w:rPr>
       </w:pPr>
       <w:bookmarkStart w:id="11" w:name="_Toc144815270"/>
+      <w:bookmarkStart w:id="12" w:name="_Hlk146028136"/>
       <w:r>
         <w:rPr>
           <w:lang w:val="en-GB"/>
@@ -4046,7 +4258,19 @@
         <w:rPr>
           <w:lang w:val="en-GB"/>
         </w:rPr>
-        <w:t>The credit limit group contains interface API calls to maintain the application form's collaterals. The collateral can be movable, immovable, or any other type. In total, it contains 4 API calls organized in a single priority and one folder.</w:t>
+        <w:t>The credit limit group contains interface API calls to maintain the application form's collaterals. The collateral</w:t>
+      </w:r>
+      <w:r>
+        <w:rPr>
+          <w:lang w:val="en-GB"/>
+        </w:rPr>
+        <w:t>s</w:t>
+      </w:r>
+      <w:r>
+        <w:rPr>
+          <w:lang w:val="en-GB"/>
+        </w:rPr>
+        <w:t xml:space="preserve"> can be movable, immovable, or any other type. In total, it contains 4 API calls organized in a single priority and one folder.</w:t>
       </w:r>
     </w:p>
     <w:p>
@@ -4087,6 +4311,7 @@
         <w:t xml:space="preserve">All the calls depend on a user action by selecting it on the CBS operations menu. </w:t>
       </w:r>
     </w:p>
+    <w:bookmarkEnd w:id="12"/>
     <w:p>
       <w:pPr>
         <w:rPr>
@@ -4101,53 +4326,99 @@
           <w:lang w:val="en-GB"/>
         </w:rPr>
       </w:pPr>
-      <w:bookmarkStart w:id="12" w:name="_Toc144815271"/>
+      <w:bookmarkStart w:id="13" w:name="_Toc144815271"/>
       <w:r>
         <w:rPr>
           <w:lang w:val="en-GB"/>
         </w:rPr>
         <w:t>Customer Integration</w:t>
       </w:r>
-      <w:bookmarkEnd w:id="12"/>
-    </w:p>
-    <w:p>
-      <w:pPr>
-        <w:rPr>
-          <w:lang w:val="en-GB"/>
-        </w:rPr>
-      </w:pPr>
-    </w:p>
-    <w:p>
-      <w:pPr>
-        <w:rPr>
-          <w:lang w:val="en-US"/>
-        </w:rPr>
-      </w:pPr>
-      <w:r>
-        <w:rPr>
-          <w:lang w:val="en-GB"/>
-        </w:rPr>
-        <w:t xml:space="preserve">The Customer Integration group contains interface API calls to retrieve and update or create the customer (applicant) and the other participants to the CBS. The integration can be simple or very complex when the iApply is used to manipulate all the customer details to the CBS. In total, it contains 14 API calls organized into 2 priorities and one folder. The term customer in iApply means any individual or legal entity participating in an application form with any role of the applicant, guarantor, representative, administrator, spouse, </w:t>
-      </w:r>
-      <w:r>
-        <w:rPr>
-          <w:lang w:val="en-US"/>
-        </w:rPr>
-        <w:t xml:space="preserve">and many others. But it is a matter of configuration and, in some cases, implementation of what kind of customer will be exchanged with </w:t>
-      </w:r>
-      <w:proofErr w:type="gramStart"/>
-      <w:r>
-        <w:rPr>
-          <w:lang w:val="en-US"/>
-        </w:rPr>
-        <w:t>the CBS</w:t>
-      </w:r>
-      <w:proofErr w:type="gramEnd"/>
-      <w:r>
-        <w:rPr>
-          <w:lang w:val="en-US"/>
-        </w:rPr>
-        <w:t>.</w:t>
+      <w:bookmarkEnd w:id="13"/>
+    </w:p>
+    <w:p>
+      <w:pPr>
+        <w:rPr>
+          <w:lang w:val="en-GB"/>
+        </w:rPr>
+      </w:pPr>
+    </w:p>
+    <w:p>
+      <w:pPr>
+        <w:rPr>
+          <w:lang w:val="en-US"/>
+        </w:rPr>
+      </w:pPr>
+      <w:r>
+        <w:rPr>
+          <w:lang w:val="en-GB"/>
+        </w:rPr>
+        <w:t xml:space="preserve">The Customer Integration group contains interface API calls to retrieve and update or create the customer (applicant) and the other participants to the CBS. The integration can be simple or very complex when the iApply is used to manipulate all the customer details to the CBS. In total, it contains 14 API calls organized into 2 priorities and one folder. The term customer in iApply means any individual or legal entity participating in an application form with any </w:t>
+      </w:r>
+      <w:r>
+        <w:rPr>
+          <w:lang w:val="en-GB"/>
+        </w:rPr>
+        <w:t xml:space="preserve">of the </w:t>
+      </w:r>
+      <w:r>
+        <w:rPr>
+          <w:lang w:val="en-GB"/>
+        </w:rPr>
+        <w:t>role</w:t>
+      </w:r>
+      <w:r>
+        <w:rPr>
+          <w:lang w:val="en-GB"/>
+        </w:rPr>
+        <w:t>s</w:t>
+      </w:r>
+      <w:r>
+        <w:rPr>
+          <w:lang w:val="en-GB"/>
+        </w:rPr>
+        <w:t xml:space="preserve"> of </w:t>
+      </w:r>
+      <w:r>
+        <w:rPr>
+          <w:lang w:val="en-GB"/>
+        </w:rPr>
+        <w:t>a</w:t>
+      </w:r>
+      <w:r>
+        <w:rPr>
+          <w:lang w:val="en-GB"/>
+        </w:rPr>
+        <w:t xml:space="preserve">pplicant, guarantor, representative, administrator, spouse, </w:t>
+      </w:r>
+      <w:r>
+        <w:rPr>
+          <w:lang w:val="en-US"/>
+        </w:rPr>
+        <w:t xml:space="preserve">and many others. </w:t>
+      </w:r>
+      <w:r>
+        <w:rPr>
+          <w:lang w:val="en-US"/>
+        </w:rPr>
+        <w:t>However,</w:t>
+      </w:r>
+      <w:r>
+        <w:rPr>
+          <w:lang w:val="en-US"/>
+        </w:rPr>
+        <w:t xml:space="preserve"> it is a matter of configuration and, in some cases, implementation of </w:t>
+      </w:r>
+      <w:r>
+        <w:rPr>
+          <w:lang w:val="en-US"/>
+        </w:rPr>
+        <w:t>the</w:t>
+      </w:r>
+      <w:r>
+        <w:rPr>
+          <w:lang w:val="en-US"/>
+        </w:rPr>
+        <w:t xml:space="preserve"> kind of customer will be exchanged with the CBS.</w:t>
       </w:r>
     </w:p>
     <w:p>
@@ -4185,7 +4456,21 @@
         <w:rPr>
           <w:lang w:val="en-GB"/>
         </w:rPr>
-        <w:t xml:space="preserve">Most calls depend on a user action by selecting it on the CBS operations menu by clicking a button on a UI area. Only two calls are in-code orchestrated and in execution automatically to maintain the customer addresses. </w:t>
+        <w:t>Most calls depend on a user action by selecting it on the CBS operations menu by clicking a button on a UI area. Only two calls are in-code orchestrated and execut</w:t>
+      </w:r>
+      <w:r>
+        <w:rPr>
+          <w:lang w:val="en-GB"/>
+        </w:rPr>
+        <w:t>ed</w:t>
+      </w:r>
+      <w:bookmarkStart w:id="14" w:name="_GoBack"/>
+      <w:bookmarkEnd w:id="14"/>
+      <w:r>
+        <w:rPr>
+          <w:lang w:val="en-GB"/>
+        </w:rPr>
+        <w:t xml:space="preserve"> automatically to maintain the customer addresses. </w:t>
       </w:r>
     </w:p>
     <w:p>
@@ -4202,14 +4487,15 @@
           <w:lang w:val="en-GB"/>
         </w:rPr>
       </w:pPr>
-      <w:bookmarkStart w:id="13" w:name="_Toc144815272"/>
-      <w:r>
-        <w:rPr>
-          <w:lang w:val="en-GB"/>
-        </w:rPr>
+      <w:bookmarkStart w:id="15" w:name="_Toc144815272"/>
+      <w:r>
+        <w:rPr>
+          <w:lang w:val="en-GB"/>
+        </w:rPr>
+        <w:lastRenderedPageBreak/>
         <w:t>Customer Position Integration</w:t>
       </w:r>
-      <w:bookmarkEnd w:id="13"/>
+      <w:bookmarkEnd w:id="15"/>
     </w:p>
     <w:p>
       <w:pPr>
@@ -4283,14 +4569,14 @@
           <w:lang w:val="en-GB"/>
         </w:rPr>
       </w:pPr>
-      <w:bookmarkStart w:id="14" w:name="_Toc144815273"/>
+      <w:bookmarkStart w:id="16" w:name="_Toc144815273"/>
       <w:r>
         <w:rPr>
           <w:lang w:val="en-GB"/>
         </w:rPr>
         <w:t>Deposit Account Integration</w:t>
       </w:r>
-      <w:bookmarkEnd w:id="14"/>
+      <w:bookmarkEnd w:id="16"/>
     </w:p>
     <w:p>
       <w:pPr>
@@ -4352,14 +4638,14 @@
           <w:lang w:val="en-GB"/>
         </w:rPr>
       </w:pPr>
-      <w:bookmarkStart w:id="15" w:name="_Toc144815274"/>
+      <w:bookmarkStart w:id="17" w:name="_Toc144815274"/>
       <w:r>
         <w:rPr>
           <w:lang w:val="en-GB"/>
         </w:rPr>
         <w:t>Fees</w:t>
       </w:r>
-      <w:bookmarkEnd w:id="15"/>
+      <w:bookmarkEnd w:id="17"/>
     </w:p>
     <w:p>
       <w:pPr>
@@ -4408,14 +4694,14 @@
           <w:lang w:val="en-GB"/>
         </w:rPr>
       </w:pPr>
-      <w:bookmarkStart w:id="16" w:name="_Toc144815275"/>
+      <w:bookmarkStart w:id="18" w:name="_Toc144815275"/>
       <w:r>
         <w:rPr>
           <w:lang w:val="en-GB"/>
         </w:rPr>
         <w:t>LG Beneficiary</w:t>
       </w:r>
-      <w:bookmarkEnd w:id="16"/>
+      <w:bookmarkEnd w:id="18"/>
     </w:p>
     <w:p>
       <w:pPr>
@@ -4464,14 +4750,14 @@
           <w:lang w:val="en-GB"/>
         </w:rPr>
       </w:pPr>
-      <w:bookmarkStart w:id="17" w:name="_Toc144815276"/>
+      <w:bookmarkStart w:id="19" w:name="_Toc144815276"/>
       <w:r>
         <w:rPr>
           <w:lang w:val="en-GB"/>
         </w:rPr>
         <w:t>Mortgage Integration</w:t>
       </w:r>
-      <w:bookmarkEnd w:id="17"/>
+      <w:bookmarkEnd w:id="19"/>
     </w:p>
     <w:p>
       <w:pPr>
@@ -4520,14 +4806,14 @@
           <w:lang w:val="en-GB"/>
         </w:rPr>
       </w:pPr>
-      <w:bookmarkStart w:id="18" w:name="_Toc144815277"/>
+      <w:bookmarkStart w:id="20" w:name="_Toc144815277"/>
       <w:r>
         <w:rPr>
           <w:lang w:val="en-GB"/>
         </w:rPr>
         <w:t>API Implementation</w:t>
       </w:r>
-      <w:bookmarkEnd w:id="18"/>
+      <w:bookmarkEnd w:id="20"/>
       <w:r>
         <w:rPr>
           <w:lang w:val="en-GB"/>
@@ -4619,14 +4905,14 @@
           <w:lang w:val="en-GB"/>
         </w:rPr>
       </w:pPr>
-      <w:bookmarkStart w:id="19" w:name="_Toc144815278"/>
+      <w:bookmarkStart w:id="21" w:name="_Toc144815278"/>
       <w:r>
         <w:rPr>
           <w:lang w:val="en-GB"/>
         </w:rPr>
         <w:t>Default values</w:t>
       </w:r>
-      <w:bookmarkEnd w:id="19"/>
+      <w:bookmarkEnd w:id="21"/>
       <w:r>
         <w:rPr>
           <w:lang w:val="en-GB"/>
@@ -4668,14 +4954,14 @@
           <w:lang w:val="en-US"/>
         </w:rPr>
       </w:pPr>
-      <w:bookmarkStart w:id="20" w:name="_Toc144815279"/>
+      <w:bookmarkStart w:id="22" w:name="_Toc144815279"/>
       <w:r>
         <w:rPr>
           <w:lang w:val="en-US"/>
         </w:rPr>
         <w:t>The elementary interface</w:t>
       </w:r>
-      <w:bookmarkEnd w:id="20"/>
+      <w:bookmarkEnd w:id="22"/>
     </w:p>
     <w:p>
       <w:pPr>
@@ -5031,6 +5317,7 @@
         <w:rPr>
           <w:lang w:val="en-US"/>
         </w:rPr>
+        <w:lastRenderedPageBreak/>
         <w:t xml:space="preserve">Group </w:t>
       </w:r>
       <w:r>
@@ -5167,7 +5454,7 @@
           <w:lang w:val="en-US"/>
         </w:rPr>
       </w:pPr>
-      <w:bookmarkStart w:id="21" w:name="_Toc144815280"/>
+      <w:bookmarkStart w:id="23" w:name="_Toc144815280"/>
       <w:r>
         <w:rPr>
           <w:lang w:val="en-US"/>
@@ -5188,7 +5475,7 @@
         </w:rPr>
         <w:t xml:space="preserve"> resources</w:t>
       </w:r>
-      <w:bookmarkEnd w:id="21"/>
+      <w:bookmarkEnd w:id="23"/>
     </w:p>
     <w:p>
       <w:pPr>
@@ -5434,19 +5721,11 @@
         </w:rPr>
         <w:t xml:space="preserve">You will get a picture </w:t>
       </w:r>
-      <w:proofErr w:type="gramStart"/>
-      <w:r>
-        <w:rPr>
-          <w:lang w:val="en-US"/>
-        </w:rPr>
-        <w:t>similar to</w:t>
-      </w:r>
-      <w:proofErr w:type="gramEnd"/>
-      <w:r>
-        <w:rPr>
-          <w:lang w:val="en-US"/>
-        </w:rPr>
-        <w:t xml:space="preserve"> </w:t>
+      <w:r>
+        <w:rPr>
+          <w:lang w:val="en-US"/>
+        </w:rPr>
+        <w:t xml:space="preserve">similar to </w:t>
       </w:r>
       <w:r>
         <w:rPr>
@@ -5609,7 +5888,6 @@
           <w:lang w:val="en-US"/>
         </w:rPr>
       </w:pPr>
-      <w:proofErr w:type="gramStart"/>
       <w:r>
         <w:rPr>
           <w:lang w:val="en-US"/>
@@ -5644,14 +5922,7 @@
         <w:rPr>
           <w:lang w:val="en-US"/>
         </w:rPr>
-        <w:t>there</w:t>
-      </w:r>
-      <w:proofErr w:type="gramEnd"/>
-      <w:r>
-        <w:rPr>
-          <w:lang w:val="en-US"/>
-        </w:rPr>
-        <w:t xml:space="preserve"> are just 8 (eight) methods to implement for the implementation of the elementary interfaces</w:t>
+        <w:t>there are just 8 (eight) methods to implement for the implementation of the elementary interfaces</w:t>
       </w:r>
       <w:r>
         <w:rPr>
@@ -5695,6 +5966,7 @@
         <w:rPr>
           <w:lang w:val="en-US"/>
         </w:rPr>
+        <w:lastRenderedPageBreak/>
         <w:t>The G00 contains just one method</w:t>
       </w:r>
       <w:r>
@@ -6382,25 +6654,7 @@
           <w:iCs/>
           <w:lang w:val="en-US"/>
         </w:rPr>
-        <w:t xml:space="preserve"> that in the title field, you can specify whatever you want to name that works, but the code </w:t>
-      </w:r>
-      <w:proofErr w:type="gramStart"/>
-      <w:r>
-        <w:rPr>
-          <w:i/>
-          <w:iCs/>
-          <w:lang w:val="en-US"/>
-        </w:rPr>
-        <w:t>has to</w:t>
-      </w:r>
-      <w:proofErr w:type="gramEnd"/>
-      <w:r>
-        <w:rPr>
-          <w:i/>
-          <w:iCs/>
-          <w:lang w:val="en-US"/>
-        </w:rPr>
-        <w:t xml:space="preserve"> be as in the example. </w:t>
+        <w:t xml:space="preserve"> that in the title field, you can specify whatever you want to name that works, but the code has to be as in the example. </w:t>
       </w:r>
     </w:p>
     <w:p>
@@ -6426,21 +6680,7 @@
         <w:rPr>
           <w:lang w:val="en-US"/>
         </w:rPr>
-        <w:t xml:space="preserve"> Each method has a specific request and expects either an HTTP Error or a response of the </w:t>
-      </w:r>
-      <w:proofErr w:type="gramStart"/>
-      <w:r>
-        <w:rPr>
-          <w:lang w:val="en-US"/>
-        </w:rPr>
-        <w:t>particular structure</w:t>
-      </w:r>
-      <w:proofErr w:type="gramEnd"/>
-      <w:r>
-        <w:rPr>
-          <w:lang w:val="en-US"/>
-        </w:rPr>
-        <w:t xml:space="preserve"> (class).</w:t>
+        <w:t xml:space="preserve"> Each method has a specific request and expects either an HTTP Error or a response of the particular structure (class).</w:t>
       </w:r>
       <w:r>
         <w:rPr>
@@ -6492,7 +6732,7 @@
 </file>
 
 <file path=word/endnotes.xml><?xml version="1.0" encoding="utf-8"?>
-<w:endnotes xmlns:wpc="http://schemas.microsoft.com/office/word/2010/wordprocessingCanvas" xmlns:cx="http://schemas.microsoft.com/office/drawing/2014/chartex" xmlns:cx1="http://schemas.microsoft.com/office/drawing/2015/9/8/chartex" xmlns:cx2="http://schemas.microsoft.com/office/drawing/2015/10/21/chartex" xmlns:cx3="http://schemas.microsoft.com/office/drawing/2016/5/9/chartex" xmlns:cx4="http://schemas.microsoft.com/office/drawing/2016/5/10/chartex" xmlns:cx5="http://schemas.microsoft.com/office/drawing/2016/5/11/chartex" xmlns:cx6="http://schemas.microsoft.com/office/drawing/2016/5/12/chartex" xmlns:cx7="http://schemas.microsoft.com/office/drawing/2016/5/13/chartex" xmlns:cx8="http://schemas.microsoft.com/office/drawing/2016/5/14/chartex" xmlns:mc="http://schemas.openxmlformats.org/markup-compatibility/2006" xmlns:aink="http://schemas.microsoft.com/office/drawing/2016/ink" xmlns:am3d="http://schemas.microsoft.com/office/drawing/2017/model3d" xmlns:o="urn:schemas-microsoft-com:office:office" xmlns:oel="http://schemas.microsoft.com/office/2019/extlst" xmlns:r="http://schemas.openxmlformats.org/officeDocument/2006/relationships" xmlns:m="http://schemas.openxmlformats.org/officeDocument/2006/math" xmlns:v="urn:schemas-microsoft-com:vml" xmlns:wp14="http://schemas.microsoft.com/office/word/2010/wordprocessingDrawing" xmlns:wp="http://schemas.openxmlformats.org/drawingml/2006/wordprocessingDrawing" xmlns:w10="urn:schemas-microsoft-com:office:word" xmlns:w="http://schemas.openxmlformats.org/wordprocessingml/2006/main" xmlns:w14="http://schemas.microsoft.com/office/word/2010/wordml" xmlns:w15="http://schemas.microsoft.com/office/word/2012/wordml" xmlns:w16cex="http://schemas.microsoft.com/office/word/2018/wordml/cex" xmlns:w16cid="http://schemas.microsoft.com/office/word/2016/wordml/cid" xmlns:w16="http://schemas.microsoft.com/office/word/2018/wordml" xmlns:w16sdtdh="http://schemas.microsoft.com/office/word/2020/wordml/sdtdatahash" xmlns:w16se="http://schemas.microsoft.com/office/word/2015/wordml/symex" xmlns:wpg="http://schemas.microsoft.com/office/word/2010/wordprocessingGroup" xmlns:wpi="http://schemas.microsoft.com/office/word/2010/wordprocessingInk" xmlns:wne="http://schemas.microsoft.com/office/word/2006/wordml" xmlns:wps="http://schemas.microsoft.com/office/word/2010/wordprocessingShape" mc:Ignorable="w14 w15 w16se w16cid w16 w16cex w16sdtdh wp14">
+<w:endnotes xmlns:wpc="http://schemas.microsoft.com/office/word/2010/wordprocessingCanvas" xmlns:cx="http://schemas.microsoft.com/office/drawing/2014/chartex" xmlns:cx1="http://schemas.microsoft.com/office/drawing/2015/9/8/chartex" xmlns:cx2="http://schemas.microsoft.com/office/drawing/2015/10/21/chartex" xmlns:cx3="http://schemas.microsoft.com/office/drawing/2016/5/9/chartex" xmlns:cx4="http://schemas.microsoft.com/office/drawing/2016/5/10/chartex" xmlns:cx5="http://schemas.microsoft.com/office/drawing/2016/5/11/chartex" xmlns:cx6="http://schemas.microsoft.com/office/drawing/2016/5/12/chartex" xmlns:cx7="http://schemas.microsoft.com/office/drawing/2016/5/13/chartex" xmlns:cx8="http://schemas.microsoft.com/office/drawing/2016/5/14/chartex" xmlns:mc="http://schemas.openxmlformats.org/markup-compatibility/2006" xmlns:aink="http://schemas.microsoft.com/office/drawing/2016/ink" xmlns:am3d="http://schemas.microsoft.com/office/drawing/2017/model3d" xmlns:o="urn:schemas-microsoft-com:office:office" xmlns:r="http://schemas.openxmlformats.org/officeDocument/2006/relationships" xmlns:m="http://schemas.openxmlformats.org/officeDocument/2006/math" xmlns:v="urn:schemas-microsoft-com:vml" xmlns:wp14="http://schemas.microsoft.com/office/word/2010/wordprocessingDrawing" xmlns:wp="http://schemas.openxmlformats.org/drawingml/2006/wordprocessingDrawing" xmlns:w10="urn:schemas-microsoft-com:office:word" xmlns:w="http://schemas.openxmlformats.org/wordprocessingml/2006/main" xmlns:w14="http://schemas.microsoft.com/office/word/2010/wordml" xmlns:w15="http://schemas.microsoft.com/office/word/2012/wordml" xmlns:w16cid="http://schemas.microsoft.com/office/word/2016/wordml/cid" xmlns:w16se="http://schemas.microsoft.com/office/word/2015/wordml/symex" xmlns:wpg="http://schemas.microsoft.com/office/word/2010/wordprocessingGroup" xmlns:wpi="http://schemas.microsoft.com/office/word/2010/wordprocessingInk" xmlns:wne="http://schemas.microsoft.com/office/word/2006/wordml" xmlns:wps="http://schemas.microsoft.com/office/word/2010/wordprocessingShape" mc:Ignorable="w14 w15 w16se w16cid wp14">
   <w:endnote w:type="separator" w:id="-1">
     <w:p>
       <w:pPr>
@@ -6517,7 +6757,7 @@
 </file>
 
 <file path=word/footnotes.xml><?xml version="1.0" encoding="utf-8"?>
-<w:footnotes xmlns:wpc="http://schemas.microsoft.com/office/word/2010/wordprocessingCanvas" xmlns:cx="http://schemas.microsoft.com/office/drawing/2014/chartex" xmlns:cx1="http://schemas.microsoft.com/office/drawing/2015/9/8/chartex" xmlns:cx2="http://schemas.microsoft.com/office/drawing/2015/10/21/chartex" xmlns:cx3="http://schemas.microsoft.com/office/drawing/2016/5/9/chartex" xmlns:cx4="http://schemas.microsoft.com/office/drawing/2016/5/10/chartex" xmlns:cx5="http://schemas.microsoft.com/office/drawing/2016/5/11/chartex" xmlns:cx6="http://schemas.microsoft.com/office/drawing/2016/5/12/chartex" xmlns:cx7="http://schemas.microsoft.com/office/drawing/2016/5/13/chartex" xmlns:cx8="http://schemas.microsoft.com/office/drawing/2016/5/14/chartex" xmlns:mc="http://schemas.openxmlformats.org/markup-compatibility/2006" xmlns:aink="http://schemas.microsoft.com/office/drawing/2016/ink" xmlns:am3d="http://schemas.microsoft.com/office/drawing/2017/model3d" xmlns:o="urn:schemas-microsoft-com:office:office" xmlns:oel="http://schemas.microsoft.com/office/2019/extlst" xmlns:r="http://schemas.openxmlformats.org/officeDocument/2006/relationships" xmlns:m="http://schemas.openxmlformats.org/officeDocument/2006/math" xmlns:v="urn:schemas-microsoft-com:vml" xmlns:wp14="http://schemas.microsoft.com/office/word/2010/wordprocessingDrawing" xmlns:wp="http://schemas.openxmlformats.org/drawingml/2006/wordprocessingDrawing" xmlns:w10="urn:schemas-microsoft-com:office:word" xmlns:w="http://schemas.openxmlformats.org/wordprocessingml/2006/main" xmlns:w14="http://schemas.microsoft.com/office/word/2010/wordml" xmlns:w15="http://schemas.microsoft.com/office/word/2012/wordml" xmlns:w16cex="http://schemas.microsoft.com/office/word/2018/wordml/cex" xmlns:w16cid="http://schemas.microsoft.com/office/word/2016/wordml/cid" xmlns:w16="http://schemas.microsoft.com/office/word/2018/wordml" xmlns:w16sdtdh="http://schemas.microsoft.com/office/word/2020/wordml/sdtdatahash" xmlns:w16se="http://schemas.microsoft.com/office/word/2015/wordml/symex" xmlns:wpg="http://schemas.microsoft.com/office/word/2010/wordprocessingGroup" xmlns:wpi="http://schemas.microsoft.com/office/word/2010/wordprocessingInk" xmlns:wne="http://schemas.microsoft.com/office/word/2006/wordml" xmlns:wps="http://schemas.microsoft.com/office/word/2010/wordprocessingShape" mc:Ignorable="w14 w15 w16se w16cid w16 w16cex w16sdtdh wp14">
+<w:footnotes xmlns:wpc="http://schemas.microsoft.com/office/word/2010/wordprocessingCanvas" xmlns:cx="http://schemas.microsoft.com/office/drawing/2014/chartex" xmlns:cx1="http://schemas.microsoft.com/office/drawing/2015/9/8/chartex" xmlns:cx2="http://schemas.microsoft.com/office/drawing/2015/10/21/chartex" xmlns:cx3="http://schemas.microsoft.com/office/drawing/2016/5/9/chartex" xmlns:cx4="http://schemas.microsoft.com/office/drawing/2016/5/10/chartex" xmlns:cx5="http://schemas.microsoft.com/office/drawing/2016/5/11/chartex" xmlns:cx6="http://schemas.microsoft.com/office/drawing/2016/5/12/chartex" xmlns:cx7="http://schemas.microsoft.com/office/drawing/2016/5/13/chartex" xmlns:cx8="http://schemas.microsoft.com/office/drawing/2016/5/14/chartex" xmlns:mc="http://schemas.openxmlformats.org/markup-compatibility/2006" xmlns:aink="http://schemas.microsoft.com/office/drawing/2016/ink" xmlns:am3d="http://schemas.microsoft.com/office/drawing/2017/model3d" xmlns:o="urn:schemas-microsoft-com:office:office" xmlns:r="http://schemas.openxmlformats.org/officeDocument/2006/relationships" xmlns:m="http://schemas.openxmlformats.org/officeDocument/2006/math" xmlns:v="urn:schemas-microsoft-com:vml" xmlns:wp14="http://schemas.microsoft.com/office/word/2010/wordprocessingDrawing" xmlns:wp="http://schemas.openxmlformats.org/drawingml/2006/wordprocessingDrawing" xmlns:w10="urn:schemas-microsoft-com:office:word" xmlns:w="http://schemas.openxmlformats.org/wordprocessingml/2006/main" xmlns:w14="http://schemas.microsoft.com/office/word/2010/wordml" xmlns:w15="http://schemas.microsoft.com/office/word/2012/wordml" xmlns:w16cid="http://schemas.microsoft.com/office/word/2016/wordml/cid" xmlns:w16se="http://schemas.microsoft.com/office/word/2015/wordml/symex" xmlns:wpg="http://schemas.microsoft.com/office/word/2010/wordprocessingGroup" xmlns:wpi="http://schemas.microsoft.com/office/word/2010/wordprocessingInk" xmlns:wne="http://schemas.microsoft.com/office/word/2006/wordml" xmlns:wps="http://schemas.microsoft.com/office/word/2010/wordprocessingShape" mc:Ignorable="w14 w15 w16se w16cid wp14">
   <w:footnote w:type="separator" w:id="-1">
     <w:p>
       <w:pPr>
@@ -6542,7 +6782,7 @@
 </file>
 
 <file path=word/numbering.xml><?xml version="1.0" encoding="utf-8"?>
-<w:numbering xmlns:wpc="http://schemas.microsoft.com/office/word/2010/wordprocessingCanvas" xmlns:cx="http://schemas.microsoft.com/office/drawing/2014/chartex" xmlns:cx1="http://schemas.microsoft.com/office/drawing/2015/9/8/chartex" xmlns:cx2="http://schemas.microsoft.com/office/drawing/2015/10/21/chartex" xmlns:cx3="http://schemas.microsoft.com/office/drawing/2016/5/9/chartex" xmlns:cx4="http://schemas.microsoft.com/office/drawing/2016/5/10/chartex" xmlns:cx5="http://schemas.microsoft.com/office/drawing/2016/5/11/chartex" xmlns:cx6="http://schemas.microsoft.com/office/drawing/2016/5/12/chartex" xmlns:cx7="http://schemas.microsoft.com/office/drawing/2016/5/13/chartex" xmlns:cx8="http://schemas.microsoft.com/office/drawing/2016/5/14/chartex" xmlns:mc="http://schemas.openxmlformats.org/markup-compatibility/2006" xmlns:aink="http://schemas.microsoft.com/office/drawing/2016/ink" xmlns:am3d="http://schemas.microsoft.com/office/drawing/2017/model3d" xmlns:o="urn:schemas-microsoft-com:office:office" xmlns:oel="http://schemas.microsoft.com/office/2019/extlst" xmlns:r="http://schemas.openxmlformats.org/officeDocument/2006/relationships" xmlns:m="http://schemas.openxmlformats.org/officeDocument/2006/math" xmlns:v="urn:schemas-microsoft-com:vml" xmlns:wp14="http://schemas.microsoft.com/office/word/2010/wordprocessingDrawing" xmlns:wp="http://schemas.openxmlformats.org/drawingml/2006/wordprocessingDrawing" xmlns:w10="urn:schemas-microsoft-com:office:word" xmlns:w="http://schemas.openxmlformats.org/wordprocessingml/2006/main" xmlns:w14="http://schemas.microsoft.com/office/word/2010/wordml" xmlns:w15="http://schemas.microsoft.com/office/word/2012/wordml" xmlns:w16cex="http://schemas.microsoft.com/office/word/2018/wordml/cex" xmlns:w16cid="http://schemas.microsoft.com/office/word/2016/wordml/cid" xmlns:w16="http://schemas.microsoft.com/office/word/2018/wordml" xmlns:w16sdtdh="http://schemas.microsoft.com/office/word/2020/wordml/sdtdatahash" xmlns:w16se="http://schemas.microsoft.com/office/word/2015/wordml/symex" xmlns:wpg="http://schemas.microsoft.com/office/word/2010/wordprocessingGroup" xmlns:wpi="http://schemas.microsoft.com/office/word/2010/wordprocessingInk" xmlns:wne="http://schemas.microsoft.com/office/word/2006/wordml" xmlns:wps="http://schemas.microsoft.com/office/word/2010/wordprocessingShape" mc:Ignorable="w14 w15 w16se w16cid w16 w16cex w16sdtdh wp14">
+<w:numbering xmlns:wpc="http://schemas.microsoft.com/office/word/2010/wordprocessingCanvas" xmlns:cx="http://schemas.microsoft.com/office/drawing/2014/chartex" xmlns:cx1="http://schemas.microsoft.com/office/drawing/2015/9/8/chartex" xmlns:cx2="http://schemas.microsoft.com/office/drawing/2015/10/21/chartex" xmlns:cx3="http://schemas.microsoft.com/office/drawing/2016/5/9/chartex" xmlns:cx4="http://schemas.microsoft.com/office/drawing/2016/5/10/chartex" xmlns:cx5="http://schemas.microsoft.com/office/drawing/2016/5/11/chartex" xmlns:cx6="http://schemas.microsoft.com/office/drawing/2016/5/12/chartex" xmlns:cx7="http://schemas.microsoft.com/office/drawing/2016/5/13/chartex" xmlns:cx8="http://schemas.microsoft.com/office/drawing/2016/5/14/chartex" xmlns:mc="http://schemas.openxmlformats.org/markup-compatibility/2006" xmlns:aink="http://schemas.microsoft.com/office/drawing/2016/ink" xmlns:am3d="http://schemas.microsoft.com/office/drawing/2017/model3d" xmlns:o="urn:schemas-microsoft-com:office:office" xmlns:r="http://schemas.openxmlformats.org/officeDocument/2006/relationships" xmlns:m="http://schemas.openxmlformats.org/officeDocument/2006/math" xmlns:v="urn:schemas-microsoft-com:vml" xmlns:wp14="http://schemas.microsoft.com/office/word/2010/wordprocessingDrawing" xmlns:wp="http://schemas.openxmlformats.org/drawingml/2006/wordprocessingDrawing" xmlns:w10="urn:schemas-microsoft-com:office:word" xmlns:w="http://schemas.openxmlformats.org/wordprocessingml/2006/main" xmlns:w14="http://schemas.microsoft.com/office/word/2010/wordml" xmlns:w15="http://schemas.microsoft.com/office/word/2012/wordml" xmlns:w16cid="http://schemas.microsoft.com/office/word/2016/wordml/cid" xmlns:w16se="http://schemas.microsoft.com/office/word/2015/wordml/symex" xmlns:wpg="http://schemas.microsoft.com/office/word/2010/wordprocessingGroup" xmlns:wpi="http://schemas.microsoft.com/office/word/2010/wordprocessingInk" xmlns:wne="http://schemas.microsoft.com/office/word/2006/wordml" xmlns:wps="http://schemas.microsoft.com/office/word/2010/wordprocessingShape" mc:Ignorable="w14 w15 w16se w16cid wp14">
   <w:abstractNum w:abstractNumId="0" w15:restartNumberingAfterBreak="0">
     <w:nsid w:val="147A3A50"/>
     <w:multiLevelType w:val="hybridMultilevel"/>
@@ -7084,26 +7324,26 @@
       </w:rPr>
     </w:lvl>
   </w:abstractNum>
-  <w:num w:numId="1" w16cid:durableId="573200364">
+  <w:num w:numId="1">
     <w:abstractNumId w:val="1"/>
   </w:num>
-  <w:num w:numId="2" w16cid:durableId="1342199139">
+  <w:num w:numId="2">
     <w:abstractNumId w:val="4"/>
   </w:num>
-  <w:num w:numId="3" w16cid:durableId="1686714996">
+  <w:num w:numId="3">
     <w:abstractNumId w:val="2"/>
   </w:num>
-  <w:num w:numId="4" w16cid:durableId="1128939032">
+  <w:num w:numId="4">
     <w:abstractNumId w:val="0"/>
   </w:num>
-  <w:num w:numId="5" w16cid:durableId="1771388918">
+  <w:num w:numId="5">
     <w:abstractNumId w:val="3"/>
   </w:num>
 </w:numbering>
 </file>
 
 <file path=word/styles.xml><?xml version="1.0" encoding="utf-8"?>
-<w:styles xmlns:mc="http://schemas.openxmlformats.org/markup-compatibility/2006" xmlns:r="http://schemas.openxmlformats.org/officeDocument/2006/relationships" xmlns:w="http://schemas.openxmlformats.org/wordprocessingml/2006/main" xmlns:w14="http://schemas.microsoft.com/office/word/2010/wordml" xmlns:w15="http://schemas.microsoft.com/office/word/2012/wordml" xmlns:w16cex="http://schemas.microsoft.com/office/word/2018/wordml/cex" xmlns:w16cid="http://schemas.microsoft.com/office/word/2016/wordml/cid" xmlns:w16="http://schemas.microsoft.com/office/word/2018/wordml" xmlns:w16sdtdh="http://schemas.microsoft.com/office/word/2020/wordml/sdtdatahash" xmlns:w16se="http://schemas.microsoft.com/office/word/2015/wordml/symex" mc:Ignorable="w14 w15 w16se w16cid w16 w16cex w16sdtdh">
+<w:styles xmlns:mc="http://schemas.openxmlformats.org/markup-compatibility/2006" xmlns:r="http://schemas.openxmlformats.org/officeDocument/2006/relationships" xmlns:w="http://schemas.openxmlformats.org/wordprocessingml/2006/main" xmlns:w14="http://schemas.microsoft.com/office/word/2010/wordml" xmlns:w15="http://schemas.microsoft.com/office/word/2012/wordml" xmlns:w16cid="http://schemas.microsoft.com/office/word/2016/wordml/cid" xmlns:w16se="http://schemas.microsoft.com/office/word/2015/wordml/symex" mc:Ignorable="w14 w15 w16se w16cid">
   <w:docDefaults>
     <w:rPrDefault>
       <w:rPr>
@@ -7121,7 +7361,7 @@
       </w:pPr>
     </w:pPrDefault>
   </w:docDefaults>
-  <w:latentStyles w:defLockedState="0" w:defUIPriority="99" w:defSemiHidden="0" w:defUnhideWhenUsed="0" w:defQFormat="0" w:count="376">
+  <w:latentStyles w:defLockedState="0" w:defUIPriority="99" w:defSemiHidden="0" w:defUnhideWhenUsed="0" w:defQFormat="0" w:count="375">
     <w:lsdException w:name="Normal" w:uiPriority="0" w:qFormat="1"/>
     <w:lsdException w:name="heading 1" w:uiPriority="9" w:qFormat="1"/>
     <w:lsdException w:name="heading 2" w:semiHidden="1" w:uiPriority="9" w:unhideWhenUsed="1" w:qFormat="1"/>
@@ -7497,7 +7737,6 @@
     <w:lsdException w:name="Smart Hyperlink" w:semiHidden="1" w:unhideWhenUsed="1"/>
     <w:lsdException w:name="Hashtag" w:semiHidden="1" w:unhideWhenUsed="1"/>
     <w:lsdException w:name="Unresolved Mention" w:semiHidden="1" w:unhideWhenUsed="1"/>
-    <w:lsdException w:name="Smart Link" w:semiHidden="1" w:unhideWhenUsed="1"/>
   </w:latentStyles>
   <w:style w:type="paragraph" w:default="1" w:styleId="Normal">
     <w:name w:val="Normal"/>
@@ -8108,7 +8347,7 @@
 </file>
 
 <file path=customXml/itemProps1.xml><?xml version="1.0" encoding="utf-8"?>
-<ds:datastoreItem xmlns:ds="http://schemas.openxmlformats.org/officeDocument/2006/customXml" ds:itemID="{24736D96-20BF-48D7-B927-B86E914BBD5A}">
+<ds:datastoreItem xmlns:ds="http://schemas.openxmlformats.org/officeDocument/2006/customXml" ds:itemID="{FFF97B70-0E63-4DAE-B5EC-D2EA7CE2E64E}">
   <ds:schemaRefs>
     <ds:schemaRef ds:uri="http://schemas.openxmlformats.org/officeDocument/2006/bibliography"/>
   </ds:schemaRefs>

</xml_diff>

<commit_message>
New paragraph to the CCBS.docs document
</commit_message>
<xml_diff>
--- a/CCBS.docx
+++ b/CCBS.docx
@@ -1,6 +1,6 @@
 
 <file path=word/document.xml><?xml version="1.0" encoding="utf-8"?>
-<w:document xmlns:wpc="http://schemas.microsoft.com/office/word/2010/wordprocessingCanvas" xmlns:cx="http://schemas.microsoft.com/office/drawing/2014/chartex" xmlns:cx1="http://schemas.microsoft.com/office/drawing/2015/9/8/chartex" xmlns:cx2="http://schemas.microsoft.com/office/drawing/2015/10/21/chartex" xmlns:cx3="http://schemas.microsoft.com/office/drawing/2016/5/9/chartex" xmlns:cx4="http://schemas.microsoft.com/office/drawing/2016/5/10/chartex" xmlns:cx5="http://schemas.microsoft.com/office/drawing/2016/5/11/chartex" xmlns:cx6="http://schemas.microsoft.com/office/drawing/2016/5/12/chartex" xmlns:cx7="http://schemas.microsoft.com/office/drawing/2016/5/13/chartex" xmlns:cx8="http://schemas.microsoft.com/office/drawing/2016/5/14/chartex" xmlns:mc="http://schemas.openxmlformats.org/markup-compatibility/2006" xmlns:aink="http://schemas.microsoft.com/office/drawing/2016/ink" xmlns:am3d="http://schemas.microsoft.com/office/drawing/2017/model3d" xmlns:o="urn:schemas-microsoft-com:office:office" xmlns:r="http://schemas.openxmlformats.org/officeDocument/2006/relationships" xmlns:m="http://schemas.openxmlformats.org/officeDocument/2006/math" xmlns:v="urn:schemas-microsoft-com:vml" xmlns:wp14="http://schemas.microsoft.com/office/word/2010/wordprocessingDrawing" xmlns:wp="http://schemas.openxmlformats.org/drawingml/2006/wordprocessingDrawing" xmlns:w10="urn:schemas-microsoft-com:office:word" xmlns:w="http://schemas.openxmlformats.org/wordprocessingml/2006/main" xmlns:w14="http://schemas.microsoft.com/office/word/2010/wordml" xmlns:w15="http://schemas.microsoft.com/office/word/2012/wordml" xmlns:w16cid="http://schemas.microsoft.com/office/word/2016/wordml/cid" xmlns:w16se="http://schemas.microsoft.com/office/word/2015/wordml/symex" xmlns:wpg="http://schemas.microsoft.com/office/word/2010/wordprocessingGroup" xmlns:wpi="http://schemas.microsoft.com/office/word/2010/wordprocessingInk" xmlns:wne="http://schemas.microsoft.com/office/word/2006/wordml" xmlns:wps="http://schemas.microsoft.com/office/word/2010/wordprocessingShape" mc:Ignorable="w14 w15 w16se w16cid wp14">
+<w:document xmlns:wpc="http://schemas.microsoft.com/office/word/2010/wordprocessingCanvas" xmlns:cx="http://schemas.microsoft.com/office/drawing/2014/chartex" xmlns:cx1="http://schemas.microsoft.com/office/drawing/2015/9/8/chartex" xmlns:cx2="http://schemas.microsoft.com/office/drawing/2015/10/21/chartex" xmlns:cx3="http://schemas.microsoft.com/office/drawing/2016/5/9/chartex" xmlns:cx4="http://schemas.microsoft.com/office/drawing/2016/5/10/chartex" xmlns:cx5="http://schemas.microsoft.com/office/drawing/2016/5/11/chartex" xmlns:cx6="http://schemas.microsoft.com/office/drawing/2016/5/12/chartex" xmlns:cx7="http://schemas.microsoft.com/office/drawing/2016/5/13/chartex" xmlns:cx8="http://schemas.microsoft.com/office/drawing/2016/5/14/chartex" xmlns:mc="http://schemas.openxmlformats.org/markup-compatibility/2006" xmlns:aink="http://schemas.microsoft.com/office/drawing/2016/ink" xmlns:am3d="http://schemas.microsoft.com/office/drawing/2017/model3d" xmlns:o="urn:schemas-microsoft-com:office:office" xmlns:oel="http://schemas.microsoft.com/office/2019/extlst" xmlns:r="http://schemas.openxmlformats.org/officeDocument/2006/relationships" xmlns:m="http://schemas.openxmlformats.org/officeDocument/2006/math" xmlns:v="urn:schemas-microsoft-com:vml" xmlns:wp14="http://schemas.microsoft.com/office/word/2010/wordprocessingDrawing" xmlns:wp="http://schemas.openxmlformats.org/drawingml/2006/wordprocessingDrawing" xmlns:w10="urn:schemas-microsoft-com:office:word" xmlns:w="http://schemas.openxmlformats.org/wordprocessingml/2006/main" xmlns:w14="http://schemas.microsoft.com/office/word/2010/wordml" xmlns:w15="http://schemas.microsoft.com/office/word/2012/wordml" xmlns:w16cex="http://schemas.microsoft.com/office/word/2018/wordml/cex" xmlns:w16cid="http://schemas.microsoft.com/office/word/2016/wordml/cid" xmlns:w16="http://schemas.microsoft.com/office/word/2018/wordml" xmlns:w16sdtdh="http://schemas.microsoft.com/office/word/2020/wordml/sdtdatahash" xmlns:w16se="http://schemas.microsoft.com/office/word/2015/wordml/symex" xmlns:wpg="http://schemas.microsoft.com/office/word/2010/wordprocessingGroup" xmlns:wpi="http://schemas.microsoft.com/office/word/2010/wordprocessingInk" xmlns:wne="http://schemas.microsoft.com/office/word/2006/wordml" xmlns:wps="http://schemas.microsoft.com/office/word/2010/wordprocessingShape" mc:Ignorable="w14 w15 w16se w16cid w16 w16cex w16sdtdh wp14">
   <w:body>
     <w:p>
       <w:pPr>
@@ -10,7 +10,7 @@
           <w:lang w:val="en-US"/>
         </w:rPr>
       </w:pPr>
-      <w:bookmarkStart w:id="0" w:name="_Toc144815259"/>
+      <w:bookmarkStart w:id="0" w:name="_Toc146211265"/>
       <w:r>
         <w:rPr>
           <w:lang w:val="en-US"/>
@@ -286,7 +286,7 @@
           <w:r>
             <w:fldChar w:fldCharType="separate"/>
           </w:r>
-          <w:hyperlink w:anchor="_Toc144815259" w:history="1">
+          <w:hyperlink w:anchor="_Toc146211265" w:history="1">
             <w:r>
               <w:rPr>
                 <w:rStyle w:val="Hyperlink"/>
@@ -314,7 +314,7 @@
                 <w:noProof/>
                 <w:webHidden/>
               </w:rPr>
-              <w:instrText xml:space="preserve"> PAGEREF _Toc144815259 \h </w:instrText>
+              <w:instrText xml:space="preserve"> PAGEREF _Toc146211265 \h </w:instrText>
             </w:r>
             <w:r>
               <w:rPr>
@@ -357,7 +357,7 @@
               <w:lang w:eastAsia="el-GR"/>
             </w:rPr>
           </w:pPr>
-          <w:hyperlink w:anchor="_Toc144815260" w:history="1">
+          <w:hyperlink w:anchor="_Toc146211266" w:history="1">
             <w:r>
               <w:rPr>
                 <w:rStyle w:val="Hyperlink"/>
@@ -385,7 +385,7 @@
                 <w:noProof/>
                 <w:webHidden/>
               </w:rPr>
-              <w:instrText xml:space="preserve"> PAGEREF _Toc144815260 \h </w:instrText>
+              <w:instrText xml:space="preserve"> PAGEREF _Toc146211266 \h </w:instrText>
             </w:r>
             <w:r>
               <w:rPr>
@@ -428,7 +428,7 @@
               <w:lang w:eastAsia="el-GR"/>
             </w:rPr>
           </w:pPr>
-          <w:hyperlink w:anchor="_Toc144815261" w:history="1">
+          <w:hyperlink w:anchor="_Toc146211267" w:history="1">
             <w:r>
               <w:rPr>
                 <w:rStyle w:val="Hyperlink"/>
@@ -456,7 +456,7 @@
                 <w:noProof/>
                 <w:webHidden/>
               </w:rPr>
-              <w:instrText xml:space="preserve"> PAGEREF _Toc144815261 \h </w:instrText>
+              <w:instrText xml:space="preserve"> PAGEREF _Toc146211267 \h </w:instrText>
             </w:r>
             <w:r>
               <w:rPr>
@@ -499,7 +499,7 @@
               <w:lang w:eastAsia="el-GR"/>
             </w:rPr>
           </w:pPr>
-          <w:hyperlink w:anchor="_Toc144815262" w:history="1">
+          <w:hyperlink w:anchor="_Toc146211268" w:history="1">
             <w:r>
               <w:rPr>
                 <w:rStyle w:val="Hyperlink"/>
@@ -527,7 +527,7 @@
                 <w:noProof/>
                 <w:webHidden/>
               </w:rPr>
-              <w:instrText xml:space="preserve"> PAGEREF _Toc144815262 \h </w:instrText>
+              <w:instrText xml:space="preserve"> PAGEREF _Toc146211268 \h </w:instrText>
             </w:r>
             <w:r>
               <w:rPr>
@@ -570,7 +570,7 @@
               <w:lang w:eastAsia="el-GR"/>
             </w:rPr>
           </w:pPr>
-          <w:hyperlink w:anchor="_Toc144815263" w:history="1">
+          <w:hyperlink w:anchor="_Toc146211269" w:history="1">
             <w:r>
               <w:rPr>
                 <w:rStyle w:val="Hyperlink"/>
@@ -598,7 +598,7 @@
                 <w:noProof/>
                 <w:webHidden/>
               </w:rPr>
-              <w:instrText xml:space="preserve"> PAGEREF _Toc144815263 \h </w:instrText>
+              <w:instrText xml:space="preserve"> PAGEREF _Toc146211269 \h </w:instrText>
             </w:r>
             <w:r>
               <w:rPr>
@@ -641,7 +641,7 @@
               <w:lang w:eastAsia="el-GR"/>
             </w:rPr>
           </w:pPr>
-          <w:hyperlink w:anchor="_Toc144815264" w:history="1">
+          <w:hyperlink w:anchor="_Toc146211270" w:history="1">
             <w:r>
               <w:rPr>
                 <w:rStyle w:val="Hyperlink"/>
@@ -669,7 +669,7 @@
                 <w:noProof/>
                 <w:webHidden/>
               </w:rPr>
-              <w:instrText xml:space="preserve"> PAGEREF _Toc144815264 \h </w:instrText>
+              <w:instrText xml:space="preserve"> PAGEREF _Toc146211270 \h </w:instrText>
             </w:r>
             <w:r>
               <w:rPr>
@@ -712,7 +712,7 @@
               <w:lang w:eastAsia="el-GR"/>
             </w:rPr>
           </w:pPr>
-          <w:hyperlink w:anchor="_Toc144815265" w:history="1">
+          <w:hyperlink w:anchor="_Toc146211271" w:history="1">
             <w:r>
               <w:rPr>
                 <w:rStyle w:val="Hyperlink"/>
@@ -740,7 +740,7 @@
                 <w:noProof/>
                 <w:webHidden/>
               </w:rPr>
-              <w:instrText xml:space="preserve"> PAGEREF _Toc144815265 \h </w:instrText>
+              <w:instrText xml:space="preserve"> PAGEREF _Toc146211271 \h </w:instrText>
             </w:r>
             <w:r>
               <w:rPr>
@@ -783,7 +783,7 @@
               <w:lang w:eastAsia="el-GR"/>
             </w:rPr>
           </w:pPr>
-          <w:hyperlink w:anchor="_Toc144815266" w:history="1">
+          <w:hyperlink w:anchor="_Toc146211272" w:history="1">
             <w:r>
               <w:rPr>
                 <w:rStyle w:val="Hyperlink"/>
@@ -811,7 +811,7 @@
                 <w:noProof/>
                 <w:webHidden/>
               </w:rPr>
-              <w:instrText xml:space="preserve"> PAGEREF _Toc144815266 \h </w:instrText>
+              <w:instrText xml:space="preserve"> PAGEREF _Toc146211272 \h </w:instrText>
             </w:r>
             <w:r>
               <w:rPr>
@@ -854,7 +854,7 @@
               <w:lang w:eastAsia="el-GR"/>
             </w:rPr>
           </w:pPr>
-          <w:hyperlink w:anchor="_Toc144815267" w:history="1">
+          <w:hyperlink w:anchor="_Toc146211273" w:history="1">
             <w:r>
               <w:rPr>
                 <w:rStyle w:val="Hyperlink"/>
@@ -882,7 +882,7 @@
                 <w:noProof/>
                 <w:webHidden/>
               </w:rPr>
-              <w:instrText xml:space="preserve"> PAGEREF _Toc144815267 \h </w:instrText>
+              <w:instrText xml:space="preserve"> PAGEREF _Toc146211273 \h </w:instrText>
             </w:r>
             <w:r>
               <w:rPr>
@@ -925,7 +925,7 @@
               <w:lang w:eastAsia="el-GR"/>
             </w:rPr>
           </w:pPr>
-          <w:hyperlink w:anchor="_Toc144815268" w:history="1">
+          <w:hyperlink w:anchor="_Toc146211274" w:history="1">
             <w:r>
               <w:rPr>
                 <w:rStyle w:val="Hyperlink"/>
@@ -953,7 +953,7 @@
                 <w:noProof/>
                 <w:webHidden/>
               </w:rPr>
-              <w:instrText xml:space="preserve"> PAGEREF _Toc144815268 \h </w:instrText>
+              <w:instrText xml:space="preserve"> PAGEREF _Toc146211274 \h </w:instrText>
             </w:r>
             <w:r>
               <w:rPr>
@@ -996,7 +996,7 @@
               <w:lang w:eastAsia="el-GR"/>
             </w:rPr>
           </w:pPr>
-          <w:hyperlink w:anchor="_Toc144815269" w:history="1">
+          <w:hyperlink w:anchor="_Toc146211275" w:history="1">
             <w:r>
               <w:rPr>
                 <w:rStyle w:val="Hyperlink"/>
@@ -1024,7 +1024,7 @@
                 <w:noProof/>
                 <w:webHidden/>
               </w:rPr>
-              <w:instrText xml:space="preserve"> PAGEREF _Toc144815269 \h </w:instrText>
+              <w:instrText xml:space="preserve"> PAGEREF _Toc146211275 \h </w:instrText>
             </w:r>
             <w:r>
               <w:rPr>
@@ -1067,7 +1067,7 @@
               <w:lang w:eastAsia="el-GR"/>
             </w:rPr>
           </w:pPr>
-          <w:hyperlink w:anchor="_Toc144815270" w:history="1">
+          <w:hyperlink w:anchor="_Toc146211276" w:history="1">
             <w:r>
               <w:rPr>
                 <w:rStyle w:val="Hyperlink"/>
@@ -1095,7 +1095,7 @@
                 <w:noProof/>
                 <w:webHidden/>
               </w:rPr>
-              <w:instrText xml:space="preserve"> PAGEREF _Toc144815270 \h </w:instrText>
+              <w:instrText xml:space="preserve"> PAGEREF _Toc146211276 \h </w:instrText>
             </w:r>
             <w:r>
               <w:rPr>
@@ -1138,7 +1138,7 @@
               <w:lang w:eastAsia="el-GR"/>
             </w:rPr>
           </w:pPr>
-          <w:hyperlink w:anchor="_Toc144815271" w:history="1">
+          <w:hyperlink w:anchor="_Toc146211277" w:history="1">
             <w:r>
               <w:rPr>
                 <w:rStyle w:val="Hyperlink"/>
@@ -1166,7 +1166,7 @@
                 <w:noProof/>
                 <w:webHidden/>
               </w:rPr>
-              <w:instrText xml:space="preserve"> PAGEREF _Toc144815271 \h </w:instrText>
+              <w:instrText xml:space="preserve"> PAGEREF _Toc146211277 \h </w:instrText>
             </w:r>
             <w:r>
               <w:rPr>
@@ -1209,7 +1209,7 @@
               <w:lang w:eastAsia="el-GR"/>
             </w:rPr>
           </w:pPr>
-          <w:hyperlink w:anchor="_Toc144815272" w:history="1">
+          <w:hyperlink w:anchor="_Toc146211278" w:history="1">
             <w:r>
               <w:rPr>
                 <w:rStyle w:val="Hyperlink"/>
@@ -1237,7 +1237,7 @@
                 <w:noProof/>
                 <w:webHidden/>
               </w:rPr>
-              <w:instrText xml:space="preserve"> PAGEREF _Toc144815272 \h </w:instrText>
+              <w:instrText xml:space="preserve"> PAGEREF _Toc146211278 \h </w:instrText>
             </w:r>
             <w:r>
               <w:rPr>
@@ -1280,7 +1280,7 @@
               <w:lang w:eastAsia="el-GR"/>
             </w:rPr>
           </w:pPr>
-          <w:hyperlink w:anchor="_Toc144815273" w:history="1">
+          <w:hyperlink w:anchor="_Toc146211279" w:history="1">
             <w:r>
               <w:rPr>
                 <w:rStyle w:val="Hyperlink"/>
@@ -1308,7 +1308,7 @@
                 <w:noProof/>
                 <w:webHidden/>
               </w:rPr>
-              <w:instrText xml:space="preserve"> PAGEREF _Toc144815273 \h </w:instrText>
+              <w:instrText xml:space="preserve"> PAGEREF _Toc146211279 \h </w:instrText>
             </w:r>
             <w:r>
               <w:rPr>
@@ -1351,7 +1351,7 @@
               <w:lang w:eastAsia="el-GR"/>
             </w:rPr>
           </w:pPr>
-          <w:hyperlink w:anchor="_Toc144815274" w:history="1">
+          <w:hyperlink w:anchor="_Toc146211280" w:history="1">
             <w:r>
               <w:rPr>
                 <w:rStyle w:val="Hyperlink"/>
@@ -1379,7 +1379,7 @@
                 <w:noProof/>
                 <w:webHidden/>
               </w:rPr>
-              <w:instrText xml:space="preserve"> PAGEREF _Toc144815274 \h </w:instrText>
+              <w:instrText xml:space="preserve"> PAGEREF _Toc146211280 \h </w:instrText>
             </w:r>
             <w:r>
               <w:rPr>
@@ -1422,7 +1422,7 @@
               <w:lang w:eastAsia="el-GR"/>
             </w:rPr>
           </w:pPr>
-          <w:hyperlink w:anchor="_Toc144815275" w:history="1">
+          <w:hyperlink w:anchor="_Toc146211281" w:history="1">
             <w:r>
               <w:rPr>
                 <w:rStyle w:val="Hyperlink"/>
@@ -1450,7 +1450,7 @@
                 <w:noProof/>
                 <w:webHidden/>
               </w:rPr>
-              <w:instrText xml:space="preserve"> PAGEREF _Toc144815275 \h </w:instrText>
+              <w:instrText xml:space="preserve"> PAGEREF _Toc146211281 \h </w:instrText>
             </w:r>
             <w:r>
               <w:rPr>
@@ -1493,7 +1493,7 @@
               <w:lang w:eastAsia="el-GR"/>
             </w:rPr>
           </w:pPr>
-          <w:hyperlink w:anchor="_Toc144815276" w:history="1">
+          <w:hyperlink w:anchor="_Toc146211282" w:history="1">
             <w:r>
               <w:rPr>
                 <w:rStyle w:val="Hyperlink"/>
@@ -1521,7 +1521,7 @@
                 <w:noProof/>
                 <w:webHidden/>
               </w:rPr>
-              <w:instrText xml:space="preserve"> PAGEREF _Toc144815276 \h </w:instrText>
+              <w:instrText xml:space="preserve"> PAGEREF _Toc146211282 \h </w:instrText>
             </w:r>
             <w:r>
               <w:rPr>
@@ -1564,7 +1564,7 @@
               <w:lang w:eastAsia="el-GR"/>
             </w:rPr>
           </w:pPr>
-          <w:hyperlink w:anchor="_Toc144815277" w:history="1">
+          <w:hyperlink w:anchor="_Toc146211283" w:history="1">
             <w:r>
               <w:rPr>
                 <w:rStyle w:val="Hyperlink"/>
@@ -1592,7 +1592,7 @@
                 <w:noProof/>
                 <w:webHidden/>
               </w:rPr>
-              <w:instrText xml:space="preserve"> PAGEREF _Toc144815277 \h </w:instrText>
+              <w:instrText xml:space="preserve"> PAGEREF _Toc146211283 \h </w:instrText>
             </w:r>
             <w:r>
               <w:rPr>
@@ -1635,7 +1635,7 @@
               <w:lang w:eastAsia="el-GR"/>
             </w:rPr>
           </w:pPr>
-          <w:hyperlink w:anchor="_Toc144815278" w:history="1">
+          <w:hyperlink w:anchor="_Toc146211284" w:history="1">
             <w:r>
               <w:rPr>
                 <w:rStyle w:val="Hyperlink"/>
@@ -1663,7 +1663,7 @@
                 <w:noProof/>
                 <w:webHidden/>
               </w:rPr>
-              <w:instrText xml:space="preserve"> PAGEREF _Toc144815278 \h </w:instrText>
+              <w:instrText xml:space="preserve"> PAGEREF _Toc146211284 \h </w:instrText>
             </w:r>
             <w:r>
               <w:rPr>
@@ -1706,7 +1706,7 @@
               <w:lang w:eastAsia="el-GR"/>
             </w:rPr>
           </w:pPr>
-          <w:hyperlink w:anchor="_Toc144815279" w:history="1">
+          <w:hyperlink w:anchor="_Toc146211285" w:history="1">
             <w:r>
               <w:rPr>
                 <w:rStyle w:val="Hyperlink"/>
@@ -1734,7 +1734,7 @@
                 <w:noProof/>
                 <w:webHidden/>
               </w:rPr>
-              <w:instrText xml:space="preserve"> PAGEREF _Toc144815279 \h </w:instrText>
+              <w:instrText xml:space="preserve"> PAGEREF _Toc146211285 \h </w:instrText>
             </w:r>
             <w:r>
               <w:rPr>
@@ -1777,7 +1777,7 @@
               <w:lang w:eastAsia="el-GR"/>
             </w:rPr>
           </w:pPr>
-          <w:hyperlink w:anchor="_Toc144815280" w:history="1">
+          <w:hyperlink w:anchor="_Toc146211286" w:history="1">
             <w:r>
               <w:rPr>
                 <w:rStyle w:val="Hyperlink"/>
@@ -1805,7 +1805,7 @@
                 <w:noProof/>
                 <w:webHidden/>
               </w:rPr>
-              <w:instrText xml:space="preserve"> PAGEREF _Toc144815280 \h </w:instrText>
+              <w:instrText xml:space="preserve"> PAGEREF _Toc146211286 \h </w:instrText>
             </w:r>
             <w:r>
               <w:rPr>
@@ -1826,6 +1826,77 @@
                 <w:webHidden/>
               </w:rPr>
               <w:t>8</w:t>
+            </w:r>
+            <w:r>
+              <w:rPr>
+                <w:noProof/>
+                <w:webHidden/>
+              </w:rPr>
+              <w:fldChar w:fldCharType="end"/>
+            </w:r>
+          </w:hyperlink>
+        </w:p>
+        <w:p>
+          <w:pPr>
+            <w:pStyle w:val="TOC2"/>
+            <w:tabs>
+              <w:tab w:val="right" w:leader="dot" w:pos="8302"/>
+            </w:tabs>
+            <w:rPr>
+              <w:rFonts w:eastAsiaTheme="minorEastAsia"/>
+              <w:noProof/>
+              <w:lang w:eastAsia="el-GR"/>
+            </w:rPr>
+          </w:pPr>
+          <w:hyperlink w:anchor="_Toc146211287" w:history="1">
+            <w:r>
+              <w:rPr>
+                <w:rStyle w:val="Hyperlink"/>
+                <w:noProof/>
+                <w:lang w:val="en-US"/>
+              </w:rPr>
+              <w:t>Recommended OpenAPI Tools</w:t>
+            </w:r>
+            <w:r>
+              <w:rPr>
+                <w:noProof/>
+                <w:webHidden/>
+              </w:rPr>
+              <w:tab/>
+            </w:r>
+            <w:r>
+              <w:rPr>
+                <w:noProof/>
+                <w:webHidden/>
+              </w:rPr>
+              <w:fldChar w:fldCharType="begin"/>
+            </w:r>
+            <w:r>
+              <w:rPr>
+                <w:noProof/>
+                <w:webHidden/>
+              </w:rPr>
+              <w:instrText xml:space="preserve"> PAGEREF _Toc146211287 \h </w:instrText>
+            </w:r>
+            <w:r>
+              <w:rPr>
+                <w:noProof/>
+                <w:webHidden/>
+              </w:rPr>
+            </w:r>
+            <w:r>
+              <w:rPr>
+                <w:noProof/>
+                <w:webHidden/>
+              </w:rPr>
+              <w:fldChar w:fldCharType="separate"/>
+            </w:r>
+            <w:r>
+              <w:rPr>
+                <w:noProof/>
+                <w:webHidden/>
+              </w:rPr>
+              <w:t>9</w:t>
             </w:r>
             <w:r>
               <w:rPr>
@@ -1883,7 +1954,7 @@
           <w:lang w:val="en-US"/>
         </w:rPr>
       </w:pPr>
-      <w:bookmarkStart w:id="1" w:name="_Toc144815260"/>
+      <w:bookmarkStart w:id="1" w:name="_Toc146211266"/>
       <w:r>
         <w:rPr>
           <w:lang w:val="en-US"/>
@@ -1910,7 +1981,7 @@
           <w:lang w:val="en-US"/>
         </w:rPr>
       </w:pPr>
-      <w:bookmarkStart w:id="2" w:name="_Toc144815261"/>
+      <w:bookmarkStart w:id="2" w:name="_Toc146211267"/>
       <w:r>
         <w:rPr>
           <w:lang w:val="en-US"/>
@@ -1971,7 +2042,7 @@
           <w:lang w:val="en-US"/>
         </w:rPr>
       </w:pPr>
-      <w:bookmarkStart w:id="3" w:name="_Toc144815262"/>
+      <w:bookmarkStart w:id="3" w:name="_Toc146211268"/>
       <w:r>
         <w:rPr>
           <w:lang w:val="en-US"/>
@@ -2244,21 +2315,7 @@
         <w:rPr>
           <w:lang w:val="en-US"/>
         </w:rPr>
-        <w:t xml:space="preserve">The </w:t>
-      </w:r>
-      <w:proofErr w:type="spellStart"/>
-      <w:r>
-        <w:rPr>
-          <w:lang w:val="en-US"/>
-        </w:rPr>
-        <w:t>OpenAPI</w:t>
-      </w:r>
-      <w:proofErr w:type="spellEnd"/>
-      <w:r>
-        <w:rPr>
-          <w:lang w:val="en-US"/>
-        </w:rPr>
-        <w:t xml:space="preserve"> Specification (OAS) enables </w:t>
+        <w:t xml:space="preserve">The OpenAPI Specification (OAS) enables </w:t>
       </w:r>
       <w:r>
         <w:rPr>
@@ -2365,7 +2422,7 @@
           <w:lang w:val="en-US"/>
         </w:rPr>
       </w:pPr>
-      <w:bookmarkStart w:id="4" w:name="_Toc144815263"/>
+      <w:bookmarkStart w:id="4" w:name="_Toc146211269"/>
       <w:r>
         <w:rPr>
           <w:lang w:val="en-US"/>
@@ -2454,7 +2511,7 @@
           <w:lang w:val="en-US"/>
         </w:rPr>
       </w:pPr>
-      <w:bookmarkStart w:id="5" w:name="_Toc144815264"/>
+      <w:bookmarkStart w:id="5" w:name="_Toc146211270"/>
       <w:r>
         <w:rPr>
           <w:lang w:val="en-US"/>
@@ -2600,14 +2657,12 @@
         </w:rPr>
         <w:t xml:space="preserve">retrieves data from the i-Apply </w:t>
       </w:r>
-      <w:proofErr w:type="gramStart"/>
-      <w:r>
-        <w:rPr>
-          <w:lang w:val="en-US"/>
-        </w:rPr>
-        <w:t>database  (</w:t>
-      </w:r>
-      <w:proofErr w:type="gramEnd"/>
+      <w:r>
+        <w:rPr>
+          <w:lang w:val="en-US"/>
+        </w:rPr>
+        <w:t>database (</w:t>
+      </w:r>
       <w:r>
         <w:rPr>
           <w:lang w:val="en-US"/>
@@ -2806,7 +2861,6 @@
           <w:noProof/>
           <w:lang w:val="en-US"/>
         </w:rPr>
-        <w:lastRenderedPageBreak/>
         <w:drawing>
           <wp:inline distT="0" distB="0" distL="0" distR="0" wp14:anchorId="76819353" wp14:editId="5FA2B8E5">
             <wp:extent cx="4677410" cy="3094990"/>
@@ -2901,7 +2955,7 @@
           <w:lang w:val="en-US"/>
         </w:rPr>
       </w:pPr>
-      <w:bookmarkStart w:id="6" w:name="_Toc144815265"/>
+      <w:bookmarkStart w:id="6" w:name="_Toc146211271"/>
       <w:r>
         <w:rPr>
           <w:lang w:val="en-US"/>
@@ -3299,12 +3353,11 @@
           <w:lang w:val="en-GB"/>
         </w:rPr>
       </w:pPr>
-      <w:bookmarkStart w:id="7" w:name="_Toc144815266"/>
-      <w:r>
-        <w:rPr>
-          <w:lang w:val="en-GB"/>
-        </w:rPr>
-        <w:lastRenderedPageBreak/>
+      <w:bookmarkStart w:id="7" w:name="_Toc146211272"/>
+      <w:r>
+        <w:rPr>
+          <w:lang w:val="en-GB"/>
+        </w:rPr>
         <w:t>iApply light CCBS Integration</w:t>
       </w:r>
       <w:bookmarkEnd w:id="7"/>
@@ -3470,7 +3523,7 @@
           <w:lang w:val="en-GB"/>
         </w:rPr>
       </w:pPr>
-      <w:bookmarkStart w:id="8" w:name="_Toc144815267"/>
+      <w:bookmarkStart w:id="8" w:name="_Toc146211273"/>
       <w:r>
         <w:rPr>
           <w:lang w:val="en-GB"/>
@@ -3799,7 +3852,7 @@
           <w:lang w:val="en-GB"/>
         </w:rPr>
       </w:pPr>
-      <w:bookmarkStart w:id="9" w:name="_Toc144815268"/>
+      <w:bookmarkStart w:id="9" w:name="_Toc146211274"/>
       <w:r>
         <w:rPr>
           <w:lang w:val="en-GB"/>
@@ -4069,7 +4122,6 @@
         <w:rPr>
           <w:lang w:val="en-GB"/>
         </w:rPr>
-        <w:lastRenderedPageBreak/>
         <w:t xml:space="preserve">The calls, marked as priority 2, are necessary for iApply/Light minimum CBS integration. </w:t>
       </w:r>
     </w:p>
@@ -4087,7 +4139,7 @@
           <w:lang w:val="en-GB"/>
         </w:rPr>
       </w:pPr>
-      <w:bookmarkStart w:id="10" w:name="_Toc144815269"/>
+      <w:bookmarkStart w:id="10" w:name="_Toc146211275"/>
       <w:r>
         <w:rPr>
           <w:lang w:val="en-GB"/>
@@ -4231,15 +4283,15 @@
           <w:lang w:val="en-GB"/>
         </w:rPr>
       </w:pPr>
-      <w:bookmarkStart w:id="11" w:name="_Toc144815270"/>
-      <w:bookmarkStart w:id="12" w:name="_Hlk146028136"/>
+      <w:bookmarkStart w:id="11" w:name="_Hlk146028136"/>
+      <w:bookmarkStart w:id="12" w:name="_Toc146211276"/>
       <w:r>
         <w:rPr>
           <w:lang w:val="en-GB"/>
         </w:rPr>
         <w:t>Credit Limit</w:t>
       </w:r>
-      <w:bookmarkEnd w:id="11"/>
+      <w:bookmarkEnd w:id="12"/>
     </w:p>
     <w:p>
       <w:pPr>
@@ -4311,7 +4363,7 @@
         <w:t xml:space="preserve">All the calls depend on a user action by selecting it on the CBS operations menu. </w:t>
       </w:r>
     </w:p>
-    <w:bookmarkEnd w:id="12"/>
+    <w:bookmarkEnd w:id="11"/>
     <w:p>
       <w:pPr>
         <w:rPr>
@@ -4326,7 +4378,7 @@
           <w:lang w:val="en-GB"/>
         </w:rPr>
       </w:pPr>
-      <w:bookmarkStart w:id="13" w:name="_Toc144815271"/>
+      <w:bookmarkStart w:id="13" w:name="_Toc146211277"/>
       <w:r>
         <w:rPr>
           <w:lang w:val="en-GB"/>
@@ -4464,13 +4516,92 @@
         </w:rPr>
         <w:t>ed</w:t>
       </w:r>
-      <w:bookmarkStart w:id="14" w:name="_GoBack"/>
+      <w:r>
+        <w:rPr>
+          <w:lang w:val="en-GB"/>
+        </w:rPr>
+        <w:t xml:space="preserve"> automatically to maintain the customer addresses. </w:t>
+      </w:r>
+    </w:p>
+    <w:p>
+      <w:pPr>
+        <w:rPr>
+          <w:lang w:val="en-GB"/>
+        </w:rPr>
+      </w:pPr>
+    </w:p>
+    <w:p>
+      <w:pPr>
+        <w:pStyle w:val="Heading2"/>
+        <w:rPr>
+          <w:lang w:val="en-GB"/>
+        </w:rPr>
+      </w:pPr>
+      <w:bookmarkStart w:id="14" w:name="_Toc146211278"/>
+      <w:r>
+        <w:rPr>
+          <w:lang w:val="en-GB"/>
+        </w:rPr>
+        <w:t>Customer Position Integration</w:t>
+      </w:r>
       <w:bookmarkEnd w:id="14"/>
-      <w:r>
-        <w:rPr>
-          <w:lang w:val="en-GB"/>
-        </w:rPr>
-        <w:t xml:space="preserve"> automatically to maintain the customer addresses. </w:t>
+    </w:p>
+    <w:p>
+      <w:pPr>
+        <w:rPr>
+          <w:lang w:val="en-GB"/>
+        </w:rPr>
+      </w:pPr>
+    </w:p>
+    <w:p>
+      <w:pPr>
+        <w:rPr>
+          <w:lang w:val="en-GB"/>
+        </w:rPr>
+      </w:pPr>
+      <w:r>
+        <w:rPr>
+          <w:lang w:val="en-GB"/>
+        </w:rPr>
+        <w:t>The Customer Position Integration group contains interface API calls used to retrieve the customer's existing position in the Bank. That information contains the existing exposures and any other obligations to the Bank related to the principal applicant or parties. Also, the information regarding the collaterals is already known to the bank products. Additionally, the loan insurance is expected to affect the results.   In total, it contains 4 API calls organized in a single priority and one folder.</w:t>
+      </w:r>
+    </w:p>
+    <w:p>
+      <w:pPr>
+        <w:rPr>
+          <w:lang w:val="en-US"/>
+        </w:rPr>
+      </w:pPr>
+      <w:r>
+        <w:rPr>
+          <w:lang w:val="en-US"/>
+        </w:rPr>
+        <w:t xml:space="preserve">The API calls are under priority 1 and are necessary for elementary cooperation between the CBS and the </w:t>
+      </w:r>
+      <w:r>
+        <w:rPr>
+          <w:lang w:val="en-GB"/>
+        </w:rPr>
+        <w:t>iApply/Light minimum CBS integration</w:t>
+      </w:r>
+      <w:r>
+        <w:rPr>
+          <w:lang w:val="en-US"/>
+        </w:rPr>
+        <w:t xml:space="preserve">. They are only retrieving information and do not perform any data modification. </w:t>
+      </w:r>
+    </w:p>
+    <w:p>
+      <w:pPr>
+        <w:rPr>
+          <w:lang w:val="en-GB"/>
+        </w:rPr>
+      </w:pPr>
+      <w:r>
+        <w:rPr>
+          <w:lang w:val="en-GB"/>
+        </w:rPr>
+        <w:t xml:space="preserve">All the calls depend on a user action by selecting it on the CBS operations menu by clicking a button or on a UI area.  </w:t>
       </w:r>
     </w:p>
     <w:p>
@@ -4487,13 +4618,12 @@
           <w:lang w:val="en-GB"/>
         </w:rPr>
       </w:pPr>
-      <w:bookmarkStart w:id="15" w:name="_Toc144815272"/>
-      <w:r>
-        <w:rPr>
-          <w:lang w:val="en-GB"/>
-        </w:rPr>
-        <w:lastRenderedPageBreak/>
-        <w:t>Customer Position Integration</w:t>
+      <w:bookmarkStart w:id="15" w:name="_Toc146211279"/>
+      <w:r>
+        <w:rPr>
+          <w:lang w:val="en-GB"/>
+        </w:rPr>
+        <w:t>Deposit Account Integration</w:t>
       </w:r>
       <w:bookmarkEnd w:id="15"/>
     </w:p>
@@ -4514,45 +4644,33 @@
         <w:rPr>
           <w:lang w:val="en-GB"/>
         </w:rPr>
-        <w:t>The Customer Position Integration group contains interface API calls used to retrieve the customer's existing position in the Bank. That information contains the existing exposures and any other obligations to the Bank related to the principal applicant or parties. Also, the information regarding the collaterals is already known to the bank products. Additionally, the loan insurance is expected to affect the results.   In total, it contains 4 API calls organized in a single priority and one folder.</w:t>
-      </w:r>
-    </w:p>
-    <w:p>
-      <w:pPr>
-        <w:rPr>
-          <w:lang w:val="en-US"/>
-        </w:rPr>
-      </w:pPr>
-      <w:r>
-        <w:rPr>
-          <w:lang w:val="en-US"/>
-        </w:rPr>
-        <w:t xml:space="preserve">The API calls are under priority 1 and are necessary for elementary cooperation between the CBS and the </w:t>
-      </w:r>
-      <w:r>
-        <w:rPr>
-          <w:lang w:val="en-GB"/>
-        </w:rPr>
-        <w:t>iApply/Light minimum CBS integration</w:t>
-      </w:r>
-      <w:r>
-        <w:rPr>
-          <w:lang w:val="en-US"/>
-        </w:rPr>
-        <w:t xml:space="preserve">. They are only retrieving information and do not perform any data modification. </w:t>
-      </w:r>
-    </w:p>
-    <w:p>
-      <w:pPr>
-        <w:rPr>
-          <w:lang w:val="en-GB"/>
-        </w:rPr>
-      </w:pPr>
-      <w:r>
-        <w:rPr>
-          <w:lang w:val="en-GB"/>
-        </w:rPr>
-        <w:t xml:space="preserve">All the calls depend on a user action by selecting it on the CBS operations menu by clicking a button or on a UI area.  </w:t>
+        <w:t>The Deposit Account Integration group contains interface API calls used to retrieve and maintain the deposit account on the side of the CBS. Only one call was used to retrieve information, and the others used to modify the accounts. In total, it contains 4 API calls organized in a single priority and one folder.</w:t>
+      </w:r>
+    </w:p>
+    <w:p>
+      <w:pPr>
+        <w:rPr>
+          <w:lang w:val="en-GB"/>
+        </w:rPr>
+      </w:pPr>
+      <w:r>
+        <w:rPr>
+          <w:lang w:val="en-GB"/>
+        </w:rPr>
+        <w:t xml:space="preserve">The same calls are used for similar types of accounts, such as the Service and the Overdraft accounts. </w:t>
+      </w:r>
+    </w:p>
+    <w:p>
+      <w:pPr>
+        <w:rPr>
+          <w:lang w:val="en-GB"/>
+        </w:rPr>
+      </w:pPr>
+      <w:r>
+        <w:rPr>
+          <w:lang w:val="en-GB"/>
+        </w:rPr>
+        <w:t xml:space="preserve">All the calls depend on a user action by selecting it on the CBS operations menu and clicking. The exception is one call to retrieve the existing account information when the user selects the UI as an overdraft account. </w:t>
       </w:r>
     </w:p>
     <w:p>
@@ -4569,12 +4687,12 @@
           <w:lang w:val="en-GB"/>
         </w:rPr>
       </w:pPr>
-      <w:bookmarkStart w:id="16" w:name="_Toc144815273"/>
-      <w:r>
-        <w:rPr>
-          <w:lang w:val="en-GB"/>
-        </w:rPr>
-        <w:t>Deposit Account Integration</w:t>
+      <w:bookmarkStart w:id="16" w:name="_Toc146211280"/>
+      <w:r>
+        <w:rPr>
+          <w:lang w:val="en-GB"/>
+        </w:rPr>
+        <w:t>Fees</w:t>
       </w:r>
       <w:bookmarkEnd w:id="16"/>
     </w:p>
@@ -4595,33 +4713,20 @@
         <w:rPr>
           <w:lang w:val="en-GB"/>
         </w:rPr>
-        <w:t>The Deposit Account Integration group contains interface API calls used to retrieve and maintain the deposit account on the side of the CBS. Only one call was used to retrieve information, and the others used to modify the accounts. In total, it contains 4 API calls organized in a single priority and one folder.</w:t>
-      </w:r>
-    </w:p>
-    <w:p>
-      <w:pPr>
-        <w:rPr>
-          <w:lang w:val="en-GB"/>
-        </w:rPr>
-      </w:pPr>
-      <w:r>
-        <w:rPr>
-          <w:lang w:val="en-GB"/>
-        </w:rPr>
-        <w:t xml:space="preserve">The same calls are used for similar types of accounts, such as the Service and the Overdraft accounts. </w:t>
-      </w:r>
-    </w:p>
-    <w:p>
-      <w:pPr>
-        <w:rPr>
-          <w:lang w:val="en-GB"/>
-        </w:rPr>
-      </w:pPr>
-      <w:r>
-        <w:rPr>
-          <w:lang w:val="en-GB"/>
-        </w:rPr>
-        <w:t xml:space="preserve">All the calls depend on a user action by selecting it on the CBS operations menu and clicking. The exception is one call to retrieve the existing account information when the user selects the UI as an overdraft account. </w:t>
+        <w:t>The Fees group contains a few interface API calls used to maintain the fees on the side of the CBS. In total, it contains 2 API calls organized in a single priority and one folder.</w:t>
+      </w:r>
+    </w:p>
+    <w:p>
+      <w:pPr>
+        <w:rPr>
+          <w:lang w:val="en-GB"/>
+        </w:rPr>
+      </w:pPr>
+      <w:r>
+        <w:rPr>
+          <w:lang w:val="en-GB"/>
+        </w:rPr>
+        <w:t xml:space="preserve">All the calls depend on a user action by selecting it on the CBS operations menu. </w:t>
       </w:r>
     </w:p>
     <w:p>
@@ -4638,12 +4743,12 @@
           <w:lang w:val="en-GB"/>
         </w:rPr>
       </w:pPr>
-      <w:bookmarkStart w:id="17" w:name="_Toc144815274"/>
-      <w:r>
-        <w:rPr>
-          <w:lang w:val="en-GB"/>
-        </w:rPr>
-        <w:t>Fees</w:t>
+      <w:bookmarkStart w:id="17" w:name="_Toc146211281"/>
+      <w:r>
+        <w:rPr>
+          <w:lang w:val="en-GB"/>
+        </w:rPr>
+        <w:t>LG Beneficiary</w:t>
       </w:r>
       <w:bookmarkEnd w:id="17"/>
     </w:p>
@@ -4664,7 +4769,7 @@
         <w:rPr>
           <w:lang w:val="en-GB"/>
         </w:rPr>
-        <w:t>The Fees group contains a few interface API calls used to maintain the fees on the side of the CBS. In total, it contains 2 API calls organized in a single priority and one folder.</w:t>
+        <w:t>The LG beneficiary group contains a few interface API calls used to retrieve and update the LG type of product beneficiaries on the side of the CBS. In total, it contains 2 API calls organized in a single priority and one folder.</w:t>
       </w:r>
     </w:p>
     <w:p>
@@ -4694,12 +4799,12 @@
           <w:lang w:val="en-GB"/>
         </w:rPr>
       </w:pPr>
-      <w:bookmarkStart w:id="18" w:name="_Toc144815275"/>
-      <w:r>
-        <w:rPr>
-          <w:lang w:val="en-GB"/>
-        </w:rPr>
-        <w:t>LG Beneficiary</w:t>
+      <w:bookmarkStart w:id="18" w:name="_Toc146211282"/>
+      <w:r>
+        <w:rPr>
+          <w:lang w:val="en-GB"/>
+        </w:rPr>
+        <w:t>Mortgage Integration</w:t>
       </w:r>
       <w:bookmarkEnd w:id="18"/>
     </w:p>
@@ -4720,7 +4825,7 @@
         <w:rPr>
           <w:lang w:val="en-GB"/>
         </w:rPr>
-        <w:t>The LG beneficiary group contains a few interface API calls used to retrieve and update the LG type of product beneficiaries on the side of the CBS. In total, it contains 2 API calls organized in a single priority and one folder.</w:t>
+        <w:t>The Mortgage Integration group contains interface API calls used to retrieve and update the information needed by the type of the mortgage family of products on the side of the CBS. In total, it contains 4 API calls organized in a single priority and one folder.</w:t>
       </w:r>
     </w:p>
     <w:p>
@@ -4745,75 +4850,19 @@
     </w:p>
     <w:p>
       <w:pPr>
-        <w:pStyle w:val="Heading2"/>
-        <w:rPr>
-          <w:lang w:val="en-GB"/>
-        </w:rPr>
-      </w:pPr>
-      <w:bookmarkStart w:id="19" w:name="_Toc144815276"/>
-      <w:r>
-        <w:rPr>
-          <w:lang w:val="en-GB"/>
-        </w:rPr>
-        <w:t>Mortgage Integration</w:t>
+        <w:pStyle w:val="Heading1"/>
+        <w:rPr>
+          <w:lang w:val="en-GB"/>
+        </w:rPr>
+      </w:pPr>
+      <w:bookmarkStart w:id="19" w:name="_Toc146211283"/>
+      <w:r>
+        <w:rPr>
+          <w:lang w:val="en-GB"/>
+        </w:rPr>
+        <w:t>API Implementation</w:t>
       </w:r>
       <w:bookmarkEnd w:id="19"/>
-    </w:p>
-    <w:p>
-      <w:pPr>
-        <w:rPr>
-          <w:lang w:val="en-GB"/>
-        </w:rPr>
-      </w:pPr>
-    </w:p>
-    <w:p>
-      <w:pPr>
-        <w:rPr>
-          <w:lang w:val="en-GB"/>
-        </w:rPr>
-      </w:pPr>
-      <w:r>
-        <w:rPr>
-          <w:lang w:val="en-GB"/>
-        </w:rPr>
-        <w:t>The Mortgage Integration group contains interface API calls used to retrieve and update the information needed by the type of the mortgage family of products on the side of the CBS. In total, it contains 4 API calls organized in a single priority and one folder.</w:t>
-      </w:r>
-    </w:p>
-    <w:p>
-      <w:pPr>
-        <w:rPr>
-          <w:lang w:val="en-GB"/>
-        </w:rPr>
-      </w:pPr>
-      <w:r>
-        <w:rPr>
-          <w:lang w:val="en-GB"/>
-        </w:rPr>
-        <w:t xml:space="preserve">All the calls depend on a user action by selecting it on the CBS operations menu. </w:t>
-      </w:r>
-    </w:p>
-    <w:p>
-      <w:pPr>
-        <w:rPr>
-          <w:lang w:val="en-GB"/>
-        </w:rPr>
-      </w:pPr>
-    </w:p>
-    <w:p>
-      <w:pPr>
-        <w:pStyle w:val="Heading1"/>
-        <w:rPr>
-          <w:lang w:val="en-GB"/>
-        </w:rPr>
-      </w:pPr>
-      <w:bookmarkStart w:id="20" w:name="_Toc144815277"/>
-      <w:r>
-        <w:rPr>
-          <w:lang w:val="en-GB"/>
-        </w:rPr>
-        <w:t>API Implementation</w:t>
-      </w:r>
-      <w:bookmarkEnd w:id="20"/>
       <w:r>
         <w:rPr>
           <w:lang w:val="en-GB"/>
@@ -4905,63 +4954,63 @@
           <w:lang w:val="en-GB"/>
         </w:rPr>
       </w:pPr>
-      <w:bookmarkStart w:id="21" w:name="_Toc144815278"/>
+      <w:bookmarkStart w:id="20" w:name="_Toc146211284"/>
       <w:r>
         <w:rPr>
           <w:lang w:val="en-GB"/>
         </w:rPr>
         <w:t>Default values</w:t>
       </w:r>
+      <w:bookmarkEnd w:id="20"/>
+      <w:r>
+        <w:rPr>
+          <w:lang w:val="en-GB"/>
+        </w:rPr>
+        <w:t xml:space="preserve"> </w:t>
+      </w:r>
+    </w:p>
+    <w:p>
+      <w:pPr>
+        <w:rPr>
+          <w:lang w:val="en-GB"/>
+        </w:rPr>
+      </w:pPr>
+    </w:p>
+    <w:p>
+      <w:pPr>
+        <w:rPr>
+          <w:lang w:val="en-GB"/>
+        </w:rPr>
+      </w:pPr>
+      <w:r>
+        <w:rPr>
+          <w:lang w:val="en-GB"/>
+        </w:rPr>
+        <w:t xml:space="preserve">In both responses and results and when a field value is null, the CCBS subsystem expects that the vendor will specify (on request) and provide (on results) the default values coming up from the configuration of the CBS system for the specific Bank (solution) and the product-specific default values when this is applicable. Consider that note as crucial as the iApply does not reproduce the CBS setup or know the entire product factory. </w:t>
+      </w:r>
+    </w:p>
+    <w:p>
+      <w:pPr>
+        <w:rPr>
+          <w:lang w:val="en-GB"/>
+        </w:rPr>
+      </w:pPr>
+    </w:p>
+    <w:p>
+      <w:pPr>
+        <w:pStyle w:val="Heading2"/>
+        <w:rPr>
+          <w:lang w:val="en-US"/>
+        </w:rPr>
+      </w:pPr>
+      <w:bookmarkStart w:id="21" w:name="_Toc146211285"/>
+      <w:r>
+        <w:rPr>
+          <w:lang w:val="en-US"/>
+        </w:rPr>
+        <w:t>The elementary interface</w:t>
+      </w:r>
       <w:bookmarkEnd w:id="21"/>
-      <w:r>
-        <w:rPr>
-          <w:lang w:val="en-GB"/>
-        </w:rPr>
-        <w:t xml:space="preserve"> </w:t>
-      </w:r>
-    </w:p>
-    <w:p>
-      <w:pPr>
-        <w:rPr>
-          <w:lang w:val="en-GB"/>
-        </w:rPr>
-      </w:pPr>
-    </w:p>
-    <w:p>
-      <w:pPr>
-        <w:rPr>
-          <w:lang w:val="en-GB"/>
-        </w:rPr>
-      </w:pPr>
-      <w:r>
-        <w:rPr>
-          <w:lang w:val="en-GB"/>
-        </w:rPr>
-        <w:t xml:space="preserve">In both responses and results and when a field value is null, the CCBS subsystem expects that the vendor will specify (on request) and provide (on results) the default values coming up from the configuration of the CBS system for the specific Bank (solution) and the product-specific default values when this is applicable. Consider that note as crucial as the iApply does not reproduce the CBS setup or know the entire product factory. </w:t>
-      </w:r>
-    </w:p>
-    <w:p>
-      <w:pPr>
-        <w:rPr>
-          <w:lang w:val="en-GB"/>
-        </w:rPr>
-      </w:pPr>
-    </w:p>
-    <w:p>
-      <w:pPr>
-        <w:pStyle w:val="Heading2"/>
-        <w:rPr>
-          <w:lang w:val="en-US"/>
-        </w:rPr>
-      </w:pPr>
-      <w:bookmarkStart w:id="22" w:name="_Toc144815279"/>
-      <w:r>
-        <w:rPr>
-          <w:lang w:val="en-US"/>
-        </w:rPr>
-        <w:t>The elementary interface</w:t>
-      </w:r>
-      <w:bookmarkEnd w:id="22"/>
     </w:p>
     <w:p>
       <w:pPr>
@@ -5317,7 +5366,6 @@
         <w:rPr>
           <w:lang w:val="en-US"/>
         </w:rPr>
-        <w:lastRenderedPageBreak/>
         <w:t xml:space="preserve">Group </w:t>
       </w:r>
       <w:r>
@@ -5454,7 +5502,7 @@
           <w:lang w:val="en-US"/>
         </w:rPr>
       </w:pPr>
-      <w:bookmarkStart w:id="23" w:name="_Toc144815280"/>
+      <w:bookmarkStart w:id="22" w:name="_Toc146211286"/>
       <w:r>
         <w:rPr>
           <w:lang w:val="en-US"/>
@@ -5475,7 +5523,7 @@
         </w:rPr>
         <w:t xml:space="preserve"> resources</w:t>
       </w:r>
-      <w:bookmarkEnd w:id="23"/>
+      <w:bookmarkEnd w:id="22"/>
     </w:p>
     <w:p>
       <w:pPr>
@@ -5510,21 +5558,7 @@
         <w:rPr>
           <w:lang w:val="en-US"/>
         </w:rPr>
-        <w:t xml:space="preserve"> you will find the </w:t>
-      </w:r>
-      <w:proofErr w:type="spellStart"/>
-      <w:r>
-        <w:rPr>
-          <w:lang w:val="en-US"/>
-        </w:rPr>
-        <w:t>OpenAPI</w:t>
-      </w:r>
-      <w:proofErr w:type="spellEnd"/>
-      <w:r>
-        <w:rPr>
-          <w:lang w:val="en-US"/>
-        </w:rPr>
-        <w:t xml:space="preserve"> J</w:t>
+        <w:t xml:space="preserve"> you will find the OpenAPI J</w:t>
       </w:r>
       <w:r>
         <w:rPr>
@@ -5966,7 +6000,6 @@
         <w:rPr>
           <w:lang w:val="en-US"/>
         </w:rPr>
-        <w:lastRenderedPageBreak/>
         <w:t>The G00 contains just one method</w:t>
       </w:r>
       <w:r>
@@ -6721,7 +6754,237 @@
         </w:rPr>
       </w:pPr>
     </w:p>
+    <w:p>
+      <w:pPr>
+        <w:pStyle w:val="Heading2"/>
+        <w:spacing w:line="240" w:lineRule="auto"/>
+        <w:rPr>
+          <w:lang w:val="en-US"/>
+        </w:rPr>
+      </w:pPr>
+      <w:bookmarkStart w:id="23" w:name="_Toc146211287"/>
+      <w:r>
+        <w:rPr>
+          <w:lang w:val="en-US"/>
+        </w:rPr>
+        <w:t>Recommended OpenAPI Tools</w:t>
+      </w:r>
+      <w:bookmarkEnd w:id="23"/>
+      <w:r>
+        <w:rPr>
+          <w:lang w:val="en-US"/>
+        </w:rPr>
+        <w:t xml:space="preserve"> </w:t>
+      </w:r>
+    </w:p>
+    <w:p>
+      <w:pPr>
+        <w:spacing w:line="240" w:lineRule="auto"/>
+        <w:rPr>
+          <w:lang w:val="en-US"/>
+        </w:rPr>
+      </w:pPr>
+    </w:p>
+    <w:p>
+      <w:pPr>
+        <w:spacing w:line="240" w:lineRule="auto"/>
+        <w:rPr>
+          <w:lang w:val="en-US"/>
+        </w:rPr>
+      </w:pPr>
+      <w:r>
+        <w:rPr>
+          <w:lang w:val="en-US"/>
+        </w:rPr>
+        <w:t xml:space="preserve">Open API </w:t>
+      </w:r>
+      <w:r>
+        <w:rPr>
+          <w:lang w:val="en-US"/>
+        </w:rPr>
+        <w:t xml:space="preserve">Tools. </w:t>
+      </w:r>
+      <w:r>
+        <w:rPr>
+          <w:lang w:val="en-US"/>
+        </w:rPr>
+        <w:t xml:space="preserve">An extended list with </w:t>
+      </w:r>
+      <w:r>
+        <w:rPr>
+          <w:lang w:val="en-US"/>
+        </w:rPr>
+        <w:t>several</w:t>
+      </w:r>
+      <w:r>
+        <w:rPr>
+          <w:lang w:val="en-US"/>
+        </w:rPr>
+        <w:t xml:space="preserve"> tools. </w:t>
+      </w:r>
+    </w:p>
+    <w:p>
+      <w:pPr>
+        <w:pStyle w:val="ListParagraph"/>
+        <w:numPr>
+          <w:ilvl w:val="0"/>
+          <w:numId w:val="6"/>
+        </w:numPr>
+        <w:spacing w:line="240" w:lineRule="auto"/>
+        <w:rPr>
+          <w:lang w:val="en-US"/>
+        </w:rPr>
+      </w:pPr>
+      <w:hyperlink r:id="rId13" w:history="1">
+        <w:r>
+          <w:rPr>
+            <w:rStyle w:val="Hyperlink"/>
+            <w:lang w:val="en-US"/>
+          </w:rPr>
+          <w:t>https://openapi.tools</w:t>
+        </w:r>
+      </w:hyperlink>
+    </w:p>
+    <w:p>
+      <w:pPr>
+        <w:spacing w:line="240" w:lineRule="auto"/>
+        <w:rPr>
+          <w:lang w:val="en-US"/>
+        </w:rPr>
+      </w:pPr>
+    </w:p>
+    <w:p>
+      <w:pPr>
+        <w:spacing w:line="240" w:lineRule="auto"/>
+        <w:rPr>
+          <w:lang w:val="en-US"/>
+        </w:rPr>
+      </w:pPr>
+      <w:r>
+        <w:rPr>
+          <w:lang w:val="en-US"/>
+        </w:rPr>
+        <w:t xml:space="preserve">Swagger Tools. The industry standard to the OpenAPI presentation &amp; authoring </w:t>
+      </w:r>
+    </w:p>
+    <w:p>
+      <w:pPr>
+        <w:pStyle w:val="ListParagraph"/>
+        <w:numPr>
+          <w:ilvl w:val="0"/>
+          <w:numId w:val="6"/>
+        </w:numPr>
+        <w:spacing w:line="240" w:lineRule="auto"/>
+        <w:rPr>
+          <w:lang w:val="en-US"/>
+        </w:rPr>
+      </w:pPr>
+      <w:hyperlink r:id="rId14" w:history="1">
+        <w:r>
+          <w:rPr>
+            <w:rStyle w:val="Hyperlink"/>
+            <w:lang w:val="en-US"/>
+          </w:rPr>
+          <w:t>https://swagger.io/tools/swagger-editor</w:t>
+        </w:r>
+      </w:hyperlink>
+    </w:p>
+    <w:p>
+      <w:pPr>
+        <w:pStyle w:val="ListParagraph"/>
+        <w:numPr>
+          <w:ilvl w:val="0"/>
+          <w:numId w:val="6"/>
+        </w:numPr>
+        <w:spacing w:line="240" w:lineRule="auto"/>
+        <w:rPr>
+          <w:lang w:val="en-US"/>
+        </w:rPr>
+      </w:pPr>
+      <w:hyperlink r:id="rId15" w:history="1">
+        <w:r>
+          <w:rPr>
+            <w:rStyle w:val="Hyperlink"/>
+            <w:lang w:val="en-US"/>
+          </w:rPr>
+          <w:t>https://swagger.io/tools/swagger-codegen</w:t>
+        </w:r>
+      </w:hyperlink>
+    </w:p>
+    <w:p>
+      <w:pPr>
+        <w:spacing w:line="240" w:lineRule="auto"/>
+        <w:rPr>
+          <w:lang w:val="en-US"/>
+        </w:rPr>
+      </w:pPr>
+    </w:p>
+    <w:p>
+      <w:pPr>
+        <w:spacing w:line="240" w:lineRule="auto"/>
+        <w:rPr>
+          <w:lang w:val="en-US"/>
+        </w:rPr>
+      </w:pPr>
+      <w:r>
+        <w:rPr>
+          <w:lang w:val="en-US"/>
+        </w:rPr>
+        <w:t>A collection of open-source and commercial tools for creating your APIs with OpenAPI</w:t>
+      </w:r>
+    </w:p>
+    <w:p>
+      <w:pPr>
+        <w:spacing w:line="240" w:lineRule="auto"/>
+        <w:rPr>
+          <w:lang w:val="en-US"/>
+        </w:rPr>
+      </w:pPr>
+      <w:r>
+        <w:rPr>
+          <w:lang w:val="en-US"/>
+        </w:rPr>
+        <w:t xml:space="preserve">Sourced from and published for the </w:t>
+      </w:r>
+      <w:r>
+        <w:rPr>
+          <w:lang w:val="en-US"/>
+        </w:rPr>
+        <w:t>community.</w:t>
+      </w:r>
+    </w:p>
+    <w:p>
+      <w:pPr>
+        <w:pStyle w:val="ListParagraph"/>
+        <w:numPr>
+          <w:ilvl w:val="0"/>
+          <w:numId w:val="6"/>
+        </w:numPr>
+        <w:spacing w:line="240" w:lineRule="auto"/>
+        <w:rPr>
+          <w:lang w:val="en-US"/>
+        </w:rPr>
+      </w:pPr>
+      <w:hyperlink r:id="rId16" w:history="1">
+        <w:r>
+          <w:rPr>
+            <w:rStyle w:val="Hyperlink"/>
+            <w:lang w:val="en-US"/>
+          </w:rPr>
+          <w:t>https://tools.openapis.org</w:t>
+        </w:r>
+      </w:hyperlink>
+    </w:p>
+    <w:p>
+      <w:pPr>
+        <w:spacing w:line="240" w:lineRule="auto"/>
+        <w:rPr>
+          <w:lang w:val="en-US"/>
+        </w:rPr>
+      </w:pPr>
+    </w:p>
     <w:sectPr>
+      <w:footerReference w:type="default" r:id="rId17"/>
       <w:pgSz w:w="11906" w:h="16838" w:code="9"/>
       <w:pgMar w:top="1440" w:right="1797" w:bottom="1440" w:left="1797" w:header="709" w:footer="709" w:gutter="0"/>
       <w:cols w:space="708"/>
@@ -6732,7 +6995,7 @@
 </file>
 
 <file path=word/endnotes.xml><?xml version="1.0" encoding="utf-8"?>
-<w:endnotes xmlns:wpc="http://schemas.microsoft.com/office/word/2010/wordprocessingCanvas" xmlns:cx="http://schemas.microsoft.com/office/drawing/2014/chartex" xmlns:cx1="http://schemas.microsoft.com/office/drawing/2015/9/8/chartex" xmlns:cx2="http://schemas.microsoft.com/office/drawing/2015/10/21/chartex" xmlns:cx3="http://schemas.microsoft.com/office/drawing/2016/5/9/chartex" xmlns:cx4="http://schemas.microsoft.com/office/drawing/2016/5/10/chartex" xmlns:cx5="http://schemas.microsoft.com/office/drawing/2016/5/11/chartex" xmlns:cx6="http://schemas.microsoft.com/office/drawing/2016/5/12/chartex" xmlns:cx7="http://schemas.microsoft.com/office/drawing/2016/5/13/chartex" xmlns:cx8="http://schemas.microsoft.com/office/drawing/2016/5/14/chartex" xmlns:mc="http://schemas.openxmlformats.org/markup-compatibility/2006" xmlns:aink="http://schemas.microsoft.com/office/drawing/2016/ink" xmlns:am3d="http://schemas.microsoft.com/office/drawing/2017/model3d" xmlns:o="urn:schemas-microsoft-com:office:office" xmlns:r="http://schemas.openxmlformats.org/officeDocument/2006/relationships" xmlns:m="http://schemas.openxmlformats.org/officeDocument/2006/math" xmlns:v="urn:schemas-microsoft-com:vml" xmlns:wp14="http://schemas.microsoft.com/office/word/2010/wordprocessingDrawing" xmlns:wp="http://schemas.openxmlformats.org/drawingml/2006/wordprocessingDrawing" xmlns:w10="urn:schemas-microsoft-com:office:word" xmlns:w="http://schemas.openxmlformats.org/wordprocessingml/2006/main" xmlns:w14="http://schemas.microsoft.com/office/word/2010/wordml" xmlns:w15="http://schemas.microsoft.com/office/word/2012/wordml" xmlns:w16cid="http://schemas.microsoft.com/office/word/2016/wordml/cid" xmlns:w16se="http://schemas.microsoft.com/office/word/2015/wordml/symex" xmlns:wpg="http://schemas.microsoft.com/office/word/2010/wordprocessingGroup" xmlns:wpi="http://schemas.microsoft.com/office/word/2010/wordprocessingInk" xmlns:wne="http://schemas.microsoft.com/office/word/2006/wordml" xmlns:wps="http://schemas.microsoft.com/office/word/2010/wordprocessingShape" mc:Ignorable="w14 w15 w16se w16cid wp14">
+<w:endnotes xmlns:wpc="http://schemas.microsoft.com/office/word/2010/wordprocessingCanvas" xmlns:cx="http://schemas.microsoft.com/office/drawing/2014/chartex" xmlns:cx1="http://schemas.microsoft.com/office/drawing/2015/9/8/chartex" xmlns:cx2="http://schemas.microsoft.com/office/drawing/2015/10/21/chartex" xmlns:cx3="http://schemas.microsoft.com/office/drawing/2016/5/9/chartex" xmlns:cx4="http://schemas.microsoft.com/office/drawing/2016/5/10/chartex" xmlns:cx5="http://schemas.microsoft.com/office/drawing/2016/5/11/chartex" xmlns:cx6="http://schemas.microsoft.com/office/drawing/2016/5/12/chartex" xmlns:cx7="http://schemas.microsoft.com/office/drawing/2016/5/13/chartex" xmlns:cx8="http://schemas.microsoft.com/office/drawing/2016/5/14/chartex" xmlns:mc="http://schemas.openxmlformats.org/markup-compatibility/2006" xmlns:aink="http://schemas.microsoft.com/office/drawing/2016/ink" xmlns:am3d="http://schemas.microsoft.com/office/drawing/2017/model3d" xmlns:o="urn:schemas-microsoft-com:office:office" xmlns:oel="http://schemas.microsoft.com/office/2019/extlst" xmlns:r="http://schemas.openxmlformats.org/officeDocument/2006/relationships" xmlns:m="http://schemas.openxmlformats.org/officeDocument/2006/math" xmlns:v="urn:schemas-microsoft-com:vml" xmlns:wp14="http://schemas.microsoft.com/office/word/2010/wordprocessingDrawing" xmlns:wp="http://schemas.openxmlformats.org/drawingml/2006/wordprocessingDrawing" xmlns:w10="urn:schemas-microsoft-com:office:word" xmlns:w="http://schemas.openxmlformats.org/wordprocessingml/2006/main" xmlns:w14="http://schemas.microsoft.com/office/word/2010/wordml" xmlns:w15="http://schemas.microsoft.com/office/word/2012/wordml" xmlns:w16cex="http://schemas.microsoft.com/office/word/2018/wordml/cex" xmlns:w16cid="http://schemas.microsoft.com/office/word/2016/wordml/cid" xmlns:w16="http://schemas.microsoft.com/office/word/2018/wordml" xmlns:w16sdtdh="http://schemas.microsoft.com/office/word/2020/wordml/sdtdatahash" xmlns:w16se="http://schemas.microsoft.com/office/word/2015/wordml/symex" xmlns:wpg="http://schemas.microsoft.com/office/word/2010/wordprocessingGroup" xmlns:wpi="http://schemas.microsoft.com/office/word/2010/wordprocessingInk" xmlns:wne="http://schemas.microsoft.com/office/word/2006/wordml" xmlns:wps="http://schemas.microsoft.com/office/word/2010/wordprocessingShape" mc:Ignorable="w14 w15 w16se w16cid w16 w16cex w16sdtdh wp14">
   <w:endnote w:type="separator" w:id="-1">
     <w:p>
       <w:pPr>
@@ -6756,8 +7019,61 @@
 </w:endnotes>
 </file>
 
+<file path=word/footer1.xml><?xml version="1.0" encoding="utf-8"?>
+<w:ftr xmlns:wpc="http://schemas.microsoft.com/office/word/2010/wordprocessingCanvas" xmlns:cx="http://schemas.microsoft.com/office/drawing/2014/chartex" xmlns:cx1="http://schemas.microsoft.com/office/drawing/2015/9/8/chartex" xmlns:cx2="http://schemas.microsoft.com/office/drawing/2015/10/21/chartex" xmlns:cx3="http://schemas.microsoft.com/office/drawing/2016/5/9/chartex" xmlns:cx4="http://schemas.microsoft.com/office/drawing/2016/5/10/chartex" xmlns:cx5="http://schemas.microsoft.com/office/drawing/2016/5/11/chartex" xmlns:cx6="http://schemas.microsoft.com/office/drawing/2016/5/12/chartex" xmlns:cx7="http://schemas.microsoft.com/office/drawing/2016/5/13/chartex" xmlns:cx8="http://schemas.microsoft.com/office/drawing/2016/5/14/chartex" xmlns:mc="http://schemas.openxmlformats.org/markup-compatibility/2006" xmlns:aink="http://schemas.microsoft.com/office/drawing/2016/ink" xmlns:am3d="http://schemas.microsoft.com/office/drawing/2017/model3d" xmlns:o="urn:schemas-microsoft-com:office:office" xmlns:oel="http://schemas.microsoft.com/office/2019/extlst" xmlns:r="http://schemas.openxmlformats.org/officeDocument/2006/relationships" xmlns:m="http://schemas.openxmlformats.org/officeDocument/2006/math" xmlns:v="urn:schemas-microsoft-com:vml" xmlns:wp14="http://schemas.microsoft.com/office/word/2010/wordprocessingDrawing" xmlns:wp="http://schemas.openxmlformats.org/drawingml/2006/wordprocessingDrawing" xmlns:w10="urn:schemas-microsoft-com:office:word" xmlns:w="http://schemas.openxmlformats.org/wordprocessingml/2006/main" xmlns:w14="http://schemas.microsoft.com/office/word/2010/wordml" xmlns:w15="http://schemas.microsoft.com/office/word/2012/wordml" xmlns:w16cex="http://schemas.microsoft.com/office/word/2018/wordml/cex" xmlns:w16cid="http://schemas.microsoft.com/office/word/2016/wordml/cid" xmlns:w16="http://schemas.microsoft.com/office/word/2018/wordml" xmlns:w16sdtdh="http://schemas.microsoft.com/office/word/2020/wordml/sdtdatahash" xmlns:w16se="http://schemas.microsoft.com/office/word/2015/wordml/symex" xmlns:wpg="http://schemas.microsoft.com/office/word/2010/wordprocessingGroup" xmlns:wpi="http://schemas.microsoft.com/office/word/2010/wordprocessingInk" xmlns:wne="http://schemas.microsoft.com/office/word/2006/wordml" xmlns:wps="http://schemas.microsoft.com/office/word/2010/wordprocessingShape" mc:Ignorable="w14 w15 w16se w16cid w16 w16cex w16sdtdh wp14">
+  <w:sdt>
+    <w:sdtPr>
+      <w:id w:val="1549110210"/>
+      <w:docPartObj>
+        <w:docPartGallery w:val="Page Numbers (Bottom of Page)"/>
+        <w:docPartUnique/>
+      </w:docPartObj>
+    </w:sdtPr>
+    <w:sdtEndPr>
+      <w:rPr>
+        <w:noProof/>
+      </w:rPr>
+    </w:sdtEndPr>
+    <w:sdtContent>
+      <w:p>
+        <w:pPr>
+          <w:pStyle w:val="Footer"/>
+          <w:jc w:val="center"/>
+        </w:pPr>
+        <w:r>
+          <w:fldChar w:fldCharType="begin"/>
+        </w:r>
+        <w:r>
+          <w:instrText xml:space="preserve"> PAGE   \* MERGEFORMAT </w:instrText>
+        </w:r>
+        <w:r>
+          <w:fldChar w:fldCharType="separate"/>
+        </w:r>
+        <w:r>
+          <w:rPr>
+            <w:noProof/>
+          </w:rPr>
+          <w:t>2</w:t>
+        </w:r>
+        <w:r>
+          <w:rPr>
+            <w:noProof/>
+          </w:rPr>
+          <w:fldChar w:fldCharType="end"/>
+        </w:r>
+      </w:p>
+    </w:sdtContent>
+  </w:sdt>
+  <w:p>
+    <w:pPr>
+      <w:pStyle w:val="Footer"/>
+    </w:pPr>
+  </w:p>
+</w:ftr>
+</file>
+
 <file path=word/footnotes.xml><?xml version="1.0" encoding="utf-8"?>
-<w:footnotes xmlns:wpc="http://schemas.microsoft.com/office/word/2010/wordprocessingCanvas" xmlns:cx="http://schemas.microsoft.com/office/drawing/2014/chartex" xmlns:cx1="http://schemas.microsoft.com/office/drawing/2015/9/8/chartex" xmlns:cx2="http://schemas.microsoft.com/office/drawing/2015/10/21/chartex" xmlns:cx3="http://schemas.microsoft.com/office/drawing/2016/5/9/chartex" xmlns:cx4="http://schemas.microsoft.com/office/drawing/2016/5/10/chartex" xmlns:cx5="http://schemas.microsoft.com/office/drawing/2016/5/11/chartex" xmlns:cx6="http://schemas.microsoft.com/office/drawing/2016/5/12/chartex" xmlns:cx7="http://schemas.microsoft.com/office/drawing/2016/5/13/chartex" xmlns:cx8="http://schemas.microsoft.com/office/drawing/2016/5/14/chartex" xmlns:mc="http://schemas.openxmlformats.org/markup-compatibility/2006" xmlns:aink="http://schemas.microsoft.com/office/drawing/2016/ink" xmlns:am3d="http://schemas.microsoft.com/office/drawing/2017/model3d" xmlns:o="urn:schemas-microsoft-com:office:office" xmlns:r="http://schemas.openxmlformats.org/officeDocument/2006/relationships" xmlns:m="http://schemas.openxmlformats.org/officeDocument/2006/math" xmlns:v="urn:schemas-microsoft-com:vml" xmlns:wp14="http://schemas.microsoft.com/office/word/2010/wordprocessingDrawing" xmlns:wp="http://schemas.openxmlformats.org/drawingml/2006/wordprocessingDrawing" xmlns:w10="urn:schemas-microsoft-com:office:word" xmlns:w="http://schemas.openxmlformats.org/wordprocessingml/2006/main" xmlns:w14="http://schemas.microsoft.com/office/word/2010/wordml" xmlns:w15="http://schemas.microsoft.com/office/word/2012/wordml" xmlns:w16cid="http://schemas.microsoft.com/office/word/2016/wordml/cid" xmlns:w16se="http://schemas.microsoft.com/office/word/2015/wordml/symex" xmlns:wpg="http://schemas.microsoft.com/office/word/2010/wordprocessingGroup" xmlns:wpi="http://schemas.microsoft.com/office/word/2010/wordprocessingInk" xmlns:wne="http://schemas.microsoft.com/office/word/2006/wordml" xmlns:wps="http://schemas.microsoft.com/office/word/2010/wordprocessingShape" mc:Ignorable="w14 w15 w16se w16cid wp14">
+<w:footnotes xmlns:wpc="http://schemas.microsoft.com/office/word/2010/wordprocessingCanvas" xmlns:cx="http://schemas.microsoft.com/office/drawing/2014/chartex" xmlns:cx1="http://schemas.microsoft.com/office/drawing/2015/9/8/chartex" xmlns:cx2="http://schemas.microsoft.com/office/drawing/2015/10/21/chartex" xmlns:cx3="http://schemas.microsoft.com/office/drawing/2016/5/9/chartex" xmlns:cx4="http://schemas.microsoft.com/office/drawing/2016/5/10/chartex" xmlns:cx5="http://schemas.microsoft.com/office/drawing/2016/5/11/chartex" xmlns:cx6="http://schemas.microsoft.com/office/drawing/2016/5/12/chartex" xmlns:cx7="http://schemas.microsoft.com/office/drawing/2016/5/13/chartex" xmlns:cx8="http://schemas.microsoft.com/office/drawing/2016/5/14/chartex" xmlns:mc="http://schemas.openxmlformats.org/markup-compatibility/2006" xmlns:aink="http://schemas.microsoft.com/office/drawing/2016/ink" xmlns:am3d="http://schemas.microsoft.com/office/drawing/2017/model3d" xmlns:o="urn:schemas-microsoft-com:office:office" xmlns:oel="http://schemas.microsoft.com/office/2019/extlst" xmlns:r="http://schemas.openxmlformats.org/officeDocument/2006/relationships" xmlns:m="http://schemas.openxmlformats.org/officeDocument/2006/math" xmlns:v="urn:schemas-microsoft-com:vml" xmlns:wp14="http://schemas.microsoft.com/office/word/2010/wordprocessingDrawing" xmlns:wp="http://schemas.openxmlformats.org/drawingml/2006/wordprocessingDrawing" xmlns:w10="urn:schemas-microsoft-com:office:word" xmlns:w="http://schemas.openxmlformats.org/wordprocessingml/2006/main" xmlns:w14="http://schemas.microsoft.com/office/word/2010/wordml" xmlns:w15="http://schemas.microsoft.com/office/word/2012/wordml" xmlns:w16cex="http://schemas.microsoft.com/office/word/2018/wordml/cex" xmlns:w16cid="http://schemas.microsoft.com/office/word/2016/wordml/cid" xmlns:w16="http://schemas.microsoft.com/office/word/2018/wordml" xmlns:w16sdtdh="http://schemas.microsoft.com/office/word/2020/wordml/sdtdatahash" xmlns:w16se="http://schemas.microsoft.com/office/word/2015/wordml/symex" xmlns:wpg="http://schemas.microsoft.com/office/word/2010/wordprocessingGroup" xmlns:wpi="http://schemas.microsoft.com/office/word/2010/wordprocessingInk" xmlns:wne="http://schemas.microsoft.com/office/word/2006/wordml" xmlns:wps="http://schemas.microsoft.com/office/word/2010/wordprocessingShape" mc:Ignorable="w14 w15 w16se w16cid w16 w16cex w16sdtdh wp14">
   <w:footnote w:type="separator" w:id="-1">
     <w:p>
       <w:pPr>
@@ -6782,7 +7098,7 @@
 </file>
 
 <file path=word/numbering.xml><?xml version="1.0" encoding="utf-8"?>
-<w:numbering xmlns:wpc="http://schemas.microsoft.com/office/word/2010/wordprocessingCanvas" xmlns:cx="http://schemas.microsoft.com/office/drawing/2014/chartex" xmlns:cx1="http://schemas.microsoft.com/office/drawing/2015/9/8/chartex" xmlns:cx2="http://schemas.microsoft.com/office/drawing/2015/10/21/chartex" xmlns:cx3="http://schemas.microsoft.com/office/drawing/2016/5/9/chartex" xmlns:cx4="http://schemas.microsoft.com/office/drawing/2016/5/10/chartex" xmlns:cx5="http://schemas.microsoft.com/office/drawing/2016/5/11/chartex" xmlns:cx6="http://schemas.microsoft.com/office/drawing/2016/5/12/chartex" xmlns:cx7="http://schemas.microsoft.com/office/drawing/2016/5/13/chartex" xmlns:cx8="http://schemas.microsoft.com/office/drawing/2016/5/14/chartex" xmlns:mc="http://schemas.openxmlformats.org/markup-compatibility/2006" xmlns:aink="http://schemas.microsoft.com/office/drawing/2016/ink" xmlns:am3d="http://schemas.microsoft.com/office/drawing/2017/model3d" xmlns:o="urn:schemas-microsoft-com:office:office" xmlns:r="http://schemas.openxmlformats.org/officeDocument/2006/relationships" xmlns:m="http://schemas.openxmlformats.org/officeDocument/2006/math" xmlns:v="urn:schemas-microsoft-com:vml" xmlns:wp14="http://schemas.microsoft.com/office/word/2010/wordprocessingDrawing" xmlns:wp="http://schemas.openxmlformats.org/drawingml/2006/wordprocessingDrawing" xmlns:w10="urn:schemas-microsoft-com:office:word" xmlns:w="http://schemas.openxmlformats.org/wordprocessingml/2006/main" xmlns:w14="http://schemas.microsoft.com/office/word/2010/wordml" xmlns:w15="http://schemas.microsoft.com/office/word/2012/wordml" xmlns:w16cid="http://schemas.microsoft.com/office/word/2016/wordml/cid" xmlns:w16se="http://schemas.microsoft.com/office/word/2015/wordml/symex" xmlns:wpg="http://schemas.microsoft.com/office/word/2010/wordprocessingGroup" xmlns:wpi="http://schemas.microsoft.com/office/word/2010/wordprocessingInk" xmlns:wne="http://schemas.microsoft.com/office/word/2006/wordml" xmlns:wps="http://schemas.microsoft.com/office/word/2010/wordprocessingShape" mc:Ignorable="w14 w15 w16se w16cid wp14">
+<w:numbering xmlns:wpc="http://schemas.microsoft.com/office/word/2010/wordprocessingCanvas" xmlns:cx="http://schemas.microsoft.com/office/drawing/2014/chartex" xmlns:cx1="http://schemas.microsoft.com/office/drawing/2015/9/8/chartex" xmlns:cx2="http://schemas.microsoft.com/office/drawing/2015/10/21/chartex" xmlns:cx3="http://schemas.microsoft.com/office/drawing/2016/5/9/chartex" xmlns:cx4="http://schemas.microsoft.com/office/drawing/2016/5/10/chartex" xmlns:cx5="http://schemas.microsoft.com/office/drawing/2016/5/11/chartex" xmlns:cx6="http://schemas.microsoft.com/office/drawing/2016/5/12/chartex" xmlns:cx7="http://schemas.microsoft.com/office/drawing/2016/5/13/chartex" xmlns:cx8="http://schemas.microsoft.com/office/drawing/2016/5/14/chartex" xmlns:mc="http://schemas.openxmlformats.org/markup-compatibility/2006" xmlns:aink="http://schemas.microsoft.com/office/drawing/2016/ink" xmlns:am3d="http://schemas.microsoft.com/office/drawing/2017/model3d" xmlns:o="urn:schemas-microsoft-com:office:office" xmlns:oel="http://schemas.microsoft.com/office/2019/extlst" xmlns:r="http://schemas.openxmlformats.org/officeDocument/2006/relationships" xmlns:m="http://schemas.openxmlformats.org/officeDocument/2006/math" xmlns:v="urn:schemas-microsoft-com:vml" xmlns:wp14="http://schemas.microsoft.com/office/word/2010/wordprocessingDrawing" xmlns:wp="http://schemas.openxmlformats.org/drawingml/2006/wordprocessingDrawing" xmlns:w10="urn:schemas-microsoft-com:office:word" xmlns:w="http://schemas.openxmlformats.org/wordprocessingml/2006/main" xmlns:w14="http://schemas.microsoft.com/office/word/2010/wordml" xmlns:w15="http://schemas.microsoft.com/office/word/2012/wordml" xmlns:w16cex="http://schemas.microsoft.com/office/word/2018/wordml/cex" xmlns:w16cid="http://schemas.microsoft.com/office/word/2016/wordml/cid" xmlns:w16="http://schemas.microsoft.com/office/word/2018/wordml" xmlns:w16sdtdh="http://schemas.microsoft.com/office/word/2020/wordml/sdtdatahash" xmlns:w16se="http://schemas.microsoft.com/office/word/2015/wordml/symex" xmlns:wpg="http://schemas.microsoft.com/office/word/2010/wordprocessingGroup" xmlns:wpi="http://schemas.microsoft.com/office/word/2010/wordprocessingInk" xmlns:wne="http://schemas.microsoft.com/office/word/2006/wordml" xmlns:wps="http://schemas.microsoft.com/office/word/2010/wordprocessingShape" mc:Ignorable="w14 w15 w16se w16cid w16 w16cex w16sdtdh wp14">
   <w:abstractNum w:abstractNumId="0" w15:restartNumberingAfterBreak="0">
     <w:nsid w:val="147A3A50"/>
     <w:multiLevelType w:val="hybridMultilevel"/>
@@ -6986,6 +7302,119 @@
     </w:lvl>
   </w:abstractNum>
   <w:abstractNum w:abstractNumId="2" w15:restartNumberingAfterBreak="0">
+    <w:nsid w:val="4CBA41F8"/>
+    <w:multiLevelType w:val="hybridMultilevel"/>
+    <w:tmpl w:val="DE14473E"/>
+    <w:lvl w:ilvl="0" w:tplc="04080009">
+      <w:start w:val="1"/>
+      <w:numFmt w:val="bullet"/>
+      <w:lvlText w:val=""/>
+      <w:lvlJc w:val="left"/>
+      <w:pPr>
+        <w:ind w:left="720" w:hanging="360"/>
+      </w:pPr>
+      <w:rPr>
+        <w:rFonts w:ascii="Wingdings" w:hAnsi="Wingdings" w:hint="default"/>
+      </w:rPr>
+    </w:lvl>
+    <w:lvl w:ilvl="1" w:tplc="04080003" w:tentative="1">
+      <w:start w:val="1"/>
+      <w:numFmt w:val="bullet"/>
+      <w:lvlText w:val="o"/>
+      <w:lvlJc w:val="left"/>
+      <w:pPr>
+        <w:ind w:left="1440" w:hanging="360"/>
+      </w:pPr>
+      <w:rPr>
+        <w:rFonts w:ascii="Courier New" w:hAnsi="Courier New" w:cs="Courier New" w:hint="default"/>
+      </w:rPr>
+    </w:lvl>
+    <w:lvl w:ilvl="2" w:tplc="04080005" w:tentative="1">
+      <w:start w:val="1"/>
+      <w:numFmt w:val="bullet"/>
+      <w:lvlText w:val=""/>
+      <w:lvlJc w:val="left"/>
+      <w:pPr>
+        <w:ind w:left="2160" w:hanging="360"/>
+      </w:pPr>
+      <w:rPr>
+        <w:rFonts w:ascii="Wingdings" w:hAnsi="Wingdings" w:hint="default"/>
+      </w:rPr>
+    </w:lvl>
+    <w:lvl w:ilvl="3" w:tplc="04080001" w:tentative="1">
+      <w:start w:val="1"/>
+      <w:numFmt w:val="bullet"/>
+      <w:lvlText w:val=""/>
+      <w:lvlJc w:val="left"/>
+      <w:pPr>
+        <w:ind w:left="2880" w:hanging="360"/>
+      </w:pPr>
+      <w:rPr>
+        <w:rFonts w:ascii="Symbol" w:hAnsi="Symbol" w:hint="default"/>
+      </w:rPr>
+    </w:lvl>
+    <w:lvl w:ilvl="4" w:tplc="04080003" w:tentative="1">
+      <w:start w:val="1"/>
+      <w:numFmt w:val="bullet"/>
+      <w:lvlText w:val="o"/>
+      <w:lvlJc w:val="left"/>
+      <w:pPr>
+        <w:ind w:left="3600" w:hanging="360"/>
+      </w:pPr>
+      <w:rPr>
+        <w:rFonts w:ascii="Courier New" w:hAnsi="Courier New" w:cs="Courier New" w:hint="default"/>
+      </w:rPr>
+    </w:lvl>
+    <w:lvl w:ilvl="5" w:tplc="04080005" w:tentative="1">
+      <w:start w:val="1"/>
+      <w:numFmt w:val="bullet"/>
+      <w:lvlText w:val=""/>
+      <w:lvlJc w:val="left"/>
+      <w:pPr>
+        <w:ind w:left="4320" w:hanging="360"/>
+      </w:pPr>
+      <w:rPr>
+        <w:rFonts w:ascii="Wingdings" w:hAnsi="Wingdings" w:hint="default"/>
+      </w:rPr>
+    </w:lvl>
+    <w:lvl w:ilvl="6" w:tplc="04080001" w:tentative="1">
+      <w:start w:val="1"/>
+      <w:numFmt w:val="bullet"/>
+      <w:lvlText w:val=""/>
+      <w:lvlJc w:val="left"/>
+      <w:pPr>
+        <w:ind w:left="5040" w:hanging="360"/>
+      </w:pPr>
+      <w:rPr>
+        <w:rFonts w:ascii="Symbol" w:hAnsi="Symbol" w:hint="default"/>
+      </w:rPr>
+    </w:lvl>
+    <w:lvl w:ilvl="7" w:tplc="04080003" w:tentative="1">
+      <w:start w:val="1"/>
+      <w:numFmt w:val="bullet"/>
+      <w:lvlText w:val="o"/>
+      <w:lvlJc w:val="left"/>
+      <w:pPr>
+        <w:ind w:left="5760" w:hanging="360"/>
+      </w:pPr>
+      <w:rPr>
+        <w:rFonts w:ascii="Courier New" w:hAnsi="Courier New" w:cs="Courier New" w:hint="default"/>
+      </w:rPr>
+    </w:lvl>
+    <w:lvl w:ilvl="8" w:tplc="04080005" w:tentative="1">
+      <w:start w:val="1"/>
+      <w:numFmt w:val="bullet"/>
+      <w:lvlText w:val=""/>
+      <w:lvlJc w:val="left"/>
+      <w:pPr>
+        <w:ind w:left="6480" w:hanging="360"/>
+      </w:pPr>
+      <w:rPr>
+        <w:rFonts w:ascii="Wingdings" w:hAnsi="Wingdings" w:hint="default"/>
+      </w:rPr>
+    </w:lvl>
+  </w:abstractNum>
+  <w:abstractNum w:abstractNumId="3" w15:restartNumberingAfterBreak="0">
     <w:nsid w:val="5C003A00"/>
     <w:multiLevelType w:val="hybridMultilevel"/>
     <w:tmpl w:val="91061D00"/>
@@ -7098,7 +7527,7 @@
       </w:rPr>
     </w:lvl>
   </w:abstractNum>
-  <w:abstractNum w:abstractNumId="3" w15:restartNumberingAfterBreak="0">
+  <w:abstractNum w:abstractNumId="4" w15:restartNumberingAfterBreak="0">
     <w:nsid w:val="6307414A"/>
     <w:multiLevelType w:val="hybridMultilevel"/>
     <w:tmpl w:val="E9586AEC"/>
@@ -7211,7 +7640,7 @@
       </w:rPr>
     </w:lvl>
   </w:abstractNum>
-  <w:abstractNum w:abstractNumId="4" w15:restartNumberingAfterBreak="0">
+  <w:abstractNum w:abstractNumId="5" w15:restartNumberingAfterBreak="0">
     <w:nsid w:val="7467758F"/>
     <w:multiLevelType w:val="hybridMultilevel"/>
     <w:tmpl w:val="98882540"/>
@@ -7324,26 +7753,145 @@
       </w:rPr>
     </w:lvl>
   </w:abstractNum>
-  <w:num w:numId="1">
+  <w:abstractNum w:abstractNumId="6" w15:restartNumberingAfterBreak="0">
+    <w:nsid w:val="77FC5B5E"/>
+    <w:multiLevelType w:val="hybridMultilevel"/>
+    <w:tmpl w:val="E9FE6A4E"/>
+    <w:lvl w:ilvl="0" w:tplc="04080009">
+      <w:start w:val="1"/>
+      <w:numFmt w:val="bullet"/>
+      <w:lvlText w:val=""/>
+      <w:lvlJc w:val="left"/>
+      <w:pPr>
+        <w:ind w:left="1080" w:hanging="360"/>
+      </w:pPr>
+      <w:rPr>
+        <w:rFonts w:ascii="Wingdings" w:hAnsi="Wingdings" w:hint="default"/>
+      </w:rPr>
+    </w:lvl>
+    <w:lvl w:ilvl="1" w:tplc="04080003" w:tentative="1">
+      <w:start w:val="1"/>
+      <w:numFmt w:val="bullet"/>
+      <w:lvlText w:val="o"/>
+      <w:lvlJc w:val="left"/>
+      <w:pPr>
+        <w:ind w:left="1800" w:hanging="360"/>
+      </w:pPr>
+      <w:rPr>
+        <w:rFonts w:ascii="Courier New" w:hAnsi="Courier New" w:cs="Courier New" w:hint="default"/>
+      </w:rPr>
+    </w:lvl>
+    <w:lvl w:ilvl="2" w:tplc="04080005" w:tentative="1">
+      <w:start w:val="1"/>
+      <w:numFmt w:val="bullet"/>
+      <w:lvlText w:val=""/>
+      <w:lvlJc w:val="left"/>
+      <w:pPr>
+        <w:ind w:left="2520" w:hanging="360"/>
+      </w:pPr>
+      <w:rPr>
+        <w:rFonts w:ascii="Wingdings" w:hAnsi="Wingdings" w:hint="default"/>
+      </w:rPr>
+    </w:lvl>
+    <w:lvl w:ilvl="3" w:tplc="04080001" w:tentative="1">
+      <w:start w:val="1"/>
+      <w:numFmt w:val="bullet"/>
+      <w:lvlText w:val=""/>
+      <w:lvlJc w:val="left"/>
+      <w:pPr>
+        <w:ind w:left="3240" w:hanging="360"/>
+      </w:pPr>
+      <w:rPr>
+        <w:rFonts w:ascii="Symbol" w:hAnsi="Symbol" w:hint="default"/>
+      </w:rPr>
+    </w:lvl>
+    <w:lvl w:ilvl="4" w:tplc="04080003" w:tentative="1">
+      <w:start w:val="1"/>
+      <w:numFmt w:val="bullet"/>
+      <w:lvlText w:val="o"/>
+      <w:lvlJc w:val="left"/>
+      <w:pPr>
+        <w:ind w:left="3960" w:hanging="360"/>
+      </w:pPr>
+      <w:rPr>
+        <w:rFonts w:ascii="Courier New" w:hAnsi="Courier New" w:cs="Courier New" w:hint="default"/>
+      </w:rPr>
+    </w:lvl>
+    <w:lvl w:ilvl="5" w:tplc="04080005" w:tentative="1">
+      <w:start w:val="1"/>
+      <w:numFmt w:val="bullet"/>
+      <w:lvlText w:val=""/>
+      <w:lvlJc w:val="left"/>
+      <w:pPr>
+        <w:ind w:left="4680" w:hanging="360"/>
+      </w:pPr>
+      <w:rPr>
+        <w:rFonts w:ascii="Wingdings" w:hAnsi="Wingdings" w:hint="default"/>
+      </w:rPr>
+    </w:lvl>
+    <w:lvl w:ilvl="6" w:tplc="04080001" w:tentative="1">
+      <w:start w:val="1"/>
+      <w:numFmt w:val="bullet"/>
+      <w:lvlText w:val=""/>
+      <w:lvlJc w:val="left"/>
+      <w:pPr>
+        <w:ind w:left="5400" w:hanging="360"/>
+      </w:pPr>
+      <w:rPr>
+        <w:rFonts w:ascii="Symbol" w:hAnsi="Symbol" w:hint="default"/>
+      </w:rPr>
+    </w:lvl>
+    <w:lvl w:ilvl="7" w:tplc="04080003" w:tentative="1">
+      <w:start w:val="1"/>
+      <w:numFmt w:val="bullet"/>
+      <w:lvlText w:val="o"/>
+      <w:lvlJc w:val="left"/>
+      <w:pPr>
+        <w:ind w:left="6120" w:hanging="360"/>
+      </w:pPr>
+      <w:rPr>
+        <w:rFonts w:ascii="Courier New" w:hAnsi="Courier New" w:cs="Courier New" w:hint="default"/>
+      </w:rPr>
+    </w:lvl>
+    <w:lvl w:ilvl="8" w:tplc="04080005" w:tentative="1">
+      <w:start w:val="1"/>
+      <w:numFmt w:val="bullet"/>
+      <w:lvlText w:val=""/>
+      <w:lvlJc w:val="left"/>
+      <w:pPr>
+        <w:ind w:left="6840" w:hanging="360"/>
+      </w:pPr>
+      <w:rPr>
+        <w:rFonts w:ascii="Wingdings" w:hAnsi="Wingdings" w:hint="default"/>
+      </w:rPr>
+    </w:lvl>
+  </w:abstractNum>
+  <w:num w:numId="1" w16cid:durableId="963536264">
     <w:abstractNumId w:val="1"/>
   </w:num>
-  <w:num w:numId="2">
+  <w:num w:numId="2" w16cid:durableId="1380082468">
+    <w:abstractNumId w:val="5"/>
+  </w:num>
+  <w:num w:numId="3" w16cid:durableId="666444017">
+    <w:abstractNumId w:val="3"/>
+  </w:num>
+  <w:num w:numId="4" w16cid:durableId="2056811625">
+    <w:abstractNumId w:val="0"/>
+  </w:num>
+  <w:num w:numId="5" w16cid:durableId="1436096774">
     <w:abstractNumId w:val="4"/>
   </w:num>
-  <w:num w:numId="3">
+  <w:num w:numId="6" w16cid:durableId="73405042">
     <w:abstractNumId w:val="2"/>
   </w:num>
-  <w:num w:numId="4">
-    <w:abstractNumId w:val="0"/>
-  </w:num>
-  <w:num w:numId="5">
-    <w:abstractNumId w:val="3"/>
+  <w:num w:numId="7" w16cid:durableId="1312833606">
+    <w:abstractNumId w:val="6"/>
   </w:num>
 </w:numbering>
 </file>
 
 <file path=word/styles.xml><?xml version="1.0" encoding="utf-8"?>
-<w:styles xmlns:mc="http://schemas.openxmlformats.org/markup-compatibility/2006" xmlns:r="http://schemas.openxmlformats.org/officeDocument/2006/relationships" xmlns:w="http://schemas.openxmlformats.org/wordprocessingml/2006/main" xmlns:w14="http://schemas.microsoft.com/office/word/2010/wordml" xmlns:w15="http://schemas.microsoft.com/office/word/2012/wordml" xmlns:w16cid="http://schemas.microsoft.com/office/word/2016/wordml/cid" xmlns:w16se="http://schemas.microsoft.com/office/word/2015/wordml/symex" mc:Ignorable="w14 w15 w16se w16cid">
+<w:styles xmlns:mc="http://schemas.openxmlformats.org/markup-compatibility/2006" xmlns:r="http://schemas.openxmlformats.org/officeDocument/2006/relationships" xmlns:w="http://schemas.openxmlformats.org/wordprocessingml/2006/main" xmlns:w14="http://schemas.microsoft.com/office/word/2010/wordml" xmlns:w15="http://schemas.microsoft.com/office/word/2012/wordml" xmlns:w16cex="http://schemas.microsoft.com/office/word/2018/wordml/cex" xmlns:w16cid="http://schemas.microsoft.com/office/word/2016/wordml/cid" xmlns:w16="http://schemas.microsoft.com/office/word/2018/wordml" xmlns:w16sdtdh="http://schemas.microsoft.com/office/word/2020/wordml/sdtdatahash" xmlns:w16se="http://schemas.microsoft.com/office/word/2015/wordml/symex" mc:Ignorable="w14 w15 w16se w16cid w16 w16cex w16sdtdh">
   <w:docDefaults>
     <w:rPrDefault>
       <w:rPr>
@@ -7361,7 +7909,7 @@
       </w:pPr>
     </w:pPrDefault>
   </w:docDefaults>
-  <w:latentStyles w:defLockedState="0" w:defUIPriority="99" w:defSemiHidden="0" w:defUnhideWhenUsed="0" w:defQFormat="0" w:count="375">
+  <w:latentStyles w:defLockedState="0" w:defUIPriority="99" w:defSemiHidden="0" w:defUnhideWhenUsed="0" w:defQFormat="0" w:count="376">
     <w:lsdException w:name="Normal" w:uiPriority="0" w:qFormat="1"/>
     <w:lsdException w:name="heading 1" w:uiPriority="9" w:qFormat="1"/>
     <w:lsdException w:name="heading 2" w:semiHidden="1" w:uiPriority="9" w:unhideWhenUsed="1" w:qFormat="1"/>
@@ -7737,6 +8285,7 @@
     <w:lsdException w:name="Smart Hyperlink" w:semiHidden="1" w:unhideWhenUsed="1"/>
     <w:lsdException w:name="Hashtag" w:semiHidden="1" w:unhideWhenUsed="1"/>
     <w:lsdException w:name="Unresolved Mention" w:semiHidden="1" w:unhideWhenUsed="1"/>
+    <w:lsdException w:name="Smart Link" w:semiHidden="1" w:unhideWhenUsed="1"/>
   </w:latentStyles>
   <w:style w:type="paragraph" w:default="1" w:styleId="Normal">
     <w:name w:val="Normal"/>

</xml_diff>

<commit_message>
More documentation and notes, No API changes.
</commit_message>
<xml_diff>
--- a/CCBS.docx
+++ b/CCBS.docx
@@ -1,6 +1,6 @@
 
 <file path=word/document.xml><?xml version="1.0" encoding="utf-8"?>
-<w:document xmlns:wpc="http://schemas.microsoft.com/office/word/2010/wordprocessingCanvas" xmlns:cx="http://schemas.microsoft.com/office/drawing/2014/chartex" xmlns:cx1="http://schemas.microsoft.com/office/drawing/2015/9/8/chartex" xmlns:cx2="http://schemas.microsoft.com/office/drawing/2015/10/21/chartex" xmlns:cx3="http://schemas.microsoft.com/office/drawing/2016/5/9/chartex" xmlns:cx4="http://schemas.microsoft.com/office/drawing/2016/5/10/chartex" xmlns:cx5="http://schemas.microsoft.com/office/drawing/2016/5/11/chartex" xmlns:cx6="http://schemas.microsoft.com/office/drawing/2016/5/12/chartex" xmlns:cx7="http://schemas.microsoft.com/office/drawing/2016/5/13/chartex" xmlns:cx8="http://schemas.microsoft.com/office/drawing/2016/5/14/chartex" xmlns:mc="http://schemas.openxmlformats.org/markup-compatibility/2006" xmlns:aink="http://schemas.microsoft.com/office/drawing/2016/ink" xmlns:am3d="http://schemas.microsoft.com/office/drawing/2017/model3d" xmlns:o="urn:schemas-microsoft-com:office:office" xmlns:oel="http://schemas.microsoft.com/office/2019/extlst" xmlns:r="http://schemas.openxmlformats.org/officeDocument/2006/relationships" xmlns:m="http://schemas.openxmlformats.org/officeDocument/2006/math" xmlns:v="urn:schemas-microsoft-com:vml" xmlns:wp14="http://schemas.microsoft.com/office/word/2010/wordprocessingDrawing" xmlns:wp="http://schemas.openxmlformats.org/drawingml/2006/wordprocessingDrawing" xmlns:w10="urn:schemas-microsoft-com:office:word" xmlns:w="http://schemas.openxmlformats.org/wordprocessingml/2006/main" xmlns:w14="http://schemas.microsoft.com/office/word/2010/wordml" xmlns:w15="http://schemas.microsoft.com/office/word/2012/wordml" xmlns:w16cex="http://schemas.microsoft.com/office/word/2018/wordml/cex" xmlns:w16cid="http://schemas.microsoft.com/office/word/2016/wordml/cid" xmlns:w16="http://schemas.microsoft.com/office/word/2018/wordml" xmlns:w16sdtdh="http://schemas.microsoft.com/office/word/2020/wordml/sdtdatahash" xmlns:w16se="http://schemas.microsoft.com/office/word/2015/wordml/symex" xmlns:wpg="http://schemas.microsoft.com/office/word/2010/wordprocessingGroup" xmlns:wpi="http://schemas.microsoft.com/office/word/2010/wordprocessingInk" xmlns:wne="http://schemas.microsoft.com/office/word/2006/wordml" xmlns:wps="http://schemas.microsoft.com/office/word/2010/wordprocessingShape" mc:Ignorable="w14 w15 w16se w16cid w16 w16cex w16sdtdh wp14">
+<w:document xmlns:wpc="http://schemas.microsoft.com/office/word/2010/wordprocessingCanvas" xmlns:cx="http://schemas.microsoft.com/office/drawing/2014/chartex" xmlns:cx1="http://schemas.microsoft.com/office/drawing/2015/9/8/chartex" xmlns:cx2="http://schemas.microsoft.com/office/drawing/2015/10/21/chartex" xmlns:cx3="http://schemas.microsoft.com/office/drawing/2016/5/9/chartex" xmlns:cx4="http://schemas.microsoft.com/office/drawing/2016/5/10/chartex" xmlns:cx5="http://schemas.microsoft.com/office/drawing/2016/5/11/chartex" xmlns:cx6="http://schemas.microsoft.com/office/drawing/2016/5/12/chartex" xmlns:cx7="http://schemas.microsoft.com/office/drawing/2016/5/13/chartex" xmlns:cx8="http://schemas.microsoft.com/office/drawing/2016/5/14/chartex" xmlns:mc="http://schemas.openxmlformats.org/markup-compatibility/2006" xmlns:aink="http://schemas.microsoft.com/office/drawing/2016/ink" xmlns:am3d="http://schemas.microsoft.com/office/drawing/2017/model3d" xmlns:o="urn:schemas-microsoft-com:office:office" xmlns:oel="http://schemas.microsoft.com/office/2019/extlst" xmlns:r="http://schemas.openxmlformats.org/officeDocument/2006/relationships" xmlns:m="http://schemas.openxmlformats.org/officeDocument/2006/math" xmlns:v="urn:schemas-microsoft-com:vml" xmlns:wp14="http://schemas.microsoft.com/office/word/2010/wordprocessingDrawing" xmlns:wp="http://schemas.openxmlformats.org/drawingml/2006/wordprocessingDrawing" xmlns:w10="urn:schemas-microsoft-com:office:word" xmlns:w="http://schemas.openxmlformats.org/wordprocessingml/2006/main" xmlns:w14="http://schemas.microsoft.com/office/word/2010/wordml" xmlns:w15="http://schemas.microsoft.com/office/word/2012/wordml" xmlns:w16cex="http://schemas.microsoft.com/office/word/2018/wordml/cex" xmlns:w16cid="http://schemas.microsoft.com/office/word/2016/wordml/cid" xmlns:w16="http://schemas.microsoft.com/office/word/2018/wordml" xmlns:w16du="http://schemas.microsoft.com/office/word/2023/wordml/word16du" xmlns:w16sdtdh="http://schemas.microsoft.com/office/word/2020/wordml/sdtdatahash" xmlns:w16se="http://schemas.microsoft.com/office/word/2015/wordml/symex" xmlns:wpg="http://schemas.microsoft.com/office/word/2010/wordprocessingGroup" xmlns:wpi="http://schemas.microsoft.com/office/word/2010/wordprocessingInk" xmlns:wne="http://schemas.microsoft.com/office/word/2006/wordml" xmlns:wps="http://schemas.microsoft.com/office/word/2010/wordprocessingShape" mc:Ignorable="w14 w15 w16se w16cid w16 w16cex w16sdtdh w16du wp14">
   <w:body>
     <w:p>
       <w:pPr>
@@ -10,7 +10,7 @@
           <w:lang w:val="en-US"/>
         </w:rPr>
       </w:pPr>
-      <w:bookmarkStart w:id="0" w:name="_Toc146211265"/>
+      <w:bookmarkStart w:id="0" w:name="_Toc166253606"/>
       <w:r>
         <w:rPr>
           <w:lang w:val="en-US"/>
@@ -274,6 +274,8 @@
             <w:rPr>
               <w:rFonts w:eastAsiaTheme="minorEastAsia"/>
               <w:noProof/>
+              <w:sz w:val="24"/>
+              <w:szCs w:val="24"/>
               <w:lang w:eastAsia="el-GR"/>
             </w:rPr>
           </w:pPr>
@@ -286,7 +288,7 @@
           <w:r>
             <w:fldChar w:fldCharType="separate"/>
           </w:r>
-          <w:hyperlink w:anchor="_Toc146211265" w:history="1">
+          <w:hyperlink w:anchor="_Toc166253606" w:history="1">
             <w:r>
               <w:rPr>
                 <w:rStyle w:val="Hyperlink"/>
@@ -314,7 +316,7 @@
                 <w:noProof/>
                 <w:webHidden/>
               </w:rPr>
-              <w:instrText xml:space="preserve"> PAGEREF _Toc146211265 \h </w:instrText>
+              <w:instrText xml:space="preserve"> PAGEREF _Toc166253606 \h </w:instrText>
             </w:r>
             <w:r>
               <w:rPr>
@@ -354,10 +356,12 @@
             <w:rPr>
               <w:rFonts w:eastAsiaTheme="minorEastAsia"/>
               <w:noProof/>
+              <w:sz w:val="24"/>
+              <w:szCs w:val="24"/>
               <w:lang w:eastAsia="el-GR"/>
             </w:rPr>
           </w:pPr>
-          <w:hyperlink w:anchor="_Toc146211266" w:history="1">
+          <w:hyperlink w:anchor="_Toc166253607" w:history="1">
             <w:r>
               <w:rPr>
                 <w:rStyle w:val="Hyperlink"/>
@@ -385,7 +389,7 @@
                 <w:noProof/>
                 <w:webHidden/>
               </w:rPr>
-              <w:instrText xml:space="preserve"> PAGEREF _Toc146211266 \h </w:instrText>
+              <w:instrText xml:space="preserve"> PAGEREF _Toc166253607 \h </w:instrText>
             </w:r>
             <w:r>
               <w:rPr>
@@ -425,10 +429,12 @@
             <w:rPr>
               <w:rFonts w:eastAsiaTheme="minorEastAsia"/>
               <w:noProof/>
+              <w:sz w:val="24"/>
+              <w:szCs w:val="24"/>
               <w:lang w:eastAsia="el-GR"/>
             </w:rPr>
           </w:pPr>
-          <w:hyperlink w:anchor="_Toc146211267" w:history="1">
+          <w:hyperlink w:anchor="_Toc166253608" w:history="1">
             <w:r>
               <w:rPr>
                 <w:rStyle w:val="Hyperlink"/>
@@ -456,7 +462,7 @@
                 <w:noProof/>
                 <w:webHidden/>
               </w:rPr>
-              <w:instrText xml:space="preserve"> PAGEREF _Toc146211267 \h </w:instrText>
+              <w:instrText xml:space="preserve"> PAGEREF _Toc166253608 \h </w:instrText>
             </w:r>
             <w:r>
               <w:rPr>
@@ -496,10 +502,12 @@
             <w:rPr>
               <w:rFonts w:eastAsiaTheme="minorEastAsia"/>
               <w:noProof/>
+              <w:sz w:val="24"/>
+              <w:szCs w:val="24"/>
               <w:lang w:eastAsia="el-GR"/>
             </w:rPr>
           </w:pPr>
-          <w:hyperlink w:anchor="_Toc146211268" w:history="1">
+          <w:hyperlink w:anchor="_Toc166253609" w:history="1">
             <w:r>
               <w:rPr>
                 <w:rStyle w:val="Hyperlink"/>
@@ -527,7 +535,7 @@
                 <w:noProof/>
                 <w:webHidden/>
               </w:rPr>
-              <w:instrText xml:space="preserve"> PAGEREF _Toc146211268 \h </w:instrText>
+              <w:instrText xml:space="preserve"> PAGEREF _Toc166253609 \h </w:instrText>
             </w:r>
             <w:r>
               <w:rPr>
@@ -567,10 +575,12 @@
             <w:rPr>
               <w:rFonts w:eastAsiaTheme="minorEastAsia"/>
               <w:noProof/>
+              <w:sz w:val="24"/>
+              <w:szCs w:val="24"/>
               <w:lang w:eastAsia="el-GR"/>
             </w:rPr>
           </w:pPr>
-          <w:hyperlink w:anchor="_Toc146211269" w:history="1">
+          <w:hyperlink w:anchor="_Toc166253610" w:history="1">
             <w:r>
               <w:rPr>
                 <w:rStyle w:val="Hyperlink"/>
@@ -598,7 +608,7 @@
                 <w:noProof/>
                 <w:webHidden/>
               </w:rPr>
-              <w:instrText xml:space="preserve"> PAGEREF _Toc146211269 \h </w:instrText>
+              <w:instrText xml:space="preserve"> PAGEREF _Toc166253610 \h </w:instrText>
             </w:r>
             <w:r>
               <w:rPr>
@@ -638,10 +648,12 @@
             <w:rPr>
               <w:rFonts w:eastAsiaTheme="minorEastAsia"/>
               <w:noProof/>
+              <w:sz w:val="24"/>
+              <w:szCs w:val="24"/>
               <w:lang w:eastAsia="el-GR"/>
             </w:rPr>
           </w:pPr>
-          <w:hyperlink w:anchor="_Toc146211270" w:history="1">
+          <w:hyperlink w:anchor="_Toc166253611" w:history="1">
             <w:r>
               <w:rPr>
                 <w:rStyle w:val="Hyperlink"/>
@@ -669,7 +681,7 @@
                 <w:noProof/>
                 <w:webHidden/>
               </w:rPr>
-              <w:instrText xml:space="preserve"> PAGEREF _Toc146211270 \h </w:instrText>
+              <w:instrText xml:space="preserve"> PAGEREF _Toc166253611 \h </w:instrText>
             </w:r>
             <w:r>
               <w:rPr>
@@ -709,10 +721,12 @@
             <w:rPr>
               <w:rFonts w:eastAsiaTheme="minorEastAsia"/>
               <w:noProof/>
+              <w:sz w:val="24"/>
+              <w:szCs w:val="24"/>
               <w:lang w:eastAsia="el-GR"/>
             </w:rPr>
           </w:pPr>
-          <w:hyperlink w:anchor="_Toc146211271" w:history="1">
+          <w:hyperlink w:anchor="_Toc166253612" w:history="1">
             <w:r>
               <w:rPr>
                 <w:rStyle w:val="Hyperlink"/>
@@ -740,7 +754,7 @@
                 <w:noProof/>
                 <w:webHidden/>
               </w:rPr>
-              <w:instrText xml:space="preserve"> PAGEREF _Toc146211271 \h </w:instrText>
+              <w:instrText xml:space="preserve"> PAGEREF _Toc166253612 \h </w:instrText>
             </w:r>
             <w:r>
               <w:rPr>
@@ -780,10 +794,12 @@
             <w:rPr>
               <w:rFonts w:eastAsiaTheme="minorEastAsia"/>
               <w:noProof/>
+              <w:sz w:val="24"/>
+              <w:szCs w:val="24"/>
               <w:lang w:eastAsia="el-GR"/>
             </w:rPr>
           </w:pPr>
-          <w:hyperlink w:anchor="_Toc146211272" w:history="1">
+          <w:hyperlink w:anchor="_Toc166253613" w:history="1">
             <w:r>
               <w:rPr>
                 <w:rStyle w:val="Hyperlink"/>
@@ -811,7 +827,7 @@
                 <w:noProof/>
                 <w:webHidden/>
               </w:rPr>
-              <w:instrText xml:space="preserve"> PAGEREF _Toc146211272 \h </w:instrText>
+              <w:instrText xml:space="preserve"> PAGEREF _Toc166253613 \h </w:instrText>
             </w:r>
             <w:r>
               <w:rPr>
@@ -851,10 +867,12 @@
             <w:rPr>
               <w:rFonts w:eastAsiaTheme="minorEastAsia"/>
               <w:noProof/>
+              <w:sz w:val="24"/>
+              <w:szCs w:val="24"/>
               <w:lang w:eastAsia="el-GR"/>
             </w:rPr>
           </w:pPr>
-          <w:hyperlink w:anchor="_Toc146211273" w:history="1">
+          <w:hyperlink w:anchor="_Toc166253614" w:history="1">
             <w:r>
               <w:rPr>
                 <w:rStyle w:val="Hyperlink"/>
@@ -882,7 +900,7 @@
                 <w:noProof/>
                 <w:webHidden/>
               </w:rPr>
-              <w:instrText xml:space="preserve"> PAGEREF _Toc146211273 \h </w:instrText>
+              <w:instrText xml:space="preserve"> PAGEREF _Toc166253614 \h </w:instrText>
             </w:r>
             <w:r>
               <w:rPr>
@@ -922,10 +940,12 @@
             <w:rPr>
               <w:rFonts w:eastAsiaTheme="minorEastAsia"/>
               <w:noProof/>
+              <w:sz w:val="24"/>
+              <w:szCs w:val="24"/>
               <w:lang w:eastAsia="el-GR"/>
             </w:rPr>
           </w:pPr>
-          <w:hyperlink w:anchor="_Toc146211274" w:history="1">
+          <w:hyperlink w:anchor="_Toc166253615" w:history="1">
             <w:r>
               <w:rPr>
                 <w:rStyle w:val="Hyperlink"/>
@@ -953,7 +973,7 @@
                 <w:noProof/>
                 <w:webHidden/>
               </w:rPr>
-              <w:instrText xml:space="preserve"> PAGEREF _Toc146211274 \h </w:instrText>
+              <w:instrText xml:space="preserve"> PAGEREF _Toc166253615 \h </w:instrText>
             </w:r>
             <w:r>
               <w:rPr>
@@ -993,10 +1013,12 @@
             <w:rPr>
               <w:rFonts w:eastAsiaTheme="minorEastAsia"/>
               <w:noProof/>
+              <w:sz w:val="24"/>
+              <w:szCs w:val="24"/>
               <w:lang w:eastAsia="el-GR"/>
             </w:rPr>
           </w:pPr>
-          <w:hyperlink w:anchor="_Toc146211275" w:history="1">
+          <w:hyperlink w:anchor="_Toc166253616" w:history="1">
             <w:r>
               <w:rPr>
                 <w:rStyle w:val="Hyperlink"/>
@@ -1024,7 +1046,7 @@
                 <w:noProof/>
                 <w:webHidden/>
               </w:rPr>
-              <w:instrText xml:space="preserve"> PAGEREF _Toc146211275 \h </w:instrText>
+              <w:instrText xml:space="preserve"> PAGEREF _Toc166253616 \h </w:instrText>
             </w:r>
             <w:r>
               <w:rPr>
@@ -1064,10 +1086,12 @@
             <w:rPr>
               <w:rFonts w:eastAsiaTheme="minorEastAsia"/>
               <w:noProof/>
+              <w:sz w:val="24"/>
+              <w:szCs w:val="24"/>
               <w:lang w:eastAsia="el-GR"/>
             </w:rPr>
           </w:pPr>
-          <w:hyperlink w:anchor="_Toc146211276" w:history="1">
+          <w:hyperlink w:anchor="_Toc166253617" w:history="1">
             <w:r>
               <w:rPr>
                 <w:rStyle w:val="Hyperlink"/>
@@ -1095,7 +1119,7 @@
                 <w:noProof/>
                 <w:webHidden/>
               </w:rPr>
-              <w:instrText xml:space="preserve"> PAGEREF _Toc146211276 \h </w:instrText>
+              <w:instrText xml:space="preserve"> PAGEREF _Toc166253617 \h </w:instrText>
             </w:r>
             <w:r>
               <w:rPr>
@@ -1135,10 +1159,12 @@
             <w:rPr>
               <w:rFonts w:eastAsiaTheme="minorEastAsia"/>
               <w:noProof/>
+              <w:sz w:val="24"/>
+              <w:szCs w:val="24"/>
               <w:lang w:eastAsia="el-GR"/>
             </w:rPr>
           </w:pPr>
-          <w:hyperlink w:anchor="_Toc146211277" w:history="1">
+          <w:hyperlink w:anchor="_Toc166253618" w:history="1">
             <w:r>
               <w:rPr>
                 <w:rStyle w:val="Hyperlink"/>
@@ -1166,7 +1192,7 @@
                 <w:noProof/>
                 <w:webHidden/>
               </w:rPr>
-              <w:instrText xml:space="preserve"> PAGEREF _Toc146211277 \h </w:instrText>
+              <w:instrText xml:space="preserve"> PAGEREF _Toc166253618 \h </w:instrText>
             </w:r>
             <w:r>
               <w:rPr>
@@ -1206,10 +1232,12 @@
             <w:rPr>
               <w:rFonts w:eastAsiaTheme="minorEastAsia"/>
               <w:noProof/>
+              <w:sz w:val="24"/>
+              <w:szCs w:val="24"/>
               <w:lang w:eastAsia="el-GR"/>
             </w:rPr>
           </w:pPr>
-          <w:hyperlink w:anchor="_Toc146211278" w:history="1">
+          <w:hyperlink w:anchor="_Toc166253619" w:history="1">
             <w:r>
               <w:rPr>
                 <w:rStyle w:val="Hyperlink"/>
@@ -1237,7 +1265,7 @@
                 <w:noProof/>
                 <w:webHidden/>
               </w:rPr>
-              <w:instrText xml:space="preserve"> PAGEREF _Toc146211278 \h </w:instrText>
+              <w:instrText xml:space="preserve"> PAGEREF _Toc166253619 \h </w:instrText>
             </w:r>
             <w:r>
               <w:rPr>
@@ -1277,10 +1305,12 @@
             <w:rPr>
               <w:rFonts w:eastAsiaTheme="minorEastAsia"/>
               <w:noProof/>
+              <w:sz w:val="24"/>
+              <w:szCs w:val="24"/>
               <w:lang w:eastAsia="el-GR"/>
             </w:rPr>
           </w:pPr>
-          <w:hyperlink w:anchor="_Toc146211279" w:history="1">
+          <w:hyperlink w:anchor="_Toc166253620" w:history="1">
             <w:r>
               <w:rPr>
                 <w:rStyle w:val="Hyperlink"/>
@@ -1308,7 +1338,7 @@
                 <w:noProof/>
                 <w:webHidden/>
               </w:rPr>
-              <w:instrText xml:space="preserve"> PAGEREF _Toc146211279 \h </w:instrText>
+              <w:instrText xml:space="preserve"> PAGEREF _Toc166253620 \h </w:instrText>
             </w:r>
             <w:r>
               <w:rPr>
@@ -1348,10 +1378,12 @@
             <w:rPr>
               <w:rFonts w:eastAsiaTheme="minorEastAsia"/>
               <w:noProof/>
+              <w:sz w:val="24"/>
+              <w:szCs w:val="24"/>
               <w:lang w:eastAsia="el-GR"/>
             </w:rPr>
           </w:pPr>
-          <w:hyperlink w:anchor="_Toc146211280" w:history="1">
+          <w:hyperlink w:anchor="_Toc166253621" w:history="1">
             <w:r>
               <w:rPr>
                 <w:rStyle w:val="Hyperlink"/>
@@ -1379,7 +1411,7 @@
                 <w:noProof/>
                 <w:webHidden/>
               </w:rPr>
-              <w:instrText xml:space="preserve"> PAGEREF _Toc146211280 \h </w:instrText>
+              <w:instrText xml:space="preserve"> PAGEREF _Toc166253621 \h </w:instrText>
             </w:r>
             <w:r>
               <w:rPr>
@@ -1419,10 +1451,12 @@
             <w:rPr>
               <w:rFonts w:eastAsiaTheme="minorEastAsia"/>
               <w:noProof/>
+              <w:sz w:val="24"/>
+              <w:szCs w:val="24"/>
               <w:lang w:eastAsia="el-GR"/>
             </w:rPr>
           </w:pPr>
-          <w:hyperlink w:anchor="_Toc146211281" w:history="1">
+          <w:hyperlink w:anchor="_Toc166253622" w:history="1">
             <w:r>
               <w:rPr>
                 <w:rStyle w:val="Hyperlink"/>
@@ -1450,7 +1484,7 @@
                 <w:noProof/>
                 <w:webHidden/>
               </w:rPr>
-              <w:instrText xml:space="preserve"> PAGEREF _Toc146211281 \h </w:instrText>
+              <w:instrText xml:space="preserve"> PAGEREF _Toc166253622 \h </w:instrText>
             </w:r>
             <w:r>
               <w:rPr>
@@ -1490,10 +1524,12 @@
             <w:rPr>
               <w:rFonts w:eastAsiaTheme="minorEastAsia"/>
               <w:noProof/>
+              <w:sz w:val="24"/>
+              <w:szCs w:val="24"/>
               <w:lang w:eastAsia="el-GR"/>
             </w:rPr>
           </w:pPr>
-          <w:hyperlink w:anchor="_Toc146211282" w:history="1">
+          <w:hyperlink w:anchor="_Toc166253623" w:history="1">
             <w:r>
               <w:rPr>
                 <w:rStyle w:val="Hyperlink"/>
@@ -1521,7 +1557,7 @@
                 <w:noProof/>
                 <w:webHidden/>
               </w:rPr>
-              <w:instrText xml:space="preserve"> PAGEREF _Toc146211282 \h </w:instrText>
+              <w:instrText xml:space="preserve"> PAGEREF _Toc166253623 \h </w:instrText>
             </w:r>
             <w:r>
               <w:rPr>
@@ -1561,10 +1597,12 @@
             <w:rPr>
               <w:rFonts w:eastAsiaTheme="minorEastAsia"/>
               <w:noProof/>
+              <w:sz w:val="24"/>
+              <w:szCs w:val="24"/>
               <w:lang w:eastAsia="el-GR"/>
             </w:rPr>
           </w:pPr>
-          <w:hyperlink w:anchor="_Toc146211283" w:history="1">
+          <w:hyperlink w:anchor="_Toc166253624" w:history="1">
             <w:r>
               <w:rPr>
                 <w:rStyle w:val="Hyperlink"/>
@@ -1592,7 +1630,7 @@
                 <w:noProof/>
                 <w:webHidden/>
               </w:rPr>
-              <w:instrText xml:space="preserve"> PAGEREF _Toc146211283 \h </w:instrText>
+              <w:instrText xml:space="preserve"> PAGEREF _Toc166253624 \h </w:instrText>
             </w:r>
             <w:r>
               <w:rPr>
@@ -1632,10 +1670,12 @@
             <w:rPr>
               <w:rFonts w:eastAsiaTheme="minorEastAsia"/>
               <w:noProof/>
+              <w:sz w:val="24"/>
+              <w:szCs w:val="24"/>
               <w:lang w:eastAsia="el-GR"/>
             </w:rPr>
           </w:pPr>
-          <w:hyperlink w:anchor="_Toc146211284" w:history="1">
+          <w:hyperlink w:anchor="_Toc166253625" w:history="1">
             <w:r>
               <w:rPr>
                 <w:rStyle w:val="Hyperlink"/>
@@ -1663,7 +1703,7 @@
                 <w:noProof/>
                 <w:webHidden/>
               </w:rPr>
-              <w:instrText xml:space="preserve"> PAGEREF _Toc146211284 \h </w:instrText>
+              <w:instrText xml:space="preserve"> PAGEREF _Toc166253625 \h </w:instrText>
             </w:r>
             <w:r>
               <w:rPr>
@@ -1703,10 +1743,12 @@
             <w:rPr>
               <w:rFonts w:eastAsiaTheme="minorEastAsia"/>
               <w:noProof/>
+              <w:sz w:val="24"/>
+              <w:szCs w:val="24"/>
               <w:lang w:eastAsia="el-GR"/>
             </w:rPr>
           </w:pPr>
-          <w:hyperlink w:anchor="_Toc146211285" w:history="1">
+          <w:hyperlink w:anchor="_Toc166253626" w:history="1">
             <w:r>
               <w:rPr>
                 <w:rStyle w:val="Hyperlink"/>
@@ -1734,7 +1776,7 @@
                 <w:noProof/>
                 <w:webHidden/>
               </w:rPr>
-              <w:instrText xml:space="preserve"> PAGEREF _Toc146211285 \h </w:instrText>
+              <w:instrText xml:space="preserve"> PAGEREF _Toc166253626 \h </w:instrText>
             </w:r>
             <w:r>
               <w:rPr>
@@ -1774,10 +1816,12 @@
             <w:rPr>
               <w:rFonts w:eastAsiaTheme="minorEastAsia"/>
               <w:noProof/>
+              <w:sz w:val="24"/>
+              <w:szCs w:val="24"/>
               <w:lang w:eastAsia="el-GR"/>
             </w:rPr>
           </w:pPr>
-          <w:hyperlink w:anchor="_Toc146211286" w:history="1">
+          <w:hyperlink w:anchor="_Toc166253627" w:history="1">
             <w:r>
               <w:rPr>
                 <w:rStyle w:val="Hyperlink"/>
@@ -1805,7 +1849,7 @@
                 <w:noProof/>
                 <w:webHidden/>
               </w:rPr>
-              <w:instrText xml:space="preserve"> PAGEREF _Toc146211286 \h </w:instrText>
+              <w:instrText xml:space="preserve"> PAGEREF _Toc166253627 \h </w:instrText>
             </w:r>
             <w:r>
               <w:rPr>
@@ -1845,10 +1889,12 @@
             <w:rPr>
               <w:rFonts w:eastAsiaTheme="minorEastAsia"/>
               <w:noProof/>
+              <w:sz w:val="24"/>
+              <w:szCs w:val="24"/>
               <w:lang w:eastAsia="el-GR"/>
             </w:rPr>
           </w:pPr>
-          <w:hyperlink w:anchor="_Toc146211287" w:history="1">
+          <w:hyperlink w:anchor="_Toc166253628" w:history="1">
             <w:r>
               <w:rPr>
                 <w:rStyle w:val="Hyperlink"/>
@@ -1876,7 +1922,7 @@
                 <w:noProof/>
                 <w:webHidden/>
               </w:rPr>
-              <w:instrText xml:space="preserve"> PAGEREF _Toc146211287 \h </w:instrText>
+              <w:instrText xml:space="preserve"> PAGEREF _Toc166253628 \h </w:instrText>
             </w:r>
             <w:r>
               <w:rPr>
@@ -1897,6 +1943,444 @@
                 <w:webHidden/>
               </w:rPr>
               <w:t>9</w:t>
+            </w:r>
+            <w:r>
+              <w:rPr>
+                <w:noProof/>
+                <w:webHidden/>
+              </w:rPr>
+              <w:fldChar w:fldCharType="end"/>
+            </w:r>
+          </w:hyperlink>
+        </w:p>
+        <w:p>
+          <w:pPr>
+            <w:pStyle w:val="TOC1"/>
+            <w:tabs>
+              <w:tab w:val="right" w:leader="dot" w:pos="8302"/>
+            </w:tabs>
+            <w:rPr>
+              <w:rFonts w:eastAsiaTheme="minorEastAsia"/>
+              <w:noProof/>
+              <w:sz w:val="24"/>
+              <w:szCs w:val="24"/>
+              <w:lang w:eastAsia="el-GR"/>
+            </w:rPr>
+          </w:pPr>
+          <w:hyperlink w:anchor="_Toc166253629" w:history="1">
+            <w:r>
+              <w:rPr>
+                <w:rStyle w:val="Hyperlink"/>
+                <w:noProof/>
+                <w:lang w:val="en-US"/>
+              </w:rPr>
+              <w:t>Further concepts</w:t>
+            </w:r>
+            <w:r>
+              <w:rPr>
+                <w:noProof/>
+                <w:webHidden/>
+              </w:rPr>
+              <w:tab/>
+            </w:r>
+            <w:r>
+              <w:rPr>
+                <w:noProof/>
+                <w:webHidden/>
+              </w:rPr>
+              <w:fldChar w:fldCharType="begin"/>
+            </w:r>
+            <w:r>
+              <w:rPr>
+                <w:noProof/>
+                <w:webHidden/>
+              </w:rPr>
+              <w:instrText xml:space="preserve"> PAGEREF _Toc166253629 \h </w:instrText>
+            </w:r>
+            <w:r>
+              <w:rPr>
+                <w:noProof/>
+                <w:webHidden/>
+              </w:rPr>
+            </w:r>
+            <w:r>
+              <w:rPr>
+                <w:noProof/>
+                <w:webHidden/>
+              </w:rPr>
+              <w:fldChar w:fldCharType="separate"/>
+            </w:r>
+            <w:r>
+              <w:rPr>
+                <w:noProof/>
+                <w:webHidden/>
+              </w:rPr>
+              <w:t>10</w:t>
+            </w:r>
+            <w:r>
+              <w:rPr>
+                <w:noProof/>
+                <w:webHidden/>
+              </w:rPr>
+              <w:fldChar w:fldCharType="end"/>
+            </w:r>
+          </w:hyperlink>
+        </w:p>
+        <w:p>
+          <w:pPr>
+            <w:pStyle w:val="TOC2"/>
+            <w:tabs>
+              <w:tab w:val="right" w:leader="dot" w:pos="8302"/>
+            </w:tabs>
+            <w:rPr>
+              <w:rFonts w:eastAsiaTheme="minorEastAsia"/>
+              <w:noProof/>
+              <w:sz w:val="24"/>
+              <w:szCs w:val="24"/>
+              <w:lang w:eastAsia="el-GR"/>
+            </w:rPr>
+          </w:pPr>
+          <w:hyperlink w:anchor="_Toc166253630" w:history="1">
+            <w:r>
+              <w:rPr>
+                <w:rStyle w:val="Hyperlink"/>
+                <w:noProof/>
+                <w:lang w:val="en-US"/>
+              </w:rPr>
+              <w:t>Absolute necessary API calls</w:t>
+            </w:r>
+            <w:r>
+              <w:rPr>
+                <w:noProof/>
+                <w:webHidden/>
+              </w:rPr>
+              <w:tab/>
+            </w:r>
+            <w:r>
+              <w:rPr>
+                <w:noProof/>
+                <w:webHidden/>
+              </w:rPr>
+              <w:fldChar w:fldCharType="begin"/>
+            </w:r>
+            <w:r>
+              <w:rPr>
+                <w:noProof/>
+                <w:webHidden/>
+              </w:rPr>
+              <w:instrText xml:space="preserve"> PAGEREF _Toc166253630 \h </w:instrText>
+            </w:r>
+            <w:r>
+              <w:rPr>
+                <w:noProof/>
+                <w:webHidden/>
+              </w:rPr>
+            </w:r>
+            <w:r>
+              <w:rPr>
+                <w:noProof/>
+                <w:webHidden/>
+              </w:rPr>
+              <w:fldChar w:fldCharType="separate"/>
+            </w:r>
+            <w:r>
+              <w:rPr>
+                <w:noProof/>
+                <w:webHidden/>
+              </w:rPr>
+              <w:t>10</w:t>
+            </w:r>
+            <w:r>
+              <w:rPr>
+                <w:noProof/>
+                <w:webHidden/>
+              </w:rPr>
+              <w:fldChar w:fldCharType="end"/>
+            </w:r>
+          </w:hyperlink>
+        </w:p>
+        <w:p>
+          <w:pPr>
+            <w:pStyle w:val="TOC2"/>
+            <w:tabs>
+              <w:tab w:val="right" w:leader="dot" w:pos="8302"/>
+            </w:tabs>
+            <w:rPr>
+              <w:rFonts w:eastAsiaTheme="minorEastAsia"/>
+              <w:noProof/>
+              <w:sz w:val="24"/>
+              <w:szCs w:val="24"/>
+              <w:lang w:eastAsia="el-GR"/>
+            </w:rPr>
+          </w:pPr>
+          <w:hyperlink w:anchor="_Toc166253631" w:history="1">
+            <w:r>
+              <w:rPr>
+                <w:rStyle w:val="Hyperlink"/>
+                <w:noProof/>
+                <w:lang w:val="en-US"/>
+              </w:rPr>
+              <w:t>Position Entities &amp; flow.</w:t>
+            </w:r>
+            <w:r>
+              <w:rPr>
+                <w:noProof/>
+                <w:webHidden/>
+              </w:rPr>
+              <w:tab/>
+            </w:r>
+            <w:r>
+              <w:rPr>
+                <w:noProof/>
+                <w:webHidden/>
+              </w:rPr>
+              <w:fldChar w:fldCharType="begin"/>
+            </w:r>
+            <w:r>
+              <w:rPr>
+                <w:noProof/>
+                <w:webHidden/>
+              </w:rPr>
+              <w:instrText xml:space="preserve"> PAGEREF _Toc166253631 \h </w:instrText>
+            </w:r>
+            <w:r>
+              <w:rPr>
+                <w:noProof/>
+                <w:webHidden/>
+              </w:rPr>
+            </w:r>
+            <w:r>
+              <w:rPr>
+                <w:noProof/>
+                <w:webHidden/>
+              </w:rPr>
+              <w:fldChar w:fldCharType="separate"/>
+            </w:r>
+            <w:r>
+              <w:rPr>
+                <w:noProof/>
+                <w:webHidden/>
+              </w:rPr>
+              <w:t>10</w:t>
+            </w:r>
+            <w:r>
+              <w:rPr>
+                <w:noProof/>
+                <w:webHidden/>
+              </w:rPr>
+              <w:fldChar w:fldCharType="end"/>
+            </w:r>
+          </w:hyperlink>
+        </w:p>
+        <w:p>
+          <w:pPr>
+            <w:pStyle w:val="TOC3"/>
+            <w:tabs>
+              <w:tab w:val="right" w:leader="dot" w:pos="8302"/>
+            </w:tabs>
+            <w:rPr>
+              <w:rFonts w:eastAsiaTheme="minorEastAsia"/>
+              <w:noProof/>
+              <w:sz w:val="24"/>
+              <w:szCs w:val="24"/>
+              <w:lang w:eastAsia="el-GR"/>
+            </w:rPr>
+          </w:pPr>
+          <w:hyperlink w:anchor="_Toc166253632" w:history="1">
+            <w:r>
+              <w:rPr>
+                <w:rStyle w:val="Hyperlink"/>
+                <w:noProof/>
+                <w:lang w:val="en-US"/>
+              </w:rPr>
+              <w:t>Position flow step 1</w:t>
+            </w:r>
+            <w:r>
+              <w:rPr>
+                <w:noProof/>
+                <w:webHidden/>
+              </w:rPr>
+              <w:tab/>
+            </w:r>
+            <w:r>
+              <w:rPr>
+                <w:noProof/>
+                <w:webHidden/>
+              </w:rPr>
+              <w:fldChar w:fldCharType="begin"/>
+            </w:r>
+            <w:r>
+              <w:rPr>
+                <w:noProof/>
+                <w:webHidden/>
+              </w:rPr>
+              <w:instrText xml:space="preserve"> PAGEREF _Toc166253632 \h </w:instrText>
+            </w:r>
+            <w:r>
+              <w:rPr>
+                <w:noProof/>
+                <w:webHidden/>
+              </w:rPr>
+            </w:r>
+            <w:r>
+              <w:rPr>
+                <w:noProof/>
+                <w:webHidden/>
+              </w:rPr>
+              <w:fldChar w:fldCharType="separate"/>
+            </w:r>
+            <w:r>
+              <w:rPr>
+                <w:noProof/>
+                <w:webHidden/>
+              </w:rPr>
+              <w:t>11</w:t>
+            </w:r>
+            <w:r>
+              <w:rPr>
+                <w:noProof/>
+                <w:webHidden/>
+              </w:rPr>
+              <w:fldChar w:fldCharType="end"/>
+            </w:r>
+          </w:hyperlink>
+        </w:p>
+        <w:p>
+          <w:pPr>
+            <w:pStyle w:val="TOC3"/>
+            <w:tabs>
+              <w:tab w:val="right" w:leader="dot" w:pos="8302"/>
+            </w:tabs>
+            <w:rPr>
+              <w:rFonts w:eastAsiaTheme="minorEastAsia"/>
+              <w:noProof/>
+              <w:sz w:val="24"/>
+              <w:szCs w:val="24"/>
+              <w:lang w:eastAsia="el-GR"/>
+            </w:rPr>
+          </w:pPr>
+          <w:hyperlink w:anchor="_Toc166253633" w:history="1">
+            <w:r>
+              <w:rPr>
+                <w:rStyle w:val="Hyperlink"/>
+                <w:noProof/>
+                <w:lang w:val="en-US"/>
+              </w:rPr>
+              <w:t>Position flow step 2</w:t>
+            </w:r>
+            <w:r>
+              <w:rPr>
+                <w:noProof/>
+                <w:webHidden/>
+              </w:rPr>
+              <w:tab/>
+            </w:r>
+            <w:r>
+              <w:rPr>
+                <w:noProof/>
+                <w:webHidden/>
+              </w:rPr>
+              <w:fldChar w:fldCharType="begin"/>
+            </w:r>
+            <w:r>
+              <w:rPr>
+                <w:noProof/>
+                <w:webHidden/>
+              </w:rPr>
+              <w:instrText xml:space="preserve"> PAGEREF _Toc166253633 \h </w:instrText>
+            </w:r>
+            <w:r>
+              <w:rPr>
+                <w:noProof/>
+                <w:webHidden/>
+              </w:rPr>
+            </w:r>
+            <w:r>
+              <w:rPr>
+                <w:noProof/>
+                <w:webHidden/>
+              </w:rPr>
+              <w:fldChar w:fldCharType="separate"/>
+            </w:r>
+            <w:r>
+              <w:rPr>
+                <w:noProof/>
+                <w:webHidden/>
+              </w:rPr>
+              <w:t>11</w:t>
+            </w:r>
+            <w:r>
+              <w:rPr>
+                <w:noProof/>
+                <w:webHidden/>
+              </w:rPr>
+              <w:fldChar w:fldCharType="end"/>
+            </w:r>
+          </w:hyperlink>
+        </w:p>
+        <w:p>
+          <w:pPr>
+            <w:pStyle w:val="TOC3"/>
+            <w:tabs>
+              <w:tab w:val="right" w:leader="dot" w:pos="8302"/>
+            </w:tabs>
+            <w:rPr>
+              <w:rFonts w:eastAsiaTheme="minorEastAsia"/>
+              <w:noProof/>
+              <w:sz w:val="24"/>
+              <w:szCs w:val="24"/>
+              <w:lang w:eastAsia="el-GR"/>
+            </w:rPr>
+          </w:pPr>
+          <w:hyperlink w:anchor="_Toc166253634" w:history="1">
+            <w:r>
+              <w:rPr>
+                <w:rStyle w:val="Hyperlink"/>
+                <w:noProof/>
+                <w:lang w:val="en-US"/>
+              </w:rPr>
+              <w:t>Position flow step 3</w:t>
+            </w:r>
+            <w:r>
+              <w:rPr>
+                <w:noProof/>
+                <w:webHidden/>
+              </w:rPr>
+              <w:tab/>
+            </w:r>
+            <w:r>
+              <w:rPr>
+                <w:noProof/>
+                <w:webHidden/>
+              </w:rPr>
+              <w:fldChar w:fldCharType="begin"/>
+            </w:r>
+            <w:r>
+              <w:rPr>
+                <w:noProof/>
+                <w:webHidden/>
+              </w:rPr>
+              <w:instrText xml:space="preserve"> PAGEREF _Toc166253634 \h </w:instrText>
+            </w:r>
+            <w:r>
+              <w:rPr>
+                <w:noProof/>
+                <w:webHidden/>
+              </w:rPr>
+            </w:r>
+            <w:r>
+              <w:rPr>
+                <w:noProof/>
+                <w:webHidden/>
+              </w:rPr>
+              <w:fldChar w:fldCharType="separate"/>
+            </w:r>
+            <w:r>
+              <w:rPr>
+                <w:noProof/>
+                <w:webHidden/>
+              </w:rPr>
+              <w:t>11</w:t>
             </w:r>
             <w:r>
               <w:rPr>
@@ -1930,6 +2414,23 @@
     </w:p>
     <w:p>
       <w:pPr>
+        <w:pStyle w:val="Heading2"/>
+        <w:spacing w:line="240" w:lineRule="auto"/>
+        <w:rPr>
+          <w:lang w:val="en-US"/>
+        </w:rPr>
+      </w:pPr>
+      <w:bookmarkStart w:id="1" w:name="_Toc166253607"/>
+      <w:r>
+        <w:rPr>
+          <w:lang w:val="en-US"/>
+        </w:rPr>
+        <w:t>Terms &amp; Technologies</w:t>
+      </w:r>
+      <w:bookmarkEnd w:id="1"/>
+    </w:p>
+    <w:p>
+      <w:pPr>
         <w:spacing w:line="240" w:lineRule="auto"/>
         <w:jc w:val="both"/>
         <w:rPr>
@@ -1939,12 +2440,533 @@
     </w:p>
     <w:p>
       <w:pPr>
+        <w:pStyle w:val="Heading3"/>
+        <w:spacing w:line="240" w:lineRule="auto"/>
+        <w:rPr>
+          <w:lang w:val="en-US"/>
+        </w:rPr>
+      </w:pPr>
+      <w:bookmarkStart w:id="2" w:name="_Toc166253608"/>
+      <w:r>
+        <w:rPr>
+          <w:lang w:val="en-US"/>
+        </w:rPr>
+        <w:t>API</w:t>
+      </w:r>
+      <w:bookmarkEnd w:id="2"/>
+    </w:p>
+    <w:p>
+      <w:pPr>
+        <w:spacing w:line="240" w:lineRule="auto"/>
+        <w:rPr>
+          <w:lang w:val="en-US"/>
+        </w:rPr>
+      </w:pPr>
+      <w:r>
+        <w:rPr>
+          <w:lang w:val="en-US"/>
+        </w:rPr>
+        <w:t>A</w:t>
+      </w:r>
+      <w:r>
+        <w:rPr>
+          <w:lang w:val="en-US"/>
+        </w:rPr>
+        <w:t xml:space="preserve">n application programming interface (API) defines the rules you must follow </w:t>
+      </w:r>
+      <w:r>
+        <w:rPr>
+          <w:lang w:val="en-US"/>
+        </w:rPr>
+        <w:t xml:space="preserve">in order </w:t>
+      </w:r>
+      <w:r>
+        <w:rPr>
+          <w:lang w:val="en-US"/>
+        </w:rPr>
+        <w:t>to communicate with other software systems.</w:t>
+      </w:r>
+      <w:r>
+        <w:rPr>
+          <w:lang w:val="en-US"/>
+        </w:rPr>
+        <w:t xml:space="preserve"> </w:t>
+      </w:r>
+      <w:r>
+        <w:rPr>
+          <w:lang w:val="en-US"/>
+        </w:rPr>
+        <w:t xml:space="preserve"> Developers expose or create APIs so that other applications can communicate with their applications programmatically.</w:t>
+      </w:r>
+    </w:p>
+    <w:p>
+      <w:pPr>
+        <w:pStyle w:val="Heading3"/>
+        <w:spacing w:line="240" w:lineRule="auto"/>
+        <w:rPr>
+          <w:lang w:val="en-US"/>
+        </w:rPr>
+      </w:pPr>
+      <w:bookmarkStart w:id="3" w:name="_Toc166253609"/>
+      <w:r>
+        <w:rPr>
+          <w:lang w:val="en-US"/>
+        </w:rPr>
+        <w:t>Open API</w:t>
+      </w:r>
+      <w:bookmarkEnd w:id="3"/>
+    </w:p>
+    <w:p>
+      <w:pPr>
         <w:spacing w:line="240" w:lineRule="auto"/>
         <w:jc w:val="both"/>
         <w:rPr>
           <w:lang w:val="en-US"/>
         </w:rPr>
       </w:pPr>
+      <w:r>
+        <w:rPr>
+          <w:lang w:val="en-US"/>
+        </w:rPr>
+        <w:t xml:space="preserve">The Common-CBS API is an Open API compliant specification.   </w:t>
+      </w:r>
+      <w:r>
+        <w:rPr>
+          <w:lang w:val="en-US"/>
+        </w:rPr>
+        <w:t xml:space="preserve">The definition of </w:t>
+      </w:r>
+      <w:r>
+        <w:rPr>
+          <w:lang w:val="en-US"/>
+        </w:rPr>
+        <w:t xml:space="preserve">an Open API does </w:t>
+      </w:r>
+      <w:r>
+        <w:rPr>
+          <w:lang w:val="en-US"/>
+        </w:rPr>
+        <w:t xml:space="preserve">not </w:t>
+      </w:r>
+      <w:r>
+        <w:rPr>
+          <w:lang w:val="en-US"/>
+        </w:rPr>
+        <w:t>need further explanation as it is an industry</w:t>
+      </w:r>
+      <w:r>
+        <w:rPr>
+          <w:lang w:val="en-US"/>
+        </w:rPr>
+        <w:t>-</w:t>
+      </w:r>
+      <w:r>
+        <w:rPr>
+          <w:lang w:val="en-US"/>
+        </w:rPr>
+        <w:t>standard.</w:t>
+      </w:r>
+      <w:r>
+        <w:rPr>
+          <w:lang w:val="en-US"/>
+        </w:rPr>
+        <w:t xml:space="preserve"> </w:t>
+      </w:r>
+      <w:r>
+        <w:rPr>
+          <w:lang w:val="en-US"/>
+        </w:rPr>
+        <w:t xml:space="preserve"> In brief, Open API </w:t>
+      </w:r>
+      <w:r>
+        <w:rPr>
+          <w:lang w:val="en-US"/>
+        </w:rPr>
+        <w:t>can provide a definition of i-Apply API to other organizations (such as the Banking Software providers) who</w:t>
+      </w:r>
+      <w:r>
+        <w:rPr>
+          <w:lang w:val="en-US"/>
+        </w:rPr>
+        <w:t xml:space="preserve"> have to implement their services following that specification.</w:t>
+      </w:r>
+      <w:r>
+        <w:rPr>
+          <w:lang w:val="en-US"/>
+        </w:rPr>
+        <w:t xml:space="preserve"> </w:t>
+      </w:r>
+      <w:r>
+        <w:rPr>
+          <w:lang w:val="en-US"/>
+        </w:rPr>
+        <w:t xml:space="preserve"> Open API </w:t>
+      </w:r>
+      <w:r>
+        <w:rPr>
+          <w:lang w:val="en-US"/>
+        </w:rPr>
+        <w:t>provide</w:t>
+      </w:r>
+      <w:r>
+        <w:rPr>
+          <w:lang w:val="en-US"/>
+        </w:rPr>
+        <w:t>s</w:t>
+      </w:r>
+      <w:r>
+        <w:rPr>
+          <w:lang w:val="en-US"/>
+        </w:rPr>
+        <w:t xml:space="preserve"> a standardized </w:t>
+      </w:r>
+      <w:r>
+        <w:rPr>
+          <w:lang w:val="en-US"/>
+        </w:rPr>
+        <w:t>method</w:t>
+      </w:r>
+      <w:r>
+        <w:rPr>
+          <w:lang w:val="en-US"/>
+        </w:rPr>
+        <w:t xml:space="preserve"> to do this.</w:t>
+      </w:r>
+      <w:r>
+        <w:rPr>
+          <w:lang w:val="en-US"/>
+        </w:rPr>
+        <w:t xml:space="preserve"> </w:t>
+      </w:r>
+      <w:r>
+        <w:rPr>
+          <w:lang w:val="en-US"/>
+        </w:rPr>
+        <w:t xml:space="preserve"> </w:t>
+      </w:r>
+      <w:r>
+        <w:rPr>
+          <w:lang w:val="en-US"/>
+        </w:rPr>
+        <w:t xml:space="preserve">Our </w:t>
+      </w:r>
+      <w:r>
+        <w:rPr>
+          <w:lang w:val="en-US"/>
+        </w:rPr>
+        <w:t xml:space="preserve">API </w:t>
+      </w:r>
+      <w:r>
+        <w:rPr>
+          <w:lang w:val="en-US"/>
+        </w:rPr>
+        <w:t xml:space="preserve">is </w:t>
+      </w:r>
+      <w:r>
+        <w:rPr>
+          <w:lang w:val="en-US"/>
+        </w:rPr>
+        <w:t>described in agnostic terms, decoupling them from any specific programming language.</w:t>
+      </w:r>
+      <w:r>
+        <w:rPr>
+          <w:lang w:val="en-US"/>
+        </w:rPr>
+        <w:t xml:space="preserve"> </w:t>
+      </w:r>
+      <w:r>
+        <w:rPr>
+          <w:lang w:val="en-US"/>
+        </w:rPr>
+        <w:t xml:space="preserve"> Consumers of </w:t>
+      </w:r>
+      <w:r>
+        <w:rPr>
+          <w:lang w:val="en-US"/>
+        </w:rPr>
+        <w:t xml:space="preserve">our </w:t>
+      </w:r>
+      <w:r>
+        <w:rPr>
+          <w:lang w:val="en-US"/>
+        </w:rPr>
+        <w:t xml:space="preserve">API specification </w:t>
+      </w:r>
+      <w:r>
+        <w:rPr>
+          <w:lang w:val="en-US"/>
+        </w:rPr>
+        <w:t xml:space="preserve">(usually the Banking Software providers) </w:t>
+      </w:r>
+      <w:r>
+        <w:rPr>
+          <w:lang w:val="en-US"/>
+        </w:rPr>
+        <w:t xml:space="preserve">do not need to understand the </w:t>
+      </w:r>
+      <w:r>
+        <w:rPr>
+          <w:lang w:val="en-US"/>
+        </w:rPr>
+        <w:t>core</w:t>
+      </w:r>
+      <w:r>
+        <w:rPr>
+          <w:lang w:val="en-US"/>
+        </w:rPr>
+        <w:t xml:space="preserve"> of </w:t>
+      </w:r>
+      <w:r>
+        <w:rPr>
+          <w:lang w:val="en-US"/>
+        </w:rPr>
+        <w:t xml:space="preserve">our </w:t>
+      </w:r>
+      <w:r>
+        <w:rPr>
+          <w:lang w:val="en-US"/>
+        </w:rPr>
+        <w:t>application.</w:t>
+      </w:r>
+      <w:r>
+        <w:rPr>
+          <w:lang w:val="en-US"/>
+        </w:rPr>
+        <w:t xml:space="preserve"> </w:t>
+      </w:r>
+      <w:r>
+        <w:rPr>
+          <w:lang w:val="en-US"/>
+        </w:rPr>
+        <w:t xml:space="preserve"> They can understand </w:t>
+      </w:r>
+      <w:r>
+        <w:rPr>
+          <w:lang w:val="en-US"/>
+        </w:rPr>
+        <w:t>precise</w:t>
+      </w:r>
+      <w:r>
+        <w:rPr>
+          <w:lang w:val="en-US"/>
+        </w:rPr>
+        <w:t xml:space="preserve">ly what they need from </w:t>
+      </w:r>
+      <w:r>
+        <w:rPr>
+          <w:lang w:val="en-US"/>
+        </w:rPr>
+        <w:t xml:space="preserve">our </w:t>
+      </w:r>
+      <w:r>
+        <w:rPr>
+          <w:lang w:val="en-US"/>
+        </w:rPr>
+        <w:t>API specification, written in a simple and expressive language.</w:t>
+      </w:r>
+      <w:r>
+        <w:rPr>
+          <w:lang w:val="en-US"/>
+        </w:rPr>
+        <w:t xml:space="preserve"> </w:t>
+      </w:r>
+      <w:r>
+        <w:rPr>
+          <w:lang w:val="en-US"/>
+        </w:rPr>
+        <w:t xml:space="preserve"> </w:t>
+      </w:r>
+      <w:r>
+        <w:rPr>
+          <w:lang w:val="en-US"/>
+        </w:rPr>
+        <w:t xml:space="preserve">The OpenAPI Specification (OAS) enables </w:t>
+      </w:r>
+      <w:r>
+        <w:rPr>
+          <w:lang w:val="en-US"/>
+        </w:rPr>
+        <w:t>this knowledge transfer</w:t>
+      </w:r>
+      <w:r>
+        <w:rPr>
+          <w:lang w:val="en-US"/>
+        </w:rPr>
+        <w:t xml:space="preserve"> from </w:t>
+      </w:r>
+      <w:r>
+        <w:rPr>
+          <w:lang w:val="en-US"/>
+        </w:rPr>
+        <w:t xml:space="preserve">the </w:t>
+      </w:r>
+      <w:r>
+        <w:rPr>
+          <w:lang w:val="en-US"/>
+        </w:rPr>
+        <w:t xml:space="preserve">API provider to </w:t>
+      </w:r>
+      <w:r>
+        <w:rPr>
+          <w:lang w:val="en-US"/>
+        </w:rPr>
+        <w:t xml:space="preserve">the </w:t>
+      </w:r>
+      <w:r>
+        <w:rPr>
+          <w:lang w:val="en-US"/>
+        </w:rPr>
+        <w:t xml:space="preserve">API consumer. </w:t>
+      </w:r>
+      <w:r>
+        <w:rPr>
+          <w:lang w:val="en-US"/>
+        </w:rPr>
+        <w:t xml:space="preserve">  </w:t>
+      </w:r>
+      <w:r>
+        <w:rPr>
+          <w:lang w:val="en-US"/>
+        </w:rPr>
+        <w:t xml:space="preserve">It is an open standard for describing your APIs, allowing you to provide an API specification encoded in a JSON or YAML document. </w:t>
+      </w:r>
+      <w:r>
+        <w:rPr>
+          <w:lang w:val="en-US"/>
+        </w:rPr>
+        <w:t xml:space="preserve">  </w:t>
+      </w:r>
+      <w:r>
+        <w:rPr>
+          <w:lang w:val="en-US"/>
+        </w:rPr>
+        <w:t xml:space="preserve">It provides a comprehensive dictionary of terms that reflects commonly-understood concepts in the world of APIs, </w:t>
+      </w:r>
+      <w:r>
+        <w:rPr>
+          <w:lang w:val="en-US"/>
+        </w:rPr>
+        <w:t xml:space="preserve">thus </w:t>
+      </w:r>
+      <w:r>
+        <w:rPr>
+          <w:lang w:val="en-US"/>
+        </w:rPr>
+        <w:t>embedding the fundamentals of HTTP and JSON.</w:t>
+      </w:r>
+      <w:r>
+        <w:rPr>
+          <w:lang w:val="en-US"/>
+        </w:rPr>
+        <w:t xml:space="preserve"> </w:t>
+      </w:r>
+      <w:r>
+        <w:rPr>
+          <w:lang w:val="en-US"/>
+        </w:rPr>
+        <w:t xml:space="preserve"> </w:t>
+      </w:r>
+      <w:r>
+        <w:rPr>
+          <w:lang w:val="en-US"/>
+        </w:rPr>
+        <w:t>Teamed up with supporting tools</w:t>
+      </w:r>
+      <w:r>
+        <w:rPr>
+          <w:lang w:val="en-US"/>
+        </w:rPr>
+        <w:t xml:space="preserve"> can provide a rich experience based on a simple document.</w:t>
+      </w:r>
+    </w:p>
+    <w:p>
+      <w:pPr>
+        <w:pStyle w:val="Heading3"/>
+        <w:spacing w:line="240" w:lineRule="auto"/>
+        <w:rPr>
+          <w:lang w:val="en-US"/>
+        </w:rPr>
+      </w:pPr>
+      <w:bookmarkStart w:id="4" w:name="_Toc166253610"/>
+      <w:r>
+        <w:rPr>
+          <w:lang w:val="en-US"/>
+        </w:rPr>
+        <w:t>RESTful API</w:t>
+      </w:r>
+      <w:bookmarkEnd w:id="4"/>
+    </w:p>
+    <w:p>
+      <w:pPr>
+        <w:spacing w:line="240" w:lineRule="auto"/>
+        <w:jc w:val="both"/>
+        <w:rPr>
+          <w:lang w:val="en-US"/>
+        </w:rPr>
+      </w:pPr>
+      <w:r>
+        <w:rPr>
+          <w:lang w:val="en-US"/>
+        </w:rPr>
+        <w:t>RESTful API is an interface that two computer systems use to exchange information securely over the internet</w:t>
+      </w:r>
+      <w:r>
+        <w:rPr>
+          <w:lang w:val="en-US"/>
+        </w:rPr>
+        <w:t xml:space="preserve"> or a controlled network</w:t>
+      </w:r>
+      <w:r>
+        <w:rPr>
+          <w:lang w:val="en-US"/>
+        </w:rPr>
+        <w:t>.</w:t>
+      </w:r>
+      <w:r>
+        <w:rPr>
+          <w:lang w:val="en-US"/>
+        </w:rPr>
+        <w:t xml:space="preserve"> </w:t>
+      </w:r>
+      <w:r>
+        <w:rPr>
+          <w:lang w:val="en-US"/>
+        </w:rPr>
+        <w:t xml:space="preserve"> Most business applications </w:t>
+      </w:r>
+      <w:r>
+        <w:rPr>
+          <w:lang w:val="en-US"/>
+        </w:rPr>
+        <w:t>must</w:t>
+      </w:r>
+      <w:r>
+        <w:rPr>
+          <w:lang w:val="en-US"/>
+        </w:rPr>
+        <w:t xml:space="preserve"> communicate with other internal and third-party applications to perform various tasks.</w:t>
+      </w:r>
+      <w:r>
+        <w:rPr>
+          <w:lang w:val="en-US"/>
+        </w:rPr>
+        <w:t xml:space="preserve"> </w:t>
+      </w:r>
+      <w:r>
+        <w:rPr>
+          <w:lang w:val="en-US"/>
+        </w:rPr>
+        <w:t xml:space="preserve"> RESTful APIs support this information exchange because they follow secure, reliable, and efficient software communication standards.</w:t>
+      </w:r>
+    </w:p>
+    <w:p>
+      <w:pPr>
+        <w:spacing w:line="240" w:lineRule="auto"/>
+        <w:jc w:val="both"/>
+        <w:rPr>
+          <w:lang w:val="en-US"/>
+        </w:rPr>
+      </w:pPr>
     </w:p>
     <w:p>
       <w:pPr>
@@ -1954,564 +2976,7 @@
           <w:lang w:val="en-US"/>
         </w:rPr>
       </w:pPr>
-      <w:bookmarkStart w:id="1" w:name="_Toc146211266"/>
-      <w:r>
-        <w:rPr>
-          <w:lang w:val="en-US"/>
-        </w:rPr>
-        <w:lastRenderedPageBreak/>
-        <w:t>Terms &amp; Technologies</w:t>
-      </w:r>
-      <w:bookmarkEnd w:id="1"/>
-    </w:p>
-    <w:p>
-      <w:pPr>
-        <w:spacing w:line="240" w:lineRule="auto"/>
-        <w:jc w:val="both"/>
-        <w:rPr>
-          <w:lang w:val="en-US"/>
-        </w:rPr>
-      </w:pPr>
-    </w:p>
-    <w:p>
-      <w:pPr>
-        <w:pStyle w:val="Heading3"/>
-        <w:spacing w:line="240" w:lineRule="auto"/>
-        <w:rPr>
-          <w:lang w:val="en-US"/>
-        </w:rPr>
-      </w:pPr>
-      <w:bookmarkStart w:id="2" w:name="_Toc146211267"/>
-      <w:r>
-        <w:rPr>
-          <w:lang w:val="en-US"/>
-        </w:rPr>
-        <w:t>API</w:t>
-      </w:r>
-      <w:bookmarkEnd w:id="2"/>
-    </w:p>
-    <w:p>
-      <w:pPr>
-        <w:spacing w:line="240" w:lineRule="auto"/>
-        <w:rPr>
-          <w:lang w:val="en-US"/>
-        </w:rPr>
-      </w:pPr>
-      <w:r>
-        <w:rPr>
-          <w:lang w:val="en-US"/>
-        </w:rPr>
-        <w:t>A</w:t>
-      </w:r>
-      <w:r>
-        <w:rPr>
-          <w:lang w:val="en-US"/>
-        </w:rPr>
-        <w:t xml:space="preserve">n application programming interface (API) defines the rules you must follow </w:t>
-      </w:r>
-      <w:r>
-        <w:rPr>
-          <w:lang w:val="en-US"/>
-        </w:rPr>
-        <w:t xml:space="preserve">in order </w:t>
-      </w:r>
-      <w:r>
-        <w:rPr>
-          <w:lang w:val="en-US"/>
-        </w:rPr>
-        <w:t>to communicate with other software systems.</w:t>
-      </w:r>
-      <w:r>
-        <w:rPr>
-          <w:lang w:val="en-US"/>
-        </w:rPr>
-        <w:t xml:space="preserve"> </w:t>
-      </w:r>
-      <w:r>
-        <w:rPr>
-          <w:lang w:val="en-US"/>
-        </w:rPr>
-        <w:t xml:space="preserve"> Developers expose or create APIs so that other applications can communicate with their applications programmatically.</w:t>
-      </w:r>
-    </w:p>
-    <w:p>
-      <w:pPr>
-        <w:pStyle w:val="Heading3"/>
-        <w:spacing w:line="240" w:lineRule="auto"/>
-        <w:rPr>
-          <w:lang w:val="en-US"/>
-        </w:rPr>
-      </w:pPr>
-      <w:bookmarkStart w:id="3" w:name="_Toc146211268"/>
-      <w:r>
-        <w:rPr>
-          <w:lang w:val="en-US"/>
-        </w:rPr>
-        <w:t>Open API</w:t>
-      </w:r>
-      <w:bookmarkEnd w:id="3"/>
-    </w:p>
-    <w:p>
-      <w:pPr>
-        <w:spacing w:line="240" w:lineRule="auto"/>
-        <w:jc w:val="both"/>
-        <w:rPr>
-          <w:lang w:val="en-US"/>
-        </w:rPr>
-      </w:pPr>
-      <w:r>
-        <w:rPr>
-          <w:lang w:val="en-US"/>
-        </w:rPr>
-        <w:t xml:space="preserve">The Common-CBS API is an Open API compliant specification.   </w:t>
-      </w:r>
-      <w:r>
-        <w:rPr>
-          <w:lang w:val="en-US"/>
-        </w:rPr>
-        <w:t xml:space="preserve">The definition of </w:t>
-      </w:r>
-      <w:r>
-        <w:rPr>
-          <w:lang w:val="en-US"/>
-        </w:rPr>
-        <w:t xml:space="preserve">an Open API does </w:t>
-      </w:r>
-      <w:r>
-        <w:rPr>
-          <w:lang w:val="en-US"/>
-        </w:rPr>
-        <w:t xml:space="preserve">not </w:t>
-      </w:r>
-      <w:r>
-        <w:rPr>
-          <w:lang w:val="en-US"/>
-        </w:rPr>
-        <w:t>need further explanation as it is an industry</w:t>
-      </w:r>
-      <w:r>
-        <w:rPr>
-          <w:lang w:val="en-US"/>
-        </w:rPr>
-        <w:t>-</w:t>
-      </w:r>
-      <w:r>
-        <w:rPr>
-          <w:lang w:val="en-US"/>
-        </w:rPr>
-        <w:t>standard.</w:t>
-      </w:r>
-      <w:r>
-        <w:rPr>
-          <w:lang w:val="en-US"/>
-        </w:rPr>
-        <w:t xml:space="preserve"> </w:t>
-      </w:r>
-      <w:r>
-        <w:rPr>
-          <w:lang w:val="en-US"/>
-        </w:rPr>
-        <w:t xml:space="preserve"> In brief, Open API </w:t>
-      </w:r>
-      <w:r>
-        <w:rPr>
-          <w:lang w:val="en-US"/>
-        </w:rPr>
-        <w:t>can provide a definition of i-Apply API to other organizations (such as the Banking Software providers) who</w:t>
-      </w:r>
-      <w:r>
-        <w:rPr>
-          <w:lang w:val="en-US"/>
-        </w:rPr>
-        <w:t xml:space="preserve"> have to implement their services following that specification.</w:t>
-      </w:r>
-      <w:r>
-        <w:rPr>
-          <w:lang w:val="en-US"/>
-        </w:rPr>
-        <w:t xml:space="preserve"> </w:t>
-      </w:r>
-      <w:r>
-        <w:rPr>
-          <w:lang w:val="en-US"/>
-        </w:rPr>
-        <w:t xml:space="preserve"> Open API </w:t>
-      </w:r>
-      <w:r>
-        <w:rPr>
-          <w:lang w:val="en-US"/>
-        </w:rPr>
-        <w:t>provide</w:t>
-      </w:r>
-      <w:r>
-        <w:rPr>
-          <w:lang w:val="en-US"/>
-        </w:rPr>
-        <w:t>s</w:t>
-      </w:r>
-      <w:r>
-        <w:rPr>
-          <w:lang w:val="en-US"/>
-        </w:rPr>
-        <w:t xml:space="preserve"> a standardized </w:t>
-      </w:r>
-      <w:r>
-        <w:rPr>
-          <w:lang w:val="en-US"/>
-        </w:rPr>
-        <w:t>method</w:t>
-      </w:r>
-      <w:r>
-        <w:rPr>
-          <w:lang w:val="en-US"/>
-        </w:rPr>
-        <w:t xml:space="preserve"> to do this.</w:t>
-      </w:r>
-      <w:r>
-        <w:rPr>
-          <w:lang w:val="en-US"/>
-        </w:rPr>
-        <w:t xml:space="preserve"> </w:t>
-      </w:r>
-      <w:r>
-        <w:rPr>
-          <w:lang w:val="en-US"/>
-        </w:rPr>
-        <w:t xml:space="preserve"> </w:t>
-      </w:r>
-      <w:r>
-        <w:rPr>
-          <w:lang w:val="en-US"/>
-        </w:rPr>
-        <w:t xml:space="preserve">Our </w:t>
-      </w:r>
-      <w:r>
-        <w:rPr>
-          <w:lang w:val="en-US"/>
-        </w:rPr>
-        <w:t xml:space="preserve">API </w:t>
-      </w:r>
-      <w:r>
-        <w:rPr>
-          <w:lang w:val="en-US"/>
-        </w:rPr>
-        <w:t xml:space="preserve">is </w:t>
-      </w:r>
-      <w:r>
-        <w:rPr>
-          <w:lang w:val="en-US"/>
-        </w:rPr>
-        <w:t>described in agnostic terms, decoupling them from any specific programming language.</w:t>
-      </w:r>
-      <w:r>
-        <w:rPr>
-          <w:lang w:val="en-US"/>
-        </w:rPr>
-        <w:t xml:space="preserve"> </w:t>
-      </w:r>
-      <w:r>
-        <w:rPr>
-          <w:lang w:val="en-US"/>
-        </w:rPr>
-        <w:t xml:space="preserve"> Consumers of </w:t>
-      </w:r>
-      <w:r>
-        <w:rPr>
-          <w:lang w:val="en-US"/>
-        </w:rPr>
-        <w:t xml:space="preserve">our </w:t>
-      </w:r>
-      <w:r>
-        <w:rPr>
-          <w:lang w:val="en-US"/>
-        </w:rPr>
-        <w:t xml:space="preserve">API specification </w:t>
-      </w:r>
-      <w:r>
-        <w:rPr>
-          <w:lang w:val="en-US"/>
-        </w:rPr>
-        <w:t xml:space="preserve">(usually the Banking Software providers) </w:t>
-      </w:r>
-      <w:r>
-        <w:rPr>
-          <w:lang w:val="en-US"/>
-        </w:rPr>
-        <w:t xml:space="preserve">do not need to understand the </w:t>
-      </w:r>
-      <w:r>
-        <w:rPr>
-          <w:lang w:val="en-US"/>
-        </w:rPr>
-        <w:t>core</w:t>
-      </w:r>
-      <w:r>
-        <w:rPr>
-          <w:lang w:val="en-US"/>
-        </w:rPr>
-        <w:t xml:space="preserve"> of </w:t>
-      </w:r>
-      <w:r>
-        <w:rPr>
-          <w:lang w:val="en-US"/>
-        </w:rPr>
-        <w:t xml:space="preserve">our </w:t>
-      </w:r>
-      <w:r>
-        <w:rPr>
-          <w:lang w:val="en-US"/>
-        </w:rPr>
-        <w:t>application.</w:t>
-      </w:r>
-      <w:r>
-        <w:rPr>
-          <w:lang w:val="en-US"/>
-        </w:rPr>
-        <w:t xml:space="preserve"> </w:t>
-      </w:r>
-      <w:r>
-        <w:rPr>
-          <w:lang w:val="en-US"/>
-        </w:rPr>
-        <w:t xml:space="preserve"> They can understand </w:t>
-      </w:r>
-      <w:r>
-        <w:rPr>
-          <w:lang w:val="en-US"/>
-        </w:rPr>
-        <w:t>precise</w:t>
-      </w:r>
-      <w:r>
-        <w:rPr>
-          <w:lang w:val="en-US"/>
-        </w:rPr>
-        <w:t xml:space="preserve">ly what they need from </w:t>
-      </w:r>
-      <w:r>
-        <w:rPr>
-          <w:lang w:val="en-US"/>
-        </w:rPr>
-        <w:t xml:space="preserve">our </w:t>
-      </w:r>
-      <w:r>
-        <w:rPr>
-          <w:lang w:val="en-US"/>
-        </w:rPr>
-        <w:t>API specification, written in a simple and expressive language.</w:t>
-      </w:r>
-      <w:r>
-        <w:rPr>
-          <w:lang w:val="en-US"/>
-        </w:rPr>
-        <w:t xml:space="preserve"> </w:t>
-      </w:r>
-      <w:r>
-        <w:rPr>
-          <w:lang w:val="en-US"/>
-        </w:rPr>
-        <w:t xml:space="preserve"> </w:t>
-      </w:r>
-      <w:r>
-        <w:rPr>
-          <w:lang w:val="en-US"/>
-        </w:rPr>
-        <w:t xml:space="preserve">The OpenAPI Specification (OAS) enables </w:t>
-      </w:r>
-      <w:r>
-        <w:rPr>
-          <w:lang w:val="en-US"/>
-        </w:rPr>
-        <w:t>this knowledge transfer</w:t>
-      </w:r>
-      <w:r>
-        <w:rPr>
-          <w:lang w:val="en-US"/>
-        </w:rPr>
-        <w:t xml:space="preserve"> from </w:t>
-      </w:r>
-      <w:r>
-        <w:rPr>
-          <w:lang w:val="en-US"/>
-        </w:rPr>
-        <w:t xml:space="preserve">the </w:t>
-      </w:r>
-      <w:r>
-        <w:rPr>
-          <w:lang w:val="en-US"/>
-        </w:rPr>
-        <w:t xml:space="preserve">API provider to </w:t>
-      </w:r>
-      <w:r>
-        <w:rPr>
-          <w:lang w:val="en-US"/>
-        </w:rPr>
-        <w:t xml:space="preserve">the </w:t>
-      </w:r>
-      <w:r>
-        <w:rPr>
-          <w:lang w:val="en-US"/>
-        </w:rPr>
-        <w:t xml:space="preserve">API consumer. </w:t>
-      </w:r>
-      <w:r>
-        <w:rPr>
-          <w:lang w:val="en-US"/>
-        </w:rPr>
-        <w:t xml:space="preserve">  </w:t>
-      </w:r>
-      <w:r>
-        <w:rPr>
-          <w:lang w:val="en-US"/>
-        </w:rPr>
-        <w:t xml:space="preserve">It is an open standard for describing your APIs, allowing you to provide an API specification encoded in a JSON or YAML document. </w:t>
-      </w:r>
-      <w:r>
-        <w:rPr>
-          <w:lang w:val="en-US"/>
-        </w:rPr>
-        <w:t xml:space="preserve">  </w:t>
-      </w:r>
-      <w:r>
-        <w:rPr>
-          <w:lang w:val="en-US"/>
-        </w:rPr>
-        <w:t xml:space="preserve">It provides a comprehensive dictionary of terms that reflects commonly-understood concepts in the world of APIs, </w:t>
-      </w:r>
-      <w:r>
-        <w:rPr>
-          <w:lang w:val="en-US"/>
-        </w:rPr>
-        <w:t xml:space="preserve">thus </w:t>
-      </w:r>
-      <w:r>
-        <w:rPr>
-          <w:lang w:val="en-US"/>
-        </w:rPr>
-        <w:t>embedding the fundamentals of HTTP and JSON.</w:t>
-      </w:r>
-      <w:r>
-        <w:rPr>
-          <w:lang w:val="en-US"/>
-        </w:rPr>
-        <w:t xml:space="preserve"> </w:t>
-      </w:r>
-      <w:r>
-        <w:rPr>
-          <w:lang w:val="en-US"/>
-        </w:rPr>
-        <w:t xml:space="preserve"> </w:t>
-      </w:r>
-      <w:r>
-        <w:rPr>
-          <w:lang w:val="en-US"/>
-        </w:rPr>
-        <w:t>Teamed up with supporting tools</w:t>
-      </w:r>
-      <w:r>
-        <w:rPr>
-          <w:lang w:val="en-US"/>
-        </w:rPr>
-        <w:t xml:space="preserve"> can provide a rich experience based on a simple document.</w:t>
-      </w:r>
-    </w:p>
-    <w:p>
-      <w:pPr>
-        <w:pStyle w:val="Heading3"/>
-        <w:spacing w:line="240" w:lineRule="auto"/>
-        <w:rPr>
-          <w:lang w:val="en-US"/>
-        </w:rPr>
-      </w:pPr>
-      <w:bookmarkStart w:id="4" w:name="_Toc146211269"/>
-      <w:r>
-        <w:rPr>
-          <w:lang w:val="en-US"/>
-        </w:rPr>
-        <w:t>RESTful API</w:t>
-      </w:r>
-      <w:bookmarkEnd w:id="4"/>
-    </w:p>
-    <w:p>
-      <w:pPr>
-        <w:spacing w:line="240" w:lineRule="auto"/>
-        <w:jc w:val="both"/>
-        <w:rPr>
-          <w:lang w:val="en-US"/>
-        </w:rPr>
-      </w:pPr>
-      <w:r>
-        <w:rPr>
-          <w:lang w:val="en-US"/>
-        </w:rPr>
-        <w:t>RESTful API is an interface that two computer systems use to exchange information securely over the internet</w:t>
-      </w:r>
-      <w:r>
-        <w:rPr>
-          <w:lang w:val="en-US"/>
-        </w:rPr>
-        <w:t xml:space="preserve"> or a controlled network</w:t>
-      </w:r>
-      <w:r>
-        <w:rPr>
-          <w:lang w:val="en-US"/>
-        </w:rPr>
-        <w:t>.</w:t>
-      </w:r>
-      <w:r>
-        <w:rPr>
-          <w:lang w:val="en-US"/>
-        </w:rPr>
-        <w:t xml:space="preserve"> </w:t>
-      </w:r>
-      <w:r>
-        <w:rPr>
-          <w:lang w:val="en-US"/>
-        </w:rPr>
-        <w:t xml:space="preserve"> Most business applications </w:t>
-      </w:r>
-      <w:r>
-        <w:rPr>
-          <w:lang w:val="en-US"/>
-        </w:rPr>
-        <w:t>must</w:t>
-      </w:r>
-      <w:r>
-        <w:rPr>
-          <w:lang w:val="en-US"/>
-        </w:rPr>
-        <w:t xml:space="preserve"> communicate with other internal and third-party applications to perform various tasks.</w:t>
-      </w:r>
-      <w:r>
-        <w:rPr>
-          <w:lang w:val="en-US"/>
-        </w:rPr>
-        <w:t xml:space="preserve"> </w:t>
-      </w:r>
-      <w:r>
-        <w:rPr>
-          <w:lang w:val="en-US"/>
-        </w:rPr>
-        <w:t xml:space="preserve"> RESTful APIs support this information exchange because they follow secure, reliable, and efficient software communication standards.</w:t>
-      </w:r>
-    </w:p>
-    <w:p>
-      <w:pPr>
-        <w:spacing w:line="240" w:lineRule="auto"/>
-        <w:jc w:val="both"/>
-        <w:rPr>
-          <w:lang w:val="en-US"/>
-        </w:rPr>
-      </w:pPr>
-    </w:p>
-    <w:p>
-      <w:pPr>
-        <w:pStyle w:val="Heading2"/>
-        <w:spacing w:line="240" w:lineRule="auto"/>
-        <w:rPr>
-          <w:lang w:val="en-US"/>
-        </w:rPr>
-      </w:pPr>
-      <w:bookmarkStart w:id="5" w:name="_Toc146211270"/>
+      <w:bookmarkStart w:id="5" w:name="_Toc166253611"/>
       <w:r>
         <w:rPr>
           <w:lang w:val="en-US"/>
@@ -2955,7 +3420,7 @@
           <w:lang w:val="en-US"/>
         </w:rPr>
       </w:pPr>
-      <w:bookmarkStart w:id="6" w:name="_Toc146211271"/>
+      <w:bookmarkStart w:id="6" w:name="_Toc166253612"/>
       <w:r>
         <w:rPr>
           <w:lang w:val="en-US"/>
@@ -3353,7 +3818,7 @@
           <w:lang w:val="en-GB"/>
         </w:rPr>
       </w:pPr>
-      <w:bookmarkStart w:id="7" w:name="_Toc146211272"/>
+      <w:bookmarkStart w:id="7" w:name="_Toc166253613"/>
       <w:r>
         <w:rPr>
           <w:lang w:val="en-GB"/>
@@ -3523,7 +3988,7 @@
           <w:lang w:val="en-GB"/>
         </w:rPr>
       </w:pPr>
-      <w:bookmarkStart w:id="8" w:name="_Toc146211273"/>
+      <w:bookmarkStart w:id="8" w:name="_Toc166253614"/>
       <w:r>
         <w:rPr>
           <w:lang w:val="en-GB"/>
@@ -3852,7 +4317,7 @@
           <w:lang w:val="en-GB"/>
         </w:rPr>
       </w:pPr>
-      <w:bookmarkStart w:id="9" w:name="_Toc146211274"/>
+      <w:bookmarkStart w:id="9" w:name="_Toc166253615"/>
       <w:r>
         <w:rPr>
           <w:lang w:val="en-GB"/>
@@ -3938,21 +4403,7 @@
         <w:rPr>
           <w:lang w:val="en-GB"/>
         </w:rPr>
-        <w:t xml:space="preserve"> </w:t>
-      </w:r>
-      <w:proofErr w:type="gramStart"/>
-      <w:r>
-        <w:rPr>
-          <w:lang w:val="en-GB"/>
-        </w:rPr>
-        <w:t>officials</w:t>
-      </w:r>
-      <w:proofErr w:type="gramEnd"/>
-      <w:r>
-        <w:rPr>
-          <w:lang w:val="en-GB"/>
-        </w:rPr>
-        <w:t xml:space="preserve"> part of the application process.</w:t>
+        <w:t xml:space="preserve"> official part of the application process.</w:t>
       </w:r>
     </w:p>
     <w:p>
@@ -4139,7 +4590,7 @@
           <w:lang w:val="en-GB"/>
         </w:rPr>
       </w:pPr>
-      <w:bookmarkStart w:id="10" w:name="_Toc146211275"/>
+      <w:bookmarkStart w:id="10" w:name="_Toc166253616"/>
       <w:r>
         <w:rPr>
           <w:lang w:val="en-GB"/>
@@ -4284,7 +4735,7 @@
         </w:rPr>
       </w:pPr>
       <w:bookmarkStart w:id="11" w:name="_Hlk146028136"/>
-      <w:bookmarkStart w:id="12" w:name="_Toc146211276"/>
+      <w:bookmarkStart w:id="12" w:name="_Toc166253617"/>
       <w:r>
         <w:rPr>
           <w:lang w:val="en-GB"/>
@@ -4378,7 +4829,7 @@
           <w:lang w:val="en-GB"/>
         </w:rPr>
       </w:pPr>
-      <w:bookmarkStart w:id="13" w:name="_Toc146211277"/>
+      <w:bookmarkStart w:id="13" w:name="_Toc166253618"/>
       <w:r>
         <w:rPr>
           <w:lang w:val="en-GB"/>
@@ -4537,7 +4988,7 @@
           <w:lang w:val="en-GB"/>
         </w:rPr>
       </w:pPr>
-      <w:bookmarkStart w:id="14" w:name="_Toc146211278"/>
+      <w:bookmarkStart w:id="14" w:name="_Toc166253619"/>
       <w:r>
         <w:rPr>
           <w:lang w:val="en-GB"/>
@@ -4618,7 +5069,7 @@
           <w:lang w:val="en-GB"/>
         </w:rPr>
       </w:pPr>
-      <w:bookmarkStart w:id="15" w:name="_Toc146211279"/>
+      <w:bookmarkStart w:id="15" w:name="_Toc166253620"/>
       <w:r>
         <w:rPr>
           <w:lang w:val="en-GB"/>
@@ -4687,7 +5138,7 @@
           <w:lang w:val="en-GB"/>
         </w:rPr>
       </w:pPr>
-      <w:bookmarkStart w:id="16" w:name="_Toc146211280"/>
+      <w:bookmarkStart w:id="16" w:name="_Toc166253621"/>
       <w:r>
         <w:rPr>
           <w:lang w:val="en-GB"/>
@@ -4743,7 +5194,7 @@
           <w:lang w:val="en-GB"/>
         </w:rPr>
       </w:pPr>
-      <w:bookmarkStart w:id="17" w:name="_Toc146211281"/>
+      <w:bookmarkStart w:id="17" w:name="_Toc166253622"/>
       <w:r>
         <w:rPr>
           <w:lang w:val="en-GB"/>
@@ -4799,7 +5250,7 @@
           <w:lang w:val="en-GB"/>
         </w:rPr>
       </w:pPr>
-      <w:bookmarkStart w:id="18" w:name="_Toc146211282"/>
+      <w:bookmarkStart w:id="18" w:name="_Toc166253623"/>
       <w:r>
         <w:rPr>
           <w:lang w:val="en-GB"/>
@@ -4855,7 +5306,7 @@
           <w:lang w:val="en-GB"/>
         </w:rPr>
       </w:pPr>
-      <w:bookmarkStart w:id="19" w:name="_Toc146211283"/>
+      <w:bookmarkStart w:id="19" w:name="_Toc166253624"/>
       <w:r>
         <w:rPr>
           <w:lang w:val="en-GB"/>
@@ -4954,7 +5405,7 @@
           <w:lang w:val="en-GB"/>
         </w:rPr>
       </w:pPr>
-      <w:bookmarkStart w:id="20" w:name="_Toc146211284"/>
+      <w:bookmarkStart w:id="20" w:name="_Toc166253625"/>
       <w:r>
         <w:rPr>
           <w:lang w:val="en-GB"/>
@@ -5003,7 +5454,7 @@
           <w:lang w:val="en-US"/>
         </w:rPr>
       </w:pPr>
-      <w:bookmarkStart w:id="21" w:name="_Toc146211285"/>
+      <w:bookmarkStart w:id="21" w:name="_Toc166253626"/>
       <w:r>
         <w:rPr>
           <w:lang w:val="en-US"/>
@@ -5496,13 +5947,83 @@
     </w:p>
     <w:p>
       <w:pPr>
+        <w:spacing w:line="240" w:lineRule="auto"/>
+        <w:rPr>
+          <w:b/>
+          <w:bCs/>
+          <w:i/>
+          <w:iCs/>
+          <w:lang w:val="en-US"/>
+        </w:rPr>
+      </w:pPr>
+      <w:r>
+        <w:rPr>
+          <w:b/>
+          <w:bCs/>
+          <w:i/>
+          <w:iCs/>
+          <w:lang w:val="en-US"/>
+        </w:rPr>
+        <w:t xml:space="preserve">For more information see: </w:t>
+      </w:r>
+      <w:r>
+        <w:rPr>
+          <w:b/>
+          <w:bCs/>
+          <w:i/>
+          <w:iCs/>
+          <w:lang w:val="en-US"/>
+        </w:rPr>
+        <w:t xml:space="preserve">Further concepts </w:t>
+      </w:r>
+      <w:r>
+        <w:rPr>
+          <w:b/>
+          <w:bCs/>
+          <w:i/>
+          <w:iCs/>
+          <w:lang w:val="en-US"/>
+        </w:rPr>
+        <w:t xml:space="preserve">-&gt; </w:t>
+      </w:r>
+      <w:r>
+        <w:rPr>
+          <w:b/>
+          <w:bCs/>
+          <w:i/>
+          <w:iCs/>
+          <w:lang w:val="en-US"/>
+        </w:rPr>
+        <w:t xml:space="preserve">Absolute necessary API </w:t>
+      </w:r>
+      <w:r>
+        <w:rPr>
+          <w:b/>
+          <w:bCs/>
+          <w:i/>
+          <w:iCs/>
+          <w:lang w:val="en-US"/>
+        </w:rPr>
+        <w:t>calls.</w:t>
+      </w:r>
+    </w:p>
+    <w:p>
+      <w:pPr>
+        <w:spacing w:line="240" w:lineRule="auto"/>
+        <w:rPr>
+          <w:lang w:val="en-US"/>
+        </w:rPr>
+      </w:pPr>
+    </w:p>
+    <w:p>
+      <w:pPr>
         <w:pStyle w:val="Heading2"/>
         <w:spacing w:line="240" w:lineRule="auto"/>
         <w:rPr>
           <w:lang w:val="en-US"/>
         </w:rPr>
       </w:pPr>
-      <w:bookmarkStart w:id="22" w:name="_Toc146211286"/>
+      <w:bookmarkStart w:id="22" w:name="_Toc166253627"/>
       <w:r>
         <w:rPr>
           <w:lang w:val="en-US"/>
@@ -6762,7 +7283,7 @@
           <w:lang w:val="en-US"/>
         </w:rPr>
       </w:pPr>
-      <w:bookmarkStart w:id="23" w:name="_Toc146211287"/>
+      <w:bookmarkStart w:id="23" w:name="_Toc166253628"/>
       <w:r>
         <w:rPr>
           <w:lang w:val="en-US"/>
@@ -6796,31 +7317,7 @@
         <w:rPr>
           <w:lang w:val="en-US"/>
         </w:rPr>
-        <w:t xml:space="preserve">Open API </w:t>
-      </w:r>
-      <w:r>
-        <w:rPr>
-          <w:lang w:val="en-US"/>
-        </w:rPr>
-        <w:t xml:space="preserve">Tools. </w:t>
-      </w:r>
-      <w:r>
-        <w:rPr>
-          <w:lang w:val="en-US"/>
-        </w:rPr>
-        <w:t xml:space="preserve">An extended list with </w:t>
-      </w:r>
-      <w:r>
-        <w:rPr>
-          <w:lang w:val="en-US"/>
-        </w:rPr>
-        <w:t>several</w:t>
-      </w:r>
-      <w:r>
-        <w:rPr>
-          <w:lang w:val="en-US"/>
-        </w:rPr>
-        <w:t xml:space="preserve"> tools. </w:t>
+        <w:t xml:space="preserve">Open API Tools. An extended list with several tools. </w:t>
       </w:r>
     </w:p>
     <w:p>
@@ -6944,13 +7441,7 @@
         <w:rPr>
           <w:lang w:val="en-US"/>
         </w:rPr>
-        <w:t xml:space="preserve">Sourced from and published for the </w:t>
-      </w:r>
-      <w:r>
-        <w:rPr>
-          <w:lang w:val="en-US"/>
-        </w:rPr>
-        <w:t>community.</w:t>
+        <w:t>Sourced from and published for the community.</w:t>
       </w:r>
     </w:p>
     <w:p>
@@ -6983,8 +7474,1749 @@
         </w:rPr>
       </w:pPr>
     </w:p>
+    <w:p>
+      <w:pPr>
+        <w:spacing w:line="240" w:lineRule="auto"/>
+        <w:rPr>
+          <w:lang w:val="en-US"/>
+        </w:rPr>
+      </w:pPr>
+    </w:p>
+    <w:p>
+      <w:pPr>
+        <w:spacing w:line="240" w:lineRule="auto"/>
+        <w:rPr>
+          <w:lang w:val="en-US"/>
+        </w:rPr>
+      </w:pPr>
+    </w:p>
+    <w:p>
+      <w:pPr>
+        <w:rPr>
+          <w:lang w:val="en-US"/>
+        </w:rPr>
+      </w:pPr>
+      <w:r>
+        <w:rPr>
+          <w:lang w:val="en-US"/>
+        </w:rPr>
+        <w:br w:type="page"/>
+      </w:r>
+    </w:p>
+    <w:p>
+      <w:pPr>
+        <w:pStyle w:val="Heading1"/>
+        <w:rPr>
+          <w:lang w:val="en-US"/>
+        </w:rPr>
+      </w:pPr>
+      <w:bookmarkStart w:id="24" w:name="_Toc166253629"/>
+      <w:r>
+        <w:rPr>
+          <w:lang w:val="en-US"/>
+        </w:rPr>
+        <w:t>Further concepts</w:t>
+      </w:r>
+      <w:bookmarkEnd w:id="24"/>
+      <w:r>
+        <w:rPr>
+          <w:lang w:val="en-US"/>
+        </w:rPr>
+        <w:t xml:space="preserve"> </w:t>
+      </w:r>
+    </w:p>
+    <w:p>
+      <w:pPr>
+        <w:rPr>
+          <w:lang w:val="en-US"/>
+        </w:rPr>
+      </w:pPr>
+    </w:p>
+    <w:p>
+      <w:pPr>
+        <w:pStyle w:val="Heading2"/>
+        <w:rPr>
+          <w:lang w:val="en-US"/>
+        </w:rPr>
+      </w:pPr>
+      <w:bookmarkStart w:id="25" w:name="_Toc166253630"/>
+      <w:r>
+        <w:rPr>
+          <w:lang w:val="en-US"/>
+        </w:rPr>
+        <w:t>Absolute necessary API calls</w:t>
+      </w:r>
+      <w:bookmarkEnd w:id="25"/>
+    </w:p>
+    <w:p>
+      <w:pPr>
+        <w:rPr>
+          <w:lang w:val="en-US"/>
+        </w:rPr>
+      </w:pPr>
+    </w:p>
+    <w:p>
+      <w:pPr>
+        <w:rPr>
+          <w:lang w:val="en-US"/>
+        </w:rPr>
+      </w:pPr>
+      <w:r>
+        <w:rPr>
+          <w:lang w:val="en-US"/>
+        </w:rPr>
+        <w:t xml:space="preserve">The absolute necessary API calls to deploy a basic and working i-Apply solution are the API calls that dealing with the Customer inquiry to the CBS and the APIs are used to retrieve the current position of that specific customer, legal entity or individual. </w:t>
+      </w:r>
+    </w:p>
+    <w:p>
+      <w:pPr>
+        <w:rPr>
+          <w:lang w:val="en-US"/>
+        </w:rPr>
+      </w:pPr>
+      <w:r>
+        <w:rPr>
+          <w:lang w:val="en-US"/>
+        </w:rPr>
+        <w:t xml:space="preserve">That calls are listed in the document </w:t>
+      </w:r>
+      <w:r>
+        <w:rPr>
+          <w:i/>
+          <w:iCs/>
+          <w:lang w:val="en-US"/>
+        </w:rPr>
+        <w:t>iApply_CCBS_Interfaces.xlsx</w:t>
+      </w:r>
+      <w:r>
+        <w:rPr>
+          <w:lang w:val="en-US"/>
+        </w:rPr>
+        <w:t>, to identify them follow the steps:</w:t>
+      </w:r>
+    </w:p>
+    <w:p>
+      <w:pPr>
+        <w:pStyle w:val="ListParagraph"/>
+        <w:numPr>
+          <w:ilvl w:val="0"/>
+          <w:numId w:val="8"/>
+        </w:numPr>
+        <w:rPr>
+          <w:lang w:val="en-US"/>
+        </w:rPr>
+      </w:pPr>
+      <w:r>
+        <w:rPr>
+          <w:lang w:val="en-US"/>
+        </w:rPr>
+        <w:t>Rest all the current filters, to show all the available rows.</w:t>
+      </w:r>
+    </w:p>
+    <w:p>
+      <w:pPr>
+        <w:pStyle w:val="ListParagraph"/>
+        <w:numPr>
+          <w:ilvl w:val="0"/>
+          <w:numId w:val="8"/>
+        </w:numPr>
+        <w:rPr>
+          <w:lang w:val="en-US"/>
+        </w:rPr>
+      </w:pPr>
+      <w:r>
+        <w:rPr>
+          <w:lang w:val="en-US"/>
+        </w:rPr>
+        <w:t>Sort by the sequence listed on row A (green cells). The order is:</w:t>
+      </w:r>
+    </w:p>
+    <w:p>
+      <w:pPr>
+        <w:pStyle w:val="ListParagraph"/>
+        <w:numPr>
+          <w:ilvl w:val="1"/>
+          <w:numId w:val="8"/>
+        </w:numPr>
+        <w:rPr>
+          <w:lang w:val="en-US"/>
+        </w:rPr>
+      </w:pPr>
+      <w:r>
+        <w:rPr>
+          <w:lang w:val="en-US"/>
+        </w:rPr>
+        <w:t xml:space="preserve">First, by the column </w:t>
+      </w:r>
+      <w:r>
+        <w:rPr>
+          <w:i/>
+          <w:iCs/>
+          <w:lang w:val="en-US"/>
+        </w:rPr>
+        <w:t>Priority</w:t>
+      </w:r>
+    </w:p>
+    <w:p>
+      <w:pPr>
+        <w:pStyle w:val="ListParagraph"/>
+        <w:numPr>
+          <w:ilvl w:val="1"/>
+          <w:numId w:val="8"/>
+        </w:numPr>
+        <w:rPr>
+          <w:lang w:val="en-US"/>
+        </w:rPr>
+      </w:pPr>
+      <w:r>
+        <w:rPr>
+          <w:lang w:val="en-US"/>
+        </w:rPr>
+        <w:t xml:space="preserve">Second, by the column </w:t>
+      </w:r>
+      <w:r>
+        <w:rPr>
+          <w:i/>
+          <w:iCs/>
+          <w:lang w:val="en-US"/>
+        </w:rPr>
+        <w:t>API Group</w:t>
+      </w:r>
+    </w:p>
+    <w:p>
+      <w:pPr>
+        <w:pStyle w:val="ListParagraph"/>
+        <w:numPr>
+          <w:ilvl w:val="1"/>
+          <w:numId w:val="8"/>
+        </w:numPr>
+        <w:rPr>
+          <w:lang w:val="en-US"/>
+        </w:rPr>
+      </w:pPr>
+      <w:r>
+        <w:rPr>
+          <w:lang w:val="en-US"/>
+        </w:rPr>
+        <w:t xml:space="preserve">Then by the column </w:t>
+      </w:r>
+      <w:r>
+        <w:rPr>
+          <w:i/>
+          <w:iCs/>
+          <w:lang w:val="en-US"/>
+        </w:rPr>
+        <w:t>i-Apply Interface</w:t>
+      </w:r>
+    </w:p>
+    <w:p>
+      <w:pPr>
+        <w:pStyle w:val="ListParagraph"/>
+        <w:numPr>
+          <w:ilvl w:val="0"/>
+          <w:numId w:val="8"/>
+        </w:numPr>
+        <w:rPr>
+          <w:lang w:val="en-US"/>
+        </w:rPr>
+      </w:pPr>
+      <w:r>
+        <w:rPr>
+          <w:lang w:val="en-US"/>
+        </w:rPr>
+        <w:t xml:space="preserve">If you are using the Light version of the i-Apply, on </w:t>
+      </w:r>
+      <w:r>
+        <w:rPr>
+          <w:lang w:val="en-US"/>
+        </w:rPr>
+        <w:t>the first</w:t>
+      </w:r>
+      <w:r>
+        <w:rPr>
+          <w:lang w:val="en-US"/>
+        </w:rPr>
+        <w:t xml:space="preserve"> column with the label </w:t>
+      </w:r>
+      <w:r>
+        <w:rPr>
+          <w:i/>
+          <w:iCs/>
+          <w:lang w:val="en-US"/>
+        </w:rPr>
+        <w:t>Color</w:t>
+      </w:r>
+      <w:r>
+        <w:rPr>
+          <w:lang w:val="en-US"/>
+        </w:rPr>
+        <w:t xml:space="preserve"> use the filter and </w:t>
+      </w:r>
+      <w:r>
+        <w:rPr>
+          <w:lang w:val="en-US"/>
+        </w:rPr>
+        <w:t>keep</w:t>
+      </w:r>
+      <w:r>
+        <w:rPr>
+          <w:lang w:val="en-US"/>
+        </w:rPr>
+        <w:t xml:space="preserve"> only the </w:t>
+      </w:r>
+      <w:r>
+        <w:rPr>
+          <w:lang w:val="en-US"/>
+        </w:rPr>
+        <w:t>“Green”</w:t>
+      </w:r>
+      <w:r>
+        <w:rPr>
+          <w:lang w:val="en-US"/>
+        </w:rPr>
+        <w:t xml:space="preserve"> value.</w:t>
+      </w:r>
+    </w:p>
+    <w:p>
+      <w:pPr>
+        <w:rPr>
+          <w:lang w:val="en-US"/>
+        </w:rPr>
+      </w:pPr>
+      <w:r>
+        <w:rPr>
+          <w:lang w:val="en-US"/>
+        </w:rPr>
+        <w:t>The top priorities, between 1 and 2 are indicating the absolute necessary API calls to go at a production without elementary integration with CBS. The i-Apply will retrieve only demographic and position’s information from the CBS.</w:t>
+      </w:r>
+    </w:p>
+    <w:p>
+      <w:pPr>
+        <w:rPr>
+          <w:lang w:val="en-US"/>
+        </w:rPr>
+      </w:pPr>
+      <w:r>
+        <w:rPr>
+          <w:lang w:val="en-US"/>
+        </w:rPr>
+        <w:t>The next priorities</w:t>
+      </w:r>
+      <w:r>
+        <w:rPr>
+          <w:lang w:val="en-US"/>
+        </w:rPr>
+        <w:t xml:space="preserve"> are increasing the level on integration with </w:t>
+      </w:r>
+      <w:proofErr w:type="gramStart"/>
+      <w:r>
+        <w:rPr>
+          <w:lang w:val="en-US"/>
+        </w:rPr>
+        <w:t>the CBS</w:t>
+      </w:r>
+      <w:proofErr w:type="gramEnd"/>
+      <w:r>
+        <w:rPr>
+          <w:lang w:val="en-US"/>
+        </w:rPr>
+        <w:t xml:space="preserve">. </w:t>
+      </w:r>
+    </w:p>
+    <w:p>
+      <w:pPr>
+        <w:rPr>
+          <w:lang w:val="en-US"/>
+        </w:rPr>
+      </w:pPr>
+    </w:p>
+    <w:p>
+      <w:pPr>
+        <w:pStyle w:val="Heading2"/>
+        <w:rPr>
+          <w:lang w:val="en-US"/>
+        </w:rPr>
+      </w:pPr>
+      <w:bookmarkStart w:id="26" w:name="_Hlk166240708"/>
+      <w:bookmarkStart w:id="27" w:name="_Toc166253631"/>
+      <w:r>
+        <w:rPr>
+          <w:lang w:val="en-US"/>
+        </w:rPr>
+        <w:t xml:space="preserve">Position Entities </w:t>
+      </w:r>
+      <w:r>
+        <w:rPr>
+          <w:lang w:val="en-US"/>
+        </w:rPr>
+        <w:t>&amp; flow.</w:t>
+      </w:r>
+      <w:bookmarkEnd w:id="27"/>
+    </w:p>
+    <w:bookmarkEnd w:id="26"/>
+    <w:p>
+      <w:pPr>
+        <w:rPr>
+          <w:lang w:val="en-US"/>
+        </w:rPr>
+      </w:pPr>
+    </w:p>
+    <w:p>
+      <w:pPr>
+        <w:rPr>
+          <w:lang w:val="en-US"/>
+        </w:rPr>
+      </w:pPr>
+      <w:r>
+        <w:rPr>
+          <w:lang w:val="en-US"/>
+        </w:rPr>
+        <w:t xml:space="preserve">The i-Apply uses the following flow to retrieve the necessary information regarding the position of a customer. </w:t>
+      </w:r>
+    </w:p>
+    <w:p>
+      <w:pPr>
+        <w:rPr>
+          <w:lang w:val="en-US"/>
+        </w:rPr>
+      </w:pPr>
+      <w:r>
+        <w:rPr>
+          <w:noProof/>
+          <w:lang w:val="en-US"/>
+        </w:rPr>
+        <w:drawing>
+          <wp:inline distT="0" distB="0" distL="0" distR="0" wp14:anchorId="5A759C1F" wp14:editId="2DC75558">
+            <wp:extent cx="5076444" cy="1339110"/>
+            <wp:effectExtent l="0" t="0" r="0" b="0"/>
+            <wp:docPr id="118438774" name="Picture 1"/>
+            <wp:cNvGraphicFramePr>
+              <a:graphicFrameLocks xmlns:a="http://schemas.openxmlformats.org/drawingml/2006/main" noChangeAspect="1"/>
+            </wp:cNvGraphicFramePr>
+            <a:graphic xmlns:a="http://schemas.openxmlformats.org/drawingml/2006/main">
+              <a:graphicData uri="http://schemas.openxmlformats.org/drawingml/2006/picture">
+                <pic:pic xmlns:pic="http://schemas.openxmlformats.org/drawingml/2006/picture">
+                  <pic:nvPicPr>
+                    <pic:cNvPr id="0" name="Picture 1"/>
+                    <pic:cNvPicPr>
+                      <a:picLocks noChangeAspect="1" noChangeArrowheads="1"/>
+                    </pic:cNvPicPr>
+                  </pic:nvPicPr>
+                  <pic:blipFill>
+                    <a:blip r:embed="rId17">
+                      <a:extLst>
+                        <a:ext uri="{28A0092B-C50C-407E-A947-70E740481C1C}">
+                          <a14:useLocalDpi xmlns:a14="http://schemas.microsoft.com/office/drawing/2010/main" val="0"/>
+                        </a:ext>
+                      </a:extLst>
+                    </a:blip>
+                    <a:srcRect/>
+                    <a:stretch>
+                      <a:fillRect/>
+                    </a:stretch>
+                  </pic:blipFill>
+                  <pic:spPr bwMode="auto">
+                    <a:xfrm>
+                      <a:off x="0" y="0"/>
+                      <a:ext cx="5084272" cy="1341175"/>
+                    </a:xfrm>
+                    <a:prstGeom prst="rect">
+                      <a:avLst/>
+                    </a:prstGeom>
+                    <a:noFill/>
+                    <a:ln>
+                      <a:noFill/>
+                    </a:ln>
+                  </pic:spPr>
+                </pic:pic>
+              </a:graphicData>
+            </a:graphic>
+          </wp:inline>
+        </w:drawing>
+      </w:r>
+    </w:p>
+    <w:p>
+      <w:pPr>
+        <w:rPr>
+          <w:lang w:val="en-US"/>
+        </w:rPr>
+      </w:pPr>
+      <w:r>
+        <w:rPr>
+          <w:lang w:val="en-US"/>
+        </w:rPr>
+        <w:t xml:space="preserve">The field names are used to indicate an entity for the position is called (for historical reasons) </w:t>
+      </w:r>
+      <w:r>
+        <w:rPr>
+          <w:i/>
+          <w:iCs/>
+          <w:lang w:val="en-US"/>
+        </w:rPr>
+        <w:t>“Account Type”</w:t>
+      </w:r>
+      <w:r>
+        <w:rPr>
+          <w:lang w:val="en-US"/>
+        </w:rPr>
+        <w:t xml:space="preserve"> and </w:t>
+      </w:r>
+      <w:r>
+        <w:rPr>
+          <w:i/>
+          <w:iCs/>
+          <w:lang w:val="en-US"/>
+        </w:rPr>
+        <w:t>“Account Number”</w:t>
+      </w:r>
+      <w:r>
+        <w:rPr>
+          <w:lang w:val="en-US"/>
+        </w:rPr>
+        <w:t xml:space="preserve"> but </w:t>
+      </w:r>
+      <w:r>
+        <w:rPr>
+          <w:lang w:val="en-US"/>
+        </w:rPr>
+        <w:t xml:space="preserve">they are stand for </w:t>
+      </w:r>
+      <w:r>
+        <w:rPr>
+          <w:i/>
+          <w:iCs/>
+          <w:lang w:val="en-US"/>
+        </w:rPr>
+        <w:t>“Entity Type”</w:t>
+      </w:r>
+      <w:r>
+        <w:rPr>
+          <w:lang w:val="en-US"/>
+        </w:rPr>
+        <w:t xml:space="preserve"> and “Entity Number”. With equivalent logic the fields </w:t>
+      </w:r>
+      <w:r>
+        <w:rPr>
+          <w:i/>
+          <w:iCs/>
+          <w:lang w:val="en-US"/>
+        </w:rPr>
+        <w:t>“Account Check Digit”</w:t>
+      </w:r>
+      <w:r>
+        <w:rPr>
+          <w:lang w:val="en-US"/>
+        </w:rPr>
+        <w:t xml:space="preserve"> and </w:t>
+      </w:r>
+      <w:r>
+        <w:rPr>
+          <w:i/>
+          <w:iCs/>
+          <w:lang w:val="en-US"/>
+        </w:rPr>
+        <w:t>“Account Status”</w:t>
+      </w:r>
+      <w:r>
+        <w:rPr>
+          <w:lang w:val="en-US"/>
+        </w:rPr>
+        <w:t xml:space="preserve"> should be considered.  For example, the field “Account Number” it stands for the object “Entity </w:t>
+      </w:r>
+      <w:r>
+        <w:rPr>
+          <w:lang w:val="en-US"/>
+        </w:rPr>
+        <w:t>Number.</w:t>
+      </w:r>
+      <w:r>
+        <w:rPr>
+          <w:lang w:val="en-US"/>
+        </w:rPr>
+        <w:t xml:space="preserve">” </w:t>
+      </w:r>
+    </w:p>
+    <w:p>
+      <w:pPr>
+        <w:rPr>
+          <w:lang w:val="en-US"/>
+        </w:rPr>
+      </w:pPr>
+    </w:p>
+    <w:p>
+      <w:pPr>
+        <w:rPr>
+          <w:lang w:val="en-US"/>
+        </w:rPr>
+      </w:pPr>
+    </w:p>
+    <w:p>
+      <w:pPr>
+        <w:pStyle w:val="Heading3"/>
+        <w:rPr>
+          <w:lang w:val="en-US"/>
+        </w:rPr>
+      </w:pPr>
+      <w:bookmarkStart w:id="28" w:name="_Toc166253632"/>
+      <w:r>
+        <w:rPr>
+          <w:lang w:val="en-US"/>
+        </w:rPr>
+        <w:t>Position f</w:t>
+      </w:r>
+      <w:r>
+        <w:rPr>
+          <w:lang w:val="en-US"/>
+        </w:rPr>
+        <w:t>low step 1</w:t>
+      </w:r>
+      <w:bookmarkEnd w:id="28"/>
+    </w:p>
+    <w:p>
+      <w:pPr>
+        <w:rPr>
+          <w:lang w:val="en-US"/>
+        </w:rPr>
+      </w:pPr>
+    </w:p>
+    <w:p>
+      <w:pPr>
+        <w:rPr>
+          <w:lang w:val="en-US"/>
+        </w:rPr>
+      </w:pPr>
+      <w:r>
+        <w:rPr>
+          <w:lang w:val="en-US"/>
+        </w:rPr>
+        <w:t>Is used to retrieve the Customer’s demographic data.  The customer can be a) individual or b) legal entity. T</w:t>
+      </w:r>
+      <w:r>
+        <w:rPr>
+          <w:lang w:val="en-US"/>
+        </w:rPr>
+        <w:t>here are two different API calls one for each type of customer.</w:t>
+      </w:r>
+      <w:r>
+        <w:rPr>
+          <w:lang w:val="en-US"/>
+        </w:rPr>
+        <w:t xml:space="preserve"> For both API calls the main request field is the Customer ID in the CBS. </w:t>
+      </w:r>
+      <w:r>
+        <w:rPr>
+          <w:lang w:val="en-US"/>
+        </w:rPr>
+        <w:t>The</w:t>
+      </w:r>
+      <w:r>
+        <w:rPr>
+          <w:lang w:val="en-US"/>
+        </w:rPr>
+        <w:t xml:space="preserve"> customer ID for the CBS is known to the i-Apply by the API call that is searching customers in the CBS where was invoked before the Position flow. </w:t>
+      </w:r>
+    </w:p>
+    <w:p>
+      <w:pPr>
+        <w:rPr>
+          <w:lang w:val="en-US"/>
+        </w:rPr>
+      </w:pPr>
+    </w:p>
+    <w:p>
+      <w:pPr>
+        <w:pStyle w:val="Heading3"/>
+        <w:rPr>
+          <w:lang w:val="en-US"/>
+        </w:rPr>
+      </w:pPr>
+      <w:bookmarkStart w:id="29" w:name="_Toc166253633"/>
+      <w:r>
+        <w:rPr>
+          <w:lang w:val="en-US"/>
+        </w:rPr>
+        <w:t>Position flow step 2</w:t>
+      </w:r>
+      <w:bookmarkEnd w:id="29"/>
+    </w:p>
+    <w:p>
+      <w:pPr>
+        <w:rPr>
+          <w:lang w:val="en-US"/>
+        </w:rPr>
+      </w:pPr>
+    </w:p>
+    <w:p>
+      <w:pPr>
+        <w:rPr>
+          <w:lang w:val="en-US"/>
+        </w:rPr>
+      </w:pPr>
+      <w:r>
+        <w:rPr>
+          <w:lang w:val="en-US"/>
+        </w:rPr>
+        <w:t xml:space="preserve">Is used to retrieve a collection of entities consisting of key values for the customer’s position. </w:t>
+      </w:r>
+      <w:r>
+        <w:rPr>
+          <w:lang w:val="en-US"/>
+        </w:rPr>
+        <w:t>Later</w:t>
+      </w:r>
+      <w:r>
+        <w:rPr>
+          <w:lang w:val="en-US"/>
+        </w:rPr>
+        <w:t>,</w:t>
+      </w:r>
+      <w:r>
+        <w:rPr>
+          <w:lang w:val="en-US"/>
+        </w:rPr>
+        <w:t xml:space="preserve"> </w:t>
+      </w:r>
+      <w:r>
+        <w:rPr>
+          <w:lang w:val="en-US"/>
+        </w:rPr>
+        <w:t xml:space="preserve">within </w:t>
+      </w:r>
+      <w:r>
+        <w:rPr>
+          <w:lang w:val="en-US"/>
+        </w:rPr>
+        <w:t xml:space="preserve">step 3, for each of </w:t>
+      </w:r>
+      <w:r>
+        <w:rPr>
+          <w:lang w:val="en-US"/>
+        </w:rPr>
+        <w:t>those</w:t>
+      </w:r>
+      <w:r>
+        <w:rPr>
+          <w:lang w:val="en-US"/>
+        </w:rPr>
+        <w:t xml:space="preserve"> values </w:t>
+      </w:r>
+      <w:r>
+        <w:rPr>
+          <w:lang w:val="en-US"/>
+        </w:rPr>
+        <w:t xml:space="preserve">the i-Apply </w:t>
+      </w:r>
+      <w:r>
+        <w:rPr>
+          <w:lang w:val="en-US"/>
+        </w:rPr>
+        <w:t xml:space="preserve">will </w:t>
+      </w:r>
+      <w:r>
+        <w:rPr>
+          <w:lang w:val="en-US"/>
+        </w:rPr>
+        <w:t xml:space="preserve">perform a detailed request to the CBS. </w:t>
+      </w:r>
+    </w:p>
+    <w:p>
+      <w:pPr>
+        <w:rPr>
+          <w:lang w:val="en-US"/>
+        </w:rPr>
+      </w:pPr>
+      <w:r>
+        <w:rPr>
+          <w:lang w:val="en-US"/>
+        </w:rPr>
+        <w:t>The API call</w:t>
+      </w:r>
+      <w:r>
+        <w:rPr>
+          <w:lang w:val="en-US"/>
+        </w:rPr>
+        <w:t>s</w:t>
+      </w:r>
+      <w:r>
+        <w:rPr>
+          <w:lang w:val="en-US"/>
+        </w:rPr>
+        <w:t xml:space="preserve"> where is </w:t>
+      </w:r>
+      <w:r>
+        <w:rPr>
+          <w:lang w:val="en-US"/>
+        </w:rPr>
+        <w:t>used</w:t>
+      </w:r>
+      <w:r>
+        <w:rPr>
+          <w:lang w:val="en-US"/>
+        </w:rPr>
+        <w:t xml:space="preserve"> for the implementation of this step </w:t>
+      </w:r>
+      <w:r>
+        <w:rPr>
+          <w:lang w:val="en-US"/>
+        </w:rPr>
+        <w:t xml:space="preserve">are: </w:t>
+      </w:r>
+    </w:p>
+    <w:p>
+      <w:pPr>
+        <w:rPr>
+          <w:lang w:val="en-US"/>
+        </w:rPr>
+      </w:pPr>
+    </w:p>
+    <w:tbl>
+      <w:tblPr>
+        <w:tblStyle w:val="TableGrid"/>
+        <w:tblW w:w="8075" w:type="dxa"/>
+        <w:tblInd w:w="-113" w:type="dxa"/>
+        <w:tblLayout w:type="fixed"/>
+        <w:tblLook w:val="04A0" w:firstRow="1" w:lastRow="0" w:firstColumn="1" w:lastColumn="0" w:noHBand="0" w:noVBand="1"/>
+      </w:tblPr>
+      <w:tblGrid>
+        <w:gridCol w:w="421"/>
+        <w:gridCol w:w="7654"/>
+      </w:tblGrid>
+      <w:tr>
+        <w:tc>
+          <w:tcPr>
+            <w:tcW w:w="421" w:type="dxa"/>
+            <w:vMerge w:val="restart"/>
+          </w:tcPr>
+          <w:p>
+            <w:pPr>
+              <w:jc w:val="center"/>
+              <w:rPr>
+                <w:lang w:val="en-US"/>
+              </w:rPr>
+            </w:pPr>
+            <w:r>
+              <w:rPr>
+                <w:lang w:val="en-US"/>
+              </w:rPr>
+              <w:t>1</w:t>
+            </w:r>
+          </w:p>
+          <w:p>
+            <w:pPr>
+              <w:ind w:left="720"/>
+              <w:rPr>
+                <w:lang w:val="en-US"/>
+              </w:rPr>
+            </w:pPr>
+          </w:p>
+          <w:p>
+            <w:pPr>
+              <w:rPr>
+                <w:lang w:val="en-US"/>
+              </w:rPr>
+            </w:pPr>
+          </w:p>
+        </w:tc>
+        <w:tc>
+          <w:tcPr>
+            <w:tcW w:w="7654" w:type="dxa"/>
+          </w:tcPr>
+          <w:p>
+            <w:pPr>
+              <w:rPr>
+                <w:lang w:val="en-US"/>
+              </w:rPr>
+            </w:pPr>
+            <w:r>
+              <w:rPr>
+                <w:lang w:val="en-US"/>
+              </w:rPr>
+              <w:t xml:space="preserve">API Call:   </w:t>
+            </w:r>
+            <w:proofErr w:type="spellStart"/>
+            <w:r>
+              <w:rPr>
+                <w:b/>
+                <w:bCs/>
+                <w:lang w:val="en-US"/>
+              </w:rPr>
+              <w:t>SearchCustomerAccounts</w:t>
+            </w:r>
+            <w:proofErr w:type="spellEnd"/>
+          </w:p>
+          <w:p>
+            <w:pPr>
+              <w:rPr>
+                <w:lang w:val="en-US"/>
+              </w:rPr>
+            </w:pPr>
+            <w:r>
+              <w:rPr>
+                <w:lang w:val="en-US"/>
+              </w:rPr>
+              <w:t>D</w:t>
+            </w:r>
+            <w:r>
+              <w:rPr>
+                <w:lang w:val="en-US"/>
+              </w:rPr>
+              <w:t>ocument</w:t>
+            </w:r>
+            <w:r>
+              <w:rPr>
+                <w:lang w:val="en-US"/>
+              </w:rPr>
+              <w:t>:</w:t>
+            </w:r>
+            <w:r>
+              <w:rPr>
+                <w:lang w:val="en-US"/>
+              </w:rPr>
+              <w:t xml:space="preserve"> Exposures_SearchCustomerAccounts.xlsx</w:t>
+            </w:r>
+          </w:p>
+        </w:tc>
+      </w:tr>
+      <w:tr>
+        <w:tc>
+          <w:tcPr>
+            <w:tcW w:w="421" w:type="dxa"/>
+            <w:vMerge/>
+          </w:tcPr>
+          <w:p>
+            <w:pPr>
+              <w:rPr>
+                <w:lang w:val="en-US"/>
+              </w:rPr>
+            </w:pPr>
+          </w:p>
+        </w:tc>
+        <w:tc>
+          <w:tcPr>
+            <w:tcW w:w="7654" w:type="dxa"/>
+          </w:tcPr>
+          <w:p>
+            <w:pPr>
+              <w:rPr>
+                <w:lang w:val="en-US"/>
+              </w:rPr>
+            </w:pPr>
+            <w:r>
+              <w:rPr>
+                <w:lang w:val="en-US"/>
+              </w:rPr>
+              <w:t xml:space="preserve">Key Fields on Request: Customer CBS Id </w:t>
+            </w:r>
+          </w:p>
+        </w:tc>
+      </w:tr>
+      <w:tr>
+        <w:tc>
+          <w:tcPr>
+            <w:tcW w:w="421" w:type="dxa"/>
+            <w:vMerge/>
+          </w:tcPr>
+          <w:p>
+            <w:pPr>
+              <w:rPr>
+                <w:lang w:val="en-US"/>
+              </w:rPr>
+            </w:pPr>
+          </w:p>
+        </w:tc>
+        <w:tc>
+          <w:tcPr>
+            <w:tcW w:w="7654" w:type="dxa"/>
+          </w:tcPr>
+          <w:p>
+            <w:pPr>
+              <w:rPr>
+                <w:lang w:val="en-US"/>
+              </w:rPr>
+            </w:pPr>
+            <w:r>
+              <w:rPr>
+                <w:lang w:val="en-US"/>
+              </w:rPr>
+              <w:t xml:space="preserve">Key fields on expected Response: A collection of Entity Type, Entity Number, </w:t>
+            </w:r>
+          </w:p>
+          <w:p>
+            <w:pPr>
+              <w:rPr>
+                <w:lang w:val="en-US"/>
+              </w:rPr>
+            </w:pPr>
+            <w:r>
+              <w:rPr>
+                <w:lang w:val="en-US"/>
+              </w:rPr>
+              <w:t>Product ID, Currency</w:t>
+            </w:r>
+          </w:p>
+        </w:tc>
+      </w:tr>
+    </w:tbl>
+    <w:p>
+      <w:pPr>
+        <w:rPr>
+          <w:lang w:val="en-US"/>
+        </w:rPr>
+      </w:pPr>
+    </w:p>
+    <w:tbl>
+      <w:tblPr>
+        <w:tblStyle w:val="TableGrid"/>
+        <w:tblW w:w="0" w:type="auto"/>
+        <w:tblInd w:w="-113" w:type="dxa"/>
+        <w:tblLayout w:type="fixed"/>
+        <w:tblLook w:val="04A0" w:firstRow="1" w:lastRow="0" w:firstColumn="1" w:lastColumn="0" w:noHBand="0" w:noVBand="1"/>
+      </w:tblPr>
+      <w:tblGrid>
+        <w:gridCol w:w="421"/>
+        <w:gridCol w:w="7654"/>
+      </w:tblGrid>
+      <w:tr>
+        <w:tc>
+          <w:tcPr>
+            <w:tcW w:w="421" w:type="dxa"/>
+            <w:vMerge w:val="restart"/>
+          </w:tcPr>
+          <w:p>
+            <w:pPr>
+              <w:jc w:val="center"/>
+              <w:rPr>
+                <w:lang w:val="en-US"/>
+              </w:rPr>
+            </w:pPr>
+            <w:r>
+              <w:rPr>
+                <w:lang w:val="en-US"/>
+              </w:rPr>
+              <w:t>2</w:t>
+            </w:r>
+          </w:p>
+          <w:p>
+            <w:pPr>
+              <w:ind w:left="720"/>
+              <w:rPr>
+                <w:lang w:val="en-US"/>
+              </w:rPr>
+            </w:pPr>
+          </w:p>
+          <w:p>
+            <w:pPr>
+              <w:rPr>
+                <w:lang w:val="en-US"/>
+              </w:rPr>
+            </w:pPr>
+          </w:p>
+        </w:tc>
+        <w:tc>
+          <w:tcPr>
+            <w:tcW w:w="7654" w:type="dxa"/>
+          </w:tcPr>
+          <w:p>
+            <w:pPr>
+              <w:rPr>
+                <w:lang w:val="en-US"/>
+              </w:rPr>
+            </w:pPr>
+            <w:r>
+              <w:rPr>
+                <w:lang w:val="en-US"/>
+              </w:rPr>
+              <w:t xml:space="preserve">API Call:   </w:t>
+            </w:r>
+            <w:proofErr w:type="spellStart"/>
+            <w:r>
+              <w:rPr>
+                <w:b/>
+                <w:bCs/>
+                <w:lang w:val="en-US"/>
+              </w:rPr>
+              <w:t>DownloadPosition</w:t>
+            </w:r>
+            <w:proofErr w:type="spellEnd"/>
+          </w:p>
+          <w:p>
+            <w:pPr>
+              <w:rPr>
+                <w:lang w:val="en-US"/>
+              </w:rPr>
+            </w:pPr>
+            <w:r>
+              <w:rPr>
+                <w:lang w:val="en-US"/>
+              </w:rPr>
+              <w:t>Document</w:t>
+            </w:r>
+            <w:r>
+              <w:rPr>
+                <w:lang w:val="en-US"/>
+              </w:rPr>
+              <w:t>:</w:t>
+            </w:r>
+            <w:r>
+              <w:rPr>
+                <w:lang w:val="en-US"/>
+              </w:rPr>
+              <w:t xml:space="preserve"> </w:t>
+            </w:r>
+            <w:r>
+              <w:rPr>
+                <w:lang w:val="en-US"/>
+              </w:rPr>
+              <w:t>Exposures_DownloadPosition</w:t>
+            </w:r>
+            <w:r>
+              <w:rPr>
+                <w:lang w:val="en-US"/>
+              </w:rPr>
+              <w:t>.xlsx</w:t>
+            </w:r>
+          </w:p>
+        </w:tc>
+      </w:tr>
+      <w:tr>
+        <w:tc>
+          <w:tcPr>
+            <w:tcW w:w="421" w:type="dxa"/>
+            <w:vMerge/>
+          </w:tcPr>
+          <w:p>
+            <w:pPr>
+              <w:rPr>
+                <w:lang w:val="en-US"/>
+              </w:rPr>
+            </w:pPr>
+          </w:p>
+        </w:tc>
+        <w:tc>
+          <w:tcPr>
+            <w:tcW w:w="7654" w:type="dxa"/>
+          </w:tcPr>
+          <w:p>
+            <w:pPr>
+              <w:rPr>
+                <w:lang w:val="en-US"/>
+              </w:rPr>
+            </w:pPr>
+            <w:r>
+              <w:rPr>
+                <w:lang w:val="en-US"/>
+              </w:rPr>
+              <w:t xml:space="preserve">Key Fields on Request: Customer CBS Id </w:t>
+            </w:r>
+          </w:p>
+        </w:tc>
+      </w:tr>
+      <w:tr>
+        <w:tc>
+          <w:tcPr>
+            <w:tcW w:w="421" w:type="dxa"/>
+            <w:vMerge/>
+          </w:tcPr>
+          <w:p>
+            <w:pPr>
+              <w:rPr>
+                <w:lang w:val="en-US"/>
+              </w:rPr>
+            </w:pPr>
+          </w:p>
+        </w:tc>
+        <w:tc>
+          <w:tcPr>
+            <w:tcW w:w="7654" w:type="dxa"/>
+          </w:tcPr>
+          <w:p>
+            <w:pPr>
+              <w:rPr>
+                <w:lang w:val="en-US"/>
+              </w:rPr>
+            </w:pPr>
+            <w:r>
+              <w:rPr>
+                <w:lang w:val="en-US"/>
+              </w:rPr>
+              <w:t>Key fields on expected Response: A collection of Entity Type, Entity Number, Product ID, Currency</w:t>
+            </w:r>
+          </w:p>
+        </w:tc>
+      </w:tr>
+    </w:tbl>
+    <w:p>
+      <w:pPr>
+        <w:rPr>
+          <w:lang w:val="en-US"/>
+        </w:rPr>
+      </w:pPr>
+    </w:p>
+    <w:p>
+      <w:pPr>
+        <w:pStyle w:val="Heading3"/>
+        <w:rPr>
+          <w:lang w:val="en-US"/>
+        </w:rPr>
+      </w:pPr>
+      <w:bookmarkStart w:id="30" w:name="_Toc166253634"/>
+      <w:r>
+        <w:rPr>
+          <w:lang w:val="en-US"/>
+        </w:rPr>
+        <w:t xml:space="preserve">Position flow step </w:t>
+      </w:r>
+      <w:r>
+        <w:rPr>
+          <w:lang w:val="en-US"/>
+        </w:rPr>
+        <w:t>3</w:t>
+      </w:r>
+      <w:bookmarkEnd w:id="30"/>
+    </w:p>
+    <w:p>
+      <w:pPr>
+        <w:rPr>
+          <w:lang w:val="en-US"/>
+        </w:rPr>
+      </w:pPr>
+    </w:p>
+    <w:p>
+      <w:pPr>
+        <w:rPr>
+          <w:lang w:val="en-US"/>
+        </w:rPr>
+      </w:pPr>
+      <w:r>
+        <w:rPr>
+          <w:lang w:val="en-US"/>
+        </w:rPr>
+        <w:t xml:space="preserve">Is used to retrieve </w:t>
+      </w:r>
+      <w:r>
+        <w:rPr>
+          <w:lang w:val="en-US"/>
+        </w:rPr>
+        <w:t xml:space="preserve">deep details for retrieved entities of step 2.  For each item in the response collection of the API call on </w:t>
+      </w:r>
+      <w:r>
+        <w:rPr>
+          <w:lang w:val="en-US"/>
+        </w:rPr>
+        <w:t>tables 1 and 2</w:t>
+      </w:r>
+      <w:r>
+        <w:rPr>
+          <w:lang w:val="en-US"/>
+        </w:rPr>
+        <w:t xml:space="preserve">, will be invoked an API call </w:t>
+      </w:r>
+      <w:r>
+        <w:rPr>
+          <w:lang w:val="en-US"/>
+        </w:rPr>
+        <w:t>on</w:t>
+      </w:r>
+      <w:r>
+        <w:rPr>
+          <w:lang w:val="en-US"/>
+        </w:rPr>
+        <w:t xml:space="preserve"> the table 3</w:t>
+      </w:r>
+      <w:r>
+        <w:rPr>
+          <w:lang w:val="en-US"/>
+        </w:rPr>
+        <w:t xml:space="preserve"> or table 4. API calls 3 and 4 are one alternative to the other. As the API call 4 is contains more extensive information and fields maybe will be more time consumed on resources of the CBS.</w:t>
+      </w:r>
+    </w:p>
+    <w:p>
+      <w:pPr>
+        <w:rPr>
+          <w:lang w:val="en-US"/>
+        </w:rPr>
+      </w:pPr>
+    </w:p>
+    <w:tbl>
+      <w:tblPr>
+        <w:tblStyle w:val="TableGrid"/>
+        <w:tblW w:w="0" w:type="auto"/>
+        <w:tblInd w:w="-113" w:type="dxa"/>
+        <w:tblLayout w:type="fixed"/>
+        <w:tblLook w:val="04A0" w:firstRow="1" w:lastRow="0" w:firstColumn="1" w:lastColumn="0" w:noHBand="0" w:noVBand="1"/>
+      </w:tblPr>
+      <w:tblGrid>
+        <w:gridCol w:w="421"/>
+        <w:gridCol w:w="7654"/>
+      </w:tblGrid>
+      <w:tr>
+        <w:tc>
+          <w:tcPr>
+            <w:tcW w:w="421" w:type="dxa"/>
+            <w:vMerge w:val="restart"/>
+          </w:tcPr>
+          <w:p>
+            <w:pPr>
+              <w:jc w:val="center"/>
+              <w:rPr>
+                <w:lang w:val="en-US"/>
+              </w:rPr>
+            </w:pPr>
+            <w:r>
+              <w:rPr>
+                <w:lang w:val="en-US"/>
+              </w:rPr>
+              <w:t>3</w:t>
+            </w:r>
+          </w:p>
+          <w:p>
+            <w:pPr>
+              <w:ind w:left="720"/>
+              <w:rPr>
+                <w:lang w:val="en-US"/>
+              </w:rPr>
+            </w:pPr>
+          </w:p>
+          <w:p>
+            <w:pPr>
+              <w:rPr>
+                <w:lang w:val="en-US"/>
+              </w:rPr>
+            </w:pPr>
+          </w:p>
+        </w:tc>
+        <w:tc>
+          <w:tcPr>
+            <w:tcW w:w="7654" w:type="dxa"/>
+          </w:tcPr>
+          <w:p>
+            <w:pPr>
+              <w:rPr>
+                <w:lang w:val="en-US"/>
+              </w:rPr>
+            </w:pPr>
+            <w:r>
+              <w:rPr>
+                <w:lang w:val="en-US"/>
+              </w:rPr>
+              <w:t xml:space="preserve">API Call:   </w:t>
+            </w:r>
+            <w:proofErr w:type="spellStart"/>
+            <w:r>
+              <w:rPr>
+                <w:b/>
+                <w:bCs/>
+                <w:lang w:val="en-US"/>
+              </w:rPr>
+              <w:t>DownloadAccountDetails</w:t>
+            </w:r>
+            <w:proofErr w:type="spellEnd"/>
+          </w:p>
+          <w:p>
+            <w:pPr>
+              <w:rPr>
+                <w:lang w:val="en-US"/>
+              </w:rPr>
+            </w:pPr>
+            <w:r>
+              <w:rPr>
+                <w:lang w:val="en-US"/>
+              </w:rPr>
+              <w:t>Document</w:t>
+            </w:r>
+            <w:r>
+              <w:rPr>
+                <w:lang w:val="en-US"/>
+              </w:rPr>
+              <w:t>:</w:t>
+            </w:r>
+            <w:r>
+              <w:rPr>
+                <w:lang w:val="en-US"/>
+              </w:rPr>
+              <w:t xml:space="preserve"> </w:t>
+            </w:r>
+            <w:r>
+              <w:rPr>
+                <w:lang w:val="en-US"/>
+              </w:rPr>
+              <w:t>Exposures_DownloadAccountDetails</w:t>
+            </w:r>
+            <w:r>
+              <w:rPr>
+                <w:lang w:val="en-US"/>
+              </w:rPr>
+              <w:t>.xlsx</w:t>
+            </w:r>
+          </w:p>
+        </w:tc>
+      </w:tr>
+      <w:tr>
+        <w:tc>
+          <w:tcPr>
+            <w:tcW w:w="421" w:type="dxa"/>
+            <w:vMerge/>
+          </w:tcPr>
+          <w:p>
+            <w:pPr>
+              <w:rPr>
+                <w:lang w:val="en-US"/>
+              </w:rPr>
+            </w:pPr>
+          </w:p>
+        </w:tc>
+        <w:tc>
+          <w:tcPr>
+            <w:tcW w:w="7654" w:type="dxa"/>
+          </w:tcPr>
+          <w:p>
+            <w:pPr>
+              <w:rPr>
+                <w:lang w:val="en-US"/>
+              </w:rPr>
+            </w:pPr>
+            <w:r>
+              <w:rPr>
+                <w:lang w:val="en-US"/>
+              </w:rPr>
+              <w:t>Key Fields on Request: Entity Type, Entity Number</w:t>
+            </w:r>
+          </w:p>
+        </w:tc>
+      </w:tr>
+      <w:tr>
+        <w:tc>
+          <w:tcPr>
+            <w:tcW w:w="421" w:type="dxa"/>
+            <w:vMerge/>
+          </w:tcPr>
+          <w:p>
+            <w:pPr>
+              <w:rPr>
+                <w:lang w:val="en-US"/>
+              </w:rPr>
+            </w:pPr>
+          </w:p>
+        </w:tc>
+        <w:tc>
+          <w:tcPr>
+            <w:tcW w:w="7654" w:type="dxa"/>
+          </w:tcPr>
+          <w:p>
+            <w:pPr>
+              <w:rPr>
+                <w:lang w:val="en-US"/>
+              </w:rPr>
+            </w:pPr>
+            <w:r>
+              <w:rPr>
+                <w:lang w:val="en-US"/>
+              </w:rPr>
+              <w:t xml:space="preserve">Key fields on expected Response: a collection of several metrics and informative fields for the specific Entity </w:t>
+            </w:r>
+          </w:p>
+        </w:tc>
+      </w:tr>
+    </w:tbl>
+    <w:p>
+      <w:pPr>
+        <w:rPr>
+          <w:lang w:val="en-US"/>
+        </w:rPr>
+      </w:pPr>
+    </w:p>
+    <w:tbl>
+      <w:tblPr>
+        <w:tblStyle w:val="TableGrid"/>
+        <w:tblW w:w="0" w:type="auto"/>
+        <w:tblInd w:w="-113" w:type="dxa"/>
+        <w:tblLayout w:type="fixed"/>
+        <w:tblLook w:val="04A0" w:firstRow="1" w:lastRow="0" w:firstColumn="1" w:lastColumn="0" w:noHBand="0" w:noVBand="1"/>
+      </w:tblPr>
+      <w:tblGrid>
+        <w:gridCol w:w="421"/>
+        <w:gridCol w:w="7654"/>
+      </w:tblGrid>
+      <w:tr>
+        <w:tc>
+          <w:tcPr>
+            <w:tcW w:w="421" w:type="dxa"/>
+            <w:vMerge w:val="restart"/>
+          </w:tcPr>
+          <w:p>
+            <w:pPr>
+              <w:jc w:val="center"/>
+              <w:rPr>
+                <w:lang w:val="en-US"/>
+              </w:rPr>
+            </w:pPr>
+            <w:r>
+              <w:rPr>
+                <w:lang w:val="en-US"/>
+              </w:rPr>
+              <w:t>4</w:t>
+            </w:r>
+          </w:p>
+          <w:p>
+            <w:pPr>
+              <w:ind w:left="720"/>
+              <w:rPr>
+                <w:lang w:val="en-US"/>
+              </w:rPr>
+            </w:pPr>
+          </w:p>
+          <w:p>
+            <w:pPr>
+              <w:rPr>
+                <w:lang w:val="en-US"/>
+              </w:rPr>
+            </w:pPr>
+          </w:p>
+        </w:tc>
+        <w:tc>
+          <w:tcPr>
+            <w:tcW w:w="7654" w:type="dxa"/>
+          </w:tcPr>
+          <w:p>
+            <w:pPr>
+              <w:rPr>
+                <w:lang w:val="en-US"/>
+              </w:rPr>
+            </w:pPr>
+            <w:r>
+              <w:rPr>
+                <w:lang w:val="en-US"/>
+              </w:rPr>
+              <w:t xml:space="preserve">API Call:   </w:t>
+            </w:r>
+            <w:proofErr w:type="spellStart"/>
+            <w:r>
+              <w:rPr>
+                <w:b/>
+                <w:bCs/>
+                <w:lang w:val="en-US"/>
+              </w:rPr>
+              <w:t>DownloadPositionAndDetails</w:t>
+            </w:r>
+            <w:proofErr w:type="spellEnd"/>
+          </w:p>
+          <w:p>
+            <w:pPr>
+              <w:rPr>
+                <w:lang w:val="en-US"/>
+              </w:rPr>
+            </w:pPr>
+            <w:r>
+              <w:rPr>
+                <w:lang w:val="en-US"/>
+              </w:rPr>
+              <w:t>Document</w:t>
+            </w:r>
+            <w:r>
+              <w:rPr>
+                <w:lang w:val="en-US"/>
+              </w:rPr>
+              <w:t>:</w:t>
+            </w:r>
+            <w:r>
+              <w:rPr>
+                <w:lang w:val="en-US"/>
+              </w:rPr>
+              <w:t xml:space="preserve"> </w:t>
+            </w:r>
+            <w:r>
+              <w:rPr>
+                <w:lang w:val="en-US"/>
+              </w:rPr>
+              <w:t>Exposures_DownloadAccountDetails.xlsx</w:t>
+            </w:r>
+          </w:p>
+        </w:tc>
+      </w:tr>
+      <w:tr>
+        <w:tc>
+          <w:tcPr>
+            <w:tcW w:w="421" w:type="dxa"/>
+            <w:vMerge/>
+          </w:tcPr>
+          <w:p>
+            <w:pPr>
+              <w:rPr>
+                <w:lang w:val="en-US"/>
+              </w:rPr>
+            </w:pPr>
+          </w:p>
+        </w:tc>
+        <w:tc>
+          <w:tcPr>
+            <w:tcW w:w="7654" w:type="dxa"/>
+          </w:tcPr>
+          <w:p>
+            <w:pPr>
+              <w:rPr>
+                <w:lang w:val="en-US"/>
+              </w:rPr>
+            </w:pPr>
+            <w:r>
+              <w:rPr>
+                <w:lang w:val="en-US"/>
+              </w:rPr>
+              <w:t>Key Fields on Request: Entity Type, Entity Number</w:t>
+            </w:r>
+          </w:p>
+        </w:tc>
+      </w:tr>
+      <w:tr>
+        <w:tc>
+          <w:tcPr>
+            <w:tcW w:w="421" w:type="dxa"/>
+            <w:vMerge/>
+          </w:tcPr>
+          <w:p>
+            <w:pPr>
+              <w:rPr>
+                <w:lang w:val="en-US"/>
+              </w:rPr>
+            </w:pPr>
+          </w:p>
+        </w:tc>
+        <w:tc>
+          <w:tcPr>
+            <w:tcW w:w="7654" w:type="dxa"/>
+          </w:tcPr>
+          <w:p>
+            <w:pPr>
+              <w:rPr>
+                <w:lang w:val="en-US"/>
+              </w:rPr>
+            </w:pPr>
+            <w:r>
+              <w:rPr>
+                <w:lang w:val="en-US"/>
+              </w:rPr>
+              <w:t xml:space="preserve">Key fields on expected Response: a collection of several metrics and informative fields for the specific Entity </w:t>
+            </w:r>
+          </w:p>
+        </w:tc>
+      </w:tr>
+    </w:tbl>
+    <w:p>
+      <w:pPr>
+        <w:rPr>
+          <w:lang w:val="en-US"/>
+        </w:rPr>
+      </w:pPr>
+    </w:p>
+    <w:p>
+      <w:pPr>
+        <w:rPr>
+          <w:rStyle w:val="IntenseEmphasis"/>
+          <w:lang w:val="en-GB"/>
+        </w:rPr>
+      </w:pPr>
+      <w:r>
+        <w:rPr>
+          <w:rStyle w:val="IntenseEmphasis"/>
+          <w:lang w:val="en-GB"/>
+        </w:rPr>
+        <w:t>API Calls flow</w:t>
+      </w:r>
+      <w:r>
+        <w:rPr>
+          <w:rStyle w:val="IntenseEmphasis"/>
+          <w:lang w:val="en-GB"/>
+        </w:rPr>
+        <w:t xml:space="preserve">. </w:t>
+      </w:r>
+    </w:p>
+    <w:p>
+      <w:pPr>
+        <w:jc w:val="center"/>
+        <w:rPr>
+          <w:lang w:val="en-US"/>
+        </w:rPr>
+      </w:pPr>
+      <w:r>
+        <w:rPr>
+          <w:noProof/>
+          <w:lang w:val="en-US"/>
+        </w:rPr>
+        <w:drawing>
+          <wp:anchor distT="0" distB="0" distL="114300" distR="114300" simplePos="0" relativeHeight="251658240" behindDoc="1" locked="0" layoutInCell="1" allowOverlap="1" wp14:anchorId="015E9744" wp14:editId="34BEC3E5">
+            <wp:simplePos x="0" y="0"/>
+            <wp:positionH relativeFrom="column">
+              <wp:posOffset>76</wp:posOffset>
+            </wp:positionH>
+            <wp:positionV relativeFrom="paragraph">
+              <wp:posOffset>-1956</wp:posOffset>
+            </wp:positionV>
+            <wp:extent cx="6178499" cy="3598358"/>
+            <wp:effectExtent l="0" t="0" r="0" b="0"/>
+            <wp:wrapTight wrapText="bothSides">
+              <wp:wrapPolygon edited="0">
+                <wp:start x="200" y="343"/>
+                <wp:lineTo x="200" y="20700"/>
+                <wp:lineTo x="333" y="21158"/>
+                <wp:lineTo x="20981" y="21158"/>
+                <wp:lineTo x="21047" y="343"/>
+                <wp:lineTo x="200" y="343"/>
+              </wp:wrapPolygon>
+            </wp:wrapTight>
+            <wp:docPr id="648753132" name="Picture 2"/>
+            <wp:cNvGraphicFramePr>
+              <a:graphicFrameLocks xmlns:a="http://schemas.openxmlformats.org/drawingml/2006/main" noChangeAspect="1"/>
+            </wp:cNvGraphicFramePr>
+            <a:graphic xmlns:a="http://schemas.openxmlformats.org/drawingml/2006/main">
+              <a:graphicData uri="http://schemas.openxmlformats.org/drawingml/2006/picture">
+                <pic:pic xmlns:pic="http://schemas.openxmlformats.org/drawingml/2006/picture">
+                  <pic:nvPicPr>
+                    <pic:cNvPr id="0" name="Picture 2"/>
+                    <pic:cNvPicPr>
+                      <a:picLocks noChangeAspect="1" noChangeArrowheads="1"/>
+                    </pic:cNvPicPr>
+                  </pic:nvPicPr>
+                  <pic:blipFill>
+                    <a:blip r:embed="rId18">
+                      <a:extLst>
+                        <a:ext uri="{28A0092B-C50C-407E-A947-70E740481C1C}">
+                          <a14:useLocalDpi xmlns:a14="http://schemas.microsoft.com/office/drawing/2010/main" val="0"/>
+                        </a:ext>
+                      </a:extLst>
+                    </a:blip>
+                    <a:srcRect/>
+                    <a:stretch>
+                      <a:fillRect/>
+                    </a:stretch>
+                  </pic:blipFill>
+                  <pic:spPr bwMode="auto">
+                    <a:xfrm>
+                      <a:off x="0" y="0"/>
+                      <a:ext cx="6178499" cy="3598358"/>
+                    </a:xfrm>
+                    <a:prstGeom prst="rect">
+                      <a:avLst/>
+                    </a:prstGeom>
+                    <a:noFill/>
+                    <a:ln>
+                      <a:noFill/>
+                    </a:ln>
+                  </pic:spPr>
+                </pic:pic>
+              </a:graphicData>
+            </a:graphic>
+          </wp:anchor>
+        </w:drawing>
+      </w:r>
+    </w:p>
+    <w:p>
+      <w:pPr>
+        <w:rPr>
+          <w:lang w:val="en-US"/>
+        </w:rPr>
+      </w:pPr>
+    </w:p>
     <w:sectPr>
-      <w:footerReference w:type="default" r:id="rId17"/>
+      <w:footerReference w:type="default" r:id="rId19"/>
       <w:pgSz w:w="11906" w:h="16838" w:code="9"/>
       <w:pgMar w:top="1440" w:right="1797" w:bottom="1440" w:left="1797" w:header="709" w:footer="709" w:gutter="0"/>
       <w:cols w:space="708"/>
@@ -6995,7 +9227,7 @@
 </file>
 
 <file path=word/endnotes.xml><?xml version="1.0" encoding="utf-8"?>
-<w:endnotes xmlns:wpc="http://schemas.microsoft.com/office/word/2010/wordprocessingCanvas" xmlns:cx="http://schemas.microsoft.com/office/drawing/2014/chartex" xmlns:cx1="http://schemas.microsoft.com/office/drawing/2015/9/8/chartex" xmlns:cx2="http://schemas.microsoft.com/office/drawing/2015/10/21/chartex" xmlns:cx3="http://schemas.microsoft.com/office/drawing/2016/5/9/chartex" xmlns:cx4="http://schemas.microsoft.com/office/drawing/2016/5/10/chartex" xmlns:cx5="http://schemas.microsoft.com/office/drawing/2016/5/11/chartex" xmlns:cx6="http://schemas.microsoft.com/office/drawing/2016/5/12/chartex" xmlns:cx7="http://schemas.microsoft.com/office/drawing/2016/5/13/chartex" xmlns:cx8="http://schemas.microsoft.com/office/drawing/2016/5/14/chartex" xmlns:mc="http://schemas.openxmlformats.org/markup-compatibility/2006" xmlns:aink="http://schemas.microsoft.com/office/drawing/2016/ink" xmlns:am3d="http://schemas.microsoft.com/office/drawing/2017/model3d" xmlns:o="urn:schemas-microsoft-com:office:office" xmlns:oel="http://schemas.microsoft.com/office/2019/extlst" xmlns:r="http://schemas.openxmlformats.org/officeDocument/2006/relationships" xmlns:m="http://schemas.openxmlformats.org/officeDocument/2006/math" xmlns:v="urn:schemas-microsoft-com:vml" xmlns:wp14="http://schemas.microsoft.com/office/word/2010/wordprocessingDrawing" xmlns:wp="http://schemas.openxmlformats.org/drawingml/2006/wordprocessingDrawing" xmlns:w10="urn:schemas-microsoft-com:office:word" xmlns:w="http://schemas.openxmlformats.org/wordprocessingml/2006/main" xmlns:w14="http://schemas.microsoft.com/office/word/2010/wordml" xmlns:w15="http://schemas.microsoft.com/office/word/2012/wordml" xmlns:w16cex="http://schemas.microsoft.com/office/word/2018/wordml/cex" xmlns:w16cid="http://schemas.microsoft.com/office/word/2016/wordml/cid" xmlns:w16="http://schemas.microsoft.com/office/word/2018/wordml" xmlns:w16sdtdh="http://schemas.microsoft.com/office/word/2020/wordml/sdtdatahash" xmlns:w16se="http://schemas.microsoft.com/office/word/2015/wordml/symex" xmlns:wpg="http://schemas.microsoft.com/office/word/2010/wordprocessingGroup" xmlns:wpi="http://schemas.microsoft.com/office/word/2010/wordprocessingInk" xmlns:wne="http://schemas.microsoft.com/office/word/2006/wordml" xmlns:wps="http://schemas.microsoft.com/office/word/2010/wordprocessingShape" mc:Ignorable="w14 w15 w16se w16cid w16 w16cex w16sdtdh wp14">
+<w:endnotes xmlns:wpc="http://schemas.microsoft.com/office/word/2010/wordprocessingCanvas" xmlns:cx="http://schemas.microsoft.com/office/drawing/2014/chartex" xmlns:cx1="http://schemas.microsoft.com/office/drawing/2015/9/8/chartex" xmlns:cx2="http://schemas.microsoft.com/office/drawing/2015/10/21/chartex" xmlns:cx3="http://schemas.microsoft.com/office/drawing/2016/5/9/chartex" xmlns:cx4="http://schemas.microsoft.com/office/drawing/2016/5/10/chartex" xmlns:cx5="http://schemas.microsoft.com/office/drawing/2016/5/11/chartex" xmlns:cx6="http://schemas.microsoft.com/office/drawing/2016/5/12/chartex" xmlns:cx7="http://schemas.microsoft.com/office/drawing/2016/5/13/chartex" xmlns:cx8="http://schemas.microsoft.com/office/drawing/2016/5/14/chartex" xmlns:mc="http://schemas.openxmlformats.org/markup-compatibility/2006" xmlns:aink="http://schemas.microsoft.com/office/drawing/2016/ink" xmlns:am3d="http://schemas.microsoft.com/office/drawing/2017/model3d" xmlns:o="urn:schemas-microsoft-com:office:office" xmlns:oel="http://schemas.microsoft.com/office/2019/extlst" xmlns:r="http://schemas.openxmlformats.org/officeDocument/2006/relationships" xmlns:m="http://schemas.openxmlformats.org/officeDocument/2006/math" xmlns:v="urn:schemas-microsoft-com:vml" xmlns:wp14="http://schemas.microsoft.com/office/word/2010/wordprocessingDrawing" xmlns:wp="http://schemas.openxmlformats.org/drawingml/2006/wordprocessingDrawing" xmlns:w10="urn:schemas-microsoft-com:office:word" xmlns:w="http://schemas.openxmlformats.org/wordprocessingml/2006/main" xmlns:w14="http://schemas.microsoft.com/office/word/2010/wordml" xmlns:w15="http://schemas.microsoft.com/office/word/2012/wordml" xmlns:w16cex="http://schemas.microsoft.com/office/word/2018/wordml/cex" xmlns:w16cid="http://schemas.microsoft.com/office/word/2016/wordml/cid" xmlns:w16="http://schemas.microsoft.com/office/word/2018/wordml" xmlns:w16du="http://schemas.microsoft.com/office/word/2023/wordml/word16du" xmlns:w16sdtdh="http://schemas.microsoft.com/office/word/2020/wordml/sdtdatahash" xmlns:w16se="http://schemas.microsoft.com/office/word/2015/wordml/symex" xmlns:wpg="http://schemas.microsoft.com/office/word/2010/wordprocessingGroup" xmlns:wpi="http://schemas.microsoft.com/office/word/2010/wordprocessingInk" xmlns:wne="http://schemas.microsoft.com/office/word/2006/wordml" xmlns:wps="http://schemas.microsoft.com/office/word/2010/wordprocessingShape" mc:Ignorable="w14 w15 w16se w16cid w16 w16cex w16sdtdh w16du wp14">
   <w:endnote w:type="separator" w:id="-1">
     <w:p>
       <w:pPr>
@@ -7020,7 +9252,7 @@
 </file>
 
 <file path=word/footer1.xml><?xml version="1.0" encoding="utf-8"?>
-<w:ftr xmlns:wpc="http://schemas.microsoft.com/office/word/2010/wordprocessingCanvas" xmlns:cx="http://schemas.microsoft.com/office/drawing/2014/chartex" xmlns:cx1="http://schemas.microsoft.com/office/drawing/2015/9/8/chartex" xmlns:cx2="http://schemas.microsoft.com/office/drawing/2015/10/21/chartex" xmlns:cx3="http://schemas.microsoft.com/office/drawing/2016/5/9/chartex" xmlns:cx4="http://schemas.microsoft.com/office/drawing/2016/5/10/chartex" xmlns:cx5="http://schemas.microsoft.com/office/drawing/2016/5/11/chartex" xmlns:cx6="http://schemas.microsoft.com/office/drawing/2016/5/12/chartex" xmlns:cx7="http://schemas.microsoft.com/office/drawing/2016/5/13/chartex" xmlns:cx8="http://schemas.microsoft.com/office/drawing/2016/5/14/chartex" xmlns:mc="http://schemas.openxmlformats.org/markup-compatibility/2006" xmlns:aink="http://schemas.microsoft.com/office/drawing/2016/ink" xmlns:am3d="http://schemas.microsoft.com/office/drawing/2017/model3d" xmlns:o="urn:schemas-microsoft-com:office:office" xmlns:oel="http://schemas.microsoft.com/office/2019/extlst" xmlns:r="http://schemas.openxmlformats.org/officeDocument/2006/relationships" xmlns:m="http://schemas.openxmlformats.org/officeDocument/2006/math" xmlns:v="urn:schemas-microsoft-com:vml" xmlns:wp14="http://schemas.microsoft.com/office/word/2010/wordprocessingDrawing" xmlns:wp="http://schemas.openxmlformats.org/drawingml/2006/wordprocessingDrawing" xmlns:w10="urn:schemas-microsoft-com:office:word" xmlns:w="http://schemas.openxmlformats.org/wordprocessingml/2006/main" xmlns:w14="http://schemas.microsoft.com/office/word/2010/wordml" xmlns:w15="http://schemas.microsoft.com/office/word/2012/wordml" xmlns:w16cex="http://schemas.microsoft.com/office/word/2018/wordml/cex" xmlns:w16cid="http://schemas.microsoft.com/office/word/2016/wordml/cid" xmlns:w16="http://schemas.microsoft.com/office/word/2018/wordml" xmlns:w16sdtdh="http://schemas.microsoft.com/office/word/2020/wordml/sdtdatahash" xmlns:w16se="http://schemas.microsoft.com/office/word/2015/wordml/symex" xmlns:wpg="http://schemas.microsoft.com/office/word/2010/wordprocessingGroup" xmlns:wpi="http://schemas.microsoft.com/office/word/2010/wordprocessingInk" xmlns:wne="http://schemas.microsoft.com/office/word/2006/wordml" xmlns:wps="http://schemas.microsoft.com/office/word/2010/wordprocessingShape" mc:Ignorable="w14 w15 w16se w16cid w16 w16cex w16sdtdh wp14">
+<w:ftr xmlns:wpc="http://schemas.microsoft.com/office/word/2010/wordprocessingCanvas" xmlns:cx="http://schemas.microsoft.com/office/drawing/2014/chartex" xmlns:cx1="http://schemas.microsoft.com/office/drawing/2015/9/8/chartex" xmlns:cx2="http://schemas.microsoft.com/office/drawing/2015/10/21/chartex" xmlns:cx3="http://schemas.microsoft.com/office/drawing/2016/5/9/chartex" xmlns:cx4="http://schemas.microsoft.com/office/drawing/2016/5/10/chartex" xmlns:cx5="http://schemas.microsoft.com/office/drawing/2016/5/11/chartex" xmlns:cx6="http://schemas.microsoft.com/office/drawing/2016/5/12/chartex" xmlns:cx7="http://schemas.microsoft.com/office/drawing/2016/5/13/chartex" xmlns:cx8="http://schemas.microsoft.com/office/drawing/2016/5/14/chartex" xmlns:mc="http://schemas.openxmlformats.org/markup-compatibility/2006" xmlns:aink="http://schemas.microsoft.com/office/drawing/2016/ink" xmlns:am3d="http://schemas.microsoft.com/office/drawing/2017/model3d" xmlns:o="urn:schemas-microsoft-com:office:office" xmlns:oel="http://schemas.microsoft.com/office/2019/extlst" xmlns:r="http://schemas.openxmlformats.org/officeDocument/2006/relationships" xmlns:m="http://schemas.openxmlformats.org/officeDocument/2006/math" xmlns:v="urn:schemas-microsoft-com:vml" xmlns:wp14="http://schemas.microsoft.com/office/word/2010/wordprocessingDrawing" xmlns:wp="http://schemas.openxmlformats.org/drawingml/2006/wordprocessingDrawing" xmlns:w10="urn:schemas-microsoft-com:office:word" xmlns:w="http://schemas.openxmlformats.org/wordprocessingml/2006/main" xmlns:w14="http://schemas.microsoft.com/office/word/2010/wordml" xmlns:w15="http://schemas.microsoft.com/office/word/2012/wordml" xmlns:w16cex="http://schemas.microsoft.com/office/word/2018/wordml/cex" xmlns:w16cid="http://schemas.microsoft.com/office/word/2016/wordml/cid" xmlns:w16="http://schemas.microsoft.com/office/word/2018/wordml" xmlns:w16du="http://schemas.microsoft.com/office/word/2023/wordml/word16du" xmlns:w16sdtdh="http://schemas.microsoft.com/office/word/2020/wordml/sdtdatahash" xmlns:w16se="http://schemas.microsoft.com/office/word/2015/wordml/symex" xmlns:wpg="http://schemas.microsoft.com/office/word/2010/wordprocessingGroup" xmlns:wpi="http://schemas.microsoft.com/office/word/2010/wordprocessingInk" xmlns:wne="http://schemas.microsoft.com/office/word/2006/wordml" xmlns:wps="http://schemas.microsoft.com/office/word/2010/wordprocessingShape" mc:Ignorable="w14 w15 w16se w16cid w16 w16cex w16sdtdh w16du wp14">
   <w:sdt>
     <w:sdtPr>
       <w:id w:val="1549110210"/>
@@ -7073,7 +9305,7 @@
 </file>
 
 <file path=word/footnotes.xml><?xml version="1.0" encoding="utf-8"?>
-<w:footnotes xmlns:wpc="http://schemas.microsoft.com/office/word/2010/wordprocessingCanvas" xmlns:cx="http://schemas.microsoft.com/office/drawing/2014/chartex" xmlns:cx1="http://schemas.microsoft.com/office/drawing/2015/9/8/chartex" xmlns:cx2="http://schemas.microsoft.com/office/drawing/2015/10/21/chartex" xmlns:cx3="http://schemas.microsoft.com/office/drawing/2016/5/9/chartex" xmlns:cx4="http://schemas.microsoft.com/office/drawing/2016/5/10/chartex" xmlns:cx5="http://schemas.microsoft.com/office/drawing/2016/5/11/chartex" xmlns:cx6="http://schemas.microsoft.com/office/drawing/2016/5/12/chartex" xmlns:cx7="http://schemas.microsoft.com/office/drawing/2016/5/13/chartex" xmlns:cx8="http://schemas.microsoft.com/office/drawing/2016/5/14/chartex" xmlns:mc="http://schemas.openxmlformats.org/markup-compatibility/2006" xmlns:aink="http://schemas.microsoft.com/office/drawing/2016/ink" xmlns:am3d="http://schemas.microsoft.com/office/drawing/2017/model3d" xmlns:o="urn:schemas-microsoft-com:office:office" xmlns:oel="http://schemas.microsoft.com/office/2019/extlst" xmlns:r="http://schemas.openxmlformats.org/officeDocument/2006/relationships" xmlns:m="http://schemas.openxmlformats.org/officeDocument/2006/math" xmlns:v="urn:schemas-microsoft-com:vml" xmlns:wp14="http://schemas.microsoft.com/office/word/2010/wordprocessingDrawing" xmlns:wp="http://schemas.openxmlformats.org/drawingml/2006/wordprocessingDrawing" xmlns:w10="urn:schemas-microsoft-com:office:word" xmlns:w="http://schemas.openxmlformats.org/wordprocessingml/2006/main" xmlns:w14="http://schemas.microsoft.com/office/word/2010/wordml" xmlns:w15="http://schemas.microsoft.com/office/word/2012/wordml" xmlns:w16cex="http://schemas.microsoft.com/office/word/2018/wordml/cex" xmlns:w16cid="http://schemas.microsoft.com/office/word/2016/wordml/cid" xmlns:w16="http://schemas.microsoft.com/office/word/2018/wordml" xmlns:w16sdtdh="http://schemas.microsoft.com/office/word/2020/wordml/sdtdatahash" xmlns:w16se="http://schemas.microsoft.com/office/word/2015/wordml/symex" xmlns:wpg="http://schemas.microsoft.com/office/word/2010/wordprocessingGroup" xmlns:wpi="http://schemas.microsoft.com/office/word/2010/wordprocessingInk" xmlns:wne="http://schemas.microsoft.com/office/word/2006/wordml" xmlns:wps="http://schemas.microsoft.com/office/word/2010/wordprocessingShape" mc:Ignorable="w14 w15 w16se w16cid w16 w16cex w16sdtdh wp14">
+<w:footnotes xmlns:wpc="http://schemas.microsoft.com/office/word/2010/wordprocessingCanvas" xmlns:cx="http://schemas.microsoft.com/office/drawing/2014/chartex" xmlns:cx1="http://schemas.microsoft.com/office/drawing/2015/9/8/chartex" xmlns:cx2="http://schemas.microsoft.com/office/drawing/2015/10/21/chartex" xmlns:cx3="http://schemas.microsoft.com/office/drawing/2016/5/9/chartex" xmlns:cx4="http://schemas.microsoft.com/office/drawing/2016/5/10/chartex" xmlns:cx5="http://schemas.microsoft.com/office/drawing/2016/5/11/chartex" xmlns:cx6="http://schemas.microsoft.com/office/drawing/2016/5/12/chartex" xmlns:cx7="http://schemas.microsoft.com/office/drawing/2016/5/13/chartex" xmlns:cx8="http://schemas.microsoft.com/office/drawing/2016/5/14/chartex" xmlns:mc="http://schemas.openxmlformats.org/markup-compatibility/2006" xmlns:aink="http://schemas.microsoft.com/office/drawing/2016/ink" xmlns:am3d="http://schemas.microsoft.com/office/drawing/2017/model3d" xmlns:o="urn:schemas-microsoft-com:office:office" xmlns:oel="http://schemas.microsoft.com/office/2019/extlst" xmlns:r="http://schemas.openxmlformats.org/officeDocument/2006/relationships" xmlns:m="http://schemas.openxmlformats.org/officeDocument/2006/math" xmlns:v="urn:schemas-microsoft-com:vml" xmlns:wp14="http://schemas.microsoft.com/office/word/2010/wordprocessingDrawing" xmlns:wp="http://schemas.openxmlformats.org/drawingml/2006/wordprocessingDrawing" xmlns:w10="urn:schemas-microsoft-com:office:word" xmlns:w="http://schemas.openxmlformats.org/wordprocessingml/2006/main" xmlns:w14="http://schemas.microsoft.com/office/word/2010/wordml" xmlns:w15="http://schemas.microsoft.com/office/word/2012/wordml" xmlns:w16cex="http://schemas.microsoft.com/office/word/2018/wordml/cex" xmlns:w16cid="http://schemas.microsoft.com/office/word/2016/wordml/cid" xmlns:w16="http://schemas.microsoft.com/office/word/2018/wordml" xmlns:w16du="http://schemas.microsoft.com/office/word/2023/wordml/word16du" xmlns:w16sdtdh="http://schemas.microsoft.com/office/word/2020/wordml/sdtdatahash" xmlns:w16se="http://schemas.microsoft.com/office/word/2015/wordml/symex" xmlns:wpg="http://schemas.microsoft.com/office/word/2010/wordprocessingGroup" xmlns:wpi="http://schemas.microsoft.com/office/word/2010/wordprocessingInk" xmlns:wne="http://schemas.microsoft.com/office/word/2006/wordml" xmlns:wps="http://schemas.microsoft.com/office/word/2010/wordprocessingShape" mc:Ignorable="w14 w15 w16se w16cid w16 w16cex w16sdtdh w16du wp14">
   <w:footnote w:type="separator" w:id="-1">
     <w:p>
       <w:pPr>
@@ -7098,8 +9330,97 @@
 </file>
 
 <file path=word/numbering.xml><?xml version="1.0" encoding="utf-8"?>
-<w:numbering xmlns:wpc="http://schemas.microsoft.com/office/word/2010/wordprocessingCanvas" xmlns:cx="http://schemas.microsoft.com/office/drawing/2014/chartex" xmlns:cx1="http://schemas.microsoft.com/office/drawing/2015/9/8/chartex" xmlns:cx2="http://schemas.microsoft.com/office/drawing/2015/10/21/chartex" xmlns:cx3="http://schemas.microsoft.com/office/drawing/2016/5/9/chartex" xmlns:cx4="http://schemas.microsoft.com/office/drawing/2016/5/10/chartex" xmlns:cx5="http://schemas.microsoft.com/office/drawing/2016/5/11/chartex" xmlns:cx6="http://schemas.microsoft.com/office/drawing/2016/5/12/chartex" xmlns:cx7="http://schemas.microsoft.com/office/drawing/2016/5/13/chartex" xmlns:cx8="http://schemas.microsoft.com/office/drawing/2016/5/14/chartex" xmlns:mc="http://schemas.openxmlformats.org/markup-compatibility/2006" xmlns:aink="http://schemas.microsoft.com/office/drawing/2016/ink" xmlns:am3d="http://schemas.microsoft.com/office/drawing/2017/model3d" xmlns:o="urn:schemas-microsoft-com:office:office" xmlns:oel="http://schemas.microsoft.com/office/2019/extlst" xmlns:r="http://schemas.openxmlformats.org/officeDocument/2006/relationships" xmlns:m="http://schemas.openxmlformats.org/officeDocument/2006/math" xmlns:v="urn:schemas-microsoft-com:vml" xmlns:wp14="http://schemas.microsoft.com/office/word/2010/wordprocessingDrawing" xmlns:wp="http://schemas.openxmlformats.org/drawingml/2006/wordprocessingDrawing" xmlns:w10="urn:schemas-microsoft-com:office:word" xmlns:w="http://schemas.openxmlformats.org/wordprocessingml/2006/main" xmlns:w14="http://schemas.microsoft.com/office/word/2010/wordml" xmlns:w15="http://schemas.microsoft.com/office/word/2012/wordml" xmlns:w16cex="http://schemas.microsoft.com/office/word/2018/wordml/cex" xmlns:w16cid="http://schemas.microsoft.com/office/word/2016/wordml/cid" xmlns:w16="http://schemas.microsoft.com/office/word/2018/wordml" xmlns:w16sdtdh="http://schemas.microsoft.com/office/word/2020/wordml/sdtdatahash" xmlns:w16se="http://schemas.microsoft.com/office/word/2015/wordml/symex" xmlns:wpg="http://schemas.microsoft.com/office/word/2010/wordprocessingGroup" xmlns:wpi="http://schemas.microsoft.com/office/word/2010/wordprocessingInk" xmlns:wne="http://schemas.microsoft.com/office/word/2006/wordml" xmlns:wps="http://schemas.microsoft.com/office/word/2010/wordprocessingShape" mc:Ignorable="w14 w15 w16se w16cid w16 w16cex w16sdtdh wp14">
+<w:numbering xmlns:wpc="http://schemas.microsoft.com/office/word/2010/wordprocessingCanvas" xmlns:cx="http://schemas.microsoft.com/office/drawing/2014/chartex" xmlns:cx1="http://schemas.microsoft.com/office/drawing/2015/9/8/chartex" xmlns:cx2="http://schemas.microsoft.com/office/drawing/2015/10/21/chartex" xmlns:cx3="http://schemas.microsoft.com/office/drawing/2016/5/9/chartex" xmlns:cx4="http://schemas.microsoft.com/office/drawing/2016/5/10/chartex" xmlns:cx5="http://schemas.microsoft.com/office/drawing/2016/5/11/chartex" xmlns:cx6="http://schemas.microsoft.com/office/drawing/2016/5/12/chartex" xmlns:cx7="http://schemas.microsoft.com/office/drawing/2016/5/13/chartex" xmlns:cx8="http://schemas.microsoft.com/office/drawing/2016/5/14/chartex" xmlns:mc="http://schemas.openxmlformats.org/markup-compatibility/2006" xmlns:aink="http://schemas.microsoft.com/office/drawing/2016/ink" xmlns:am3d="http://schemas.microsoft.com/office/drawing/2017/model3d" xmlns:o="urn:schemas-microsoft-com:office:office" xmlns:oel="http://schemas.microsoft.com/office/2019/extlst" xmlns:r="http://schemas.openxmlformats.org/officeDocument/2006/relationships" xmlns:m="http://schemas.openxmlformats.org/officeDocument/2006/math" xmlns:v="urn:schemas-microsoft-com:vml" xmlns:wp14="http://schemas.microsoft.com/office/word/2010/wordprocessingDrawing" xmlns:wp="http://schemas.openxmlformats.org/drawingml/2006/wordprocessingDrawing" xmlns:w10="urn:schemas-microsoft-com:office:word" xmlns:w="http://schemas.openxmlformats.org/wordprocessingml/2006/main" xmlns:w14="http://schemas.microsoft.com/office/word/2010/wordml" xmlns:w15="http://schemas.microsoft.com/office/word/2012/wordml" xmlns:w16cex="http://schemas.microsoft.com/office/word/2018/wordml/cex" xmlns:w16cid="http://schemas.microsoft.com/office/word/2016/wordml/cid" xmlns:w16="http://schemas.microsoft.com/office/word/2018/wordml" xmlns:w16du="http://schemas.microsoft.com/office/word/2023/wordml/word16du" xmlns:w16sdtdh="http://schemas.microsoft.com/office/word/2020/wordml/sdtdatahash" xmlns:w16se="http://schemas.microsoft.com/office/word/2015/wordml/symex" xmlns:wpg="http://schemas.microsoft.com/office/word/2010/wordprocessingGroup" xmlns:wpi="http://schemas.microsoft.com/office/word/2010/wordprocessingInk" xmlns:wne="http://schemas.microsoft.com/office/word/2006/wordml" xmlns:wps="http://schemas.microsoft.com/office/word/2010/wordprocessingShape" mc:Ignorable="w14 w15 w16se w16cid w16 w16cex w16sdtdh w16du wp14">
   <w:abstractNum w:abstractNumId="0" w15:restartNumberingAfterBreak="0">
+    <w:nsid w:val="13C17511"/>
+    <w:multiLevelType w:val="hybridMultilevel"/>
+    <w:tmpl w:val="64A8166E"/>
+    <w:lvl w:ilvl="0" w:tplc="0408000F">
+      <w:start w:val="1"/>
+      <w:numFmt w:val="decimal"/>
+      <w:lvlText w:val="%1."/>
+      <w:lvlJc w:val="left"/>
+      <w:pPr>
+        <w:ind w:left="720" w:hanging="360"/>
+      </w:pPr>
+      <w:rPr>
+        <w:rFonts w:hint="default"/>
+      </w:rPr>
+    </w:lvl>
+    <w:lvl w:ilvl="1" w:tplc="04080019" w:tentative="1">
+      <w:start w:val="1"/>
+      <w:numFmt w:val="lowerLetter"/>
+      <w:lvlText w:val="%2."/>
+      <w:lvlJc w:val="left"/>
+      <w:pPr>
+        <w:ind w:left="1440" w:hanging="360"/>
+      </w:pPr>
+    </w:lvl>
+    <w:lvl w:ilvl="2" w:tplc="0408001B" w:tentative="1">
+      <w:start w:val="1"/>
+      <w:numFmt w:val="lowerRoman"/>
+      <w:lvlText w:val="%3."/>
+      <w:lvlJc w:val="right"/>
+      <w:pPr>
+        <w:ind w:left="2160" w:hanging="180"/>
+      </w:pPr>
+    </w:lvl>
+    <w:lvl w:ilvl="3" w:tplc="0408000F" w:tentative="1">
+      <w:start w:val="1"/>
+      <w:numFmt w:val="decimal"/>
+      <w:lvlText w:val="%4."/>
+      <w:lvlJc w:val="left"/>
+      <w:pPr>
+        <w:ind w:left="2880" w:hanging="360"/>
+      </w:pPr>
+    </w:lvl>
+    <w:lvl w:ilvl="4" w:tplc="04080019" w:tentative="1">
+      <w:start w:val="1"/>
+      <w:numFmt w:val="lowerLetter"/>
+      <w:lvlText w:val="%5."/>
+      <w:lvlJc w:val="left"/>
+      <w:pPr>
+        <w:ind w:left="3600" w:hanging="360"/>
+      </w:pPr>
+    </w:lvl>
+    <w:lvl w:ilvl="5" w:tplc="0408001B" w:tentative="1">
+      <w:start w:val="1"/>
+      <w:numFmt w:val="lowerRoman"/>
+      <w:lvlText w:val="%6."/>
+      <w:lvlJc w:val="right"/>
+      <w:pPr>
+        <w:ind w:left="4320" w:hanging="180"/>
+      </w:pPr>
+    </w:lvl>
+    <w:lvl w:ilvl="6" w:tplc="0408000F" w:tentative="1">
+      <w:start w:val="1"/>
+      <w:numFmt w:val="decimal"/>
+      <w:lvlText w:val="%7."/>
+      <w:lvlJc w:val="left"/>
+      <w:pPr>
+        <w:ind w:left="5040" w:hanging="360"/>
+      </w:pPr>
+    </w:lvl>
+    <w:lvl w:ilvl="7" w:tplc="04080019" w:tentative="1">
+      <w:start w:val="1"/>
+      <w:numFmt w:val="lowerLetter"/>
+      <w:lvlText w:val="%8."/>
+      <w:lvlJc w:val="left"/>
+      <w:pPr>
+        <w:ind w:left="5760" w:hanging="360"/>
+      </w:pPr>
+    </w:lvl>
+    <w:lvl w:ilvl="8" w:tplc="0408001B" w:tentative="1">
+      <w:start w:val="1"/>
+      <w:numFmt w:val="lowerRoman"/>
+      <w:lvlText w:val="%9."/>
+      <w:lvlJc w:val="right"/>
+      <w:pPr>
+        <w:ind w:left="6480" w:hanging="180"/>
+      </w:pPr>
+    </w:lvl>
+  </w:abstractNum>
+  <w:abstractNum w:abstractNumId="1" w15:restartNumberingAfterBreak="0">
     <w:nsid w:val="147A3A50"/>
     <w:multiLevelType w:val="hybridMultilevel"/>
     <w:tmpl w:val="809C47BA"/>
@@ -7212,7 +9533,7 @@
       </w:rPr>
     </w:lvl>
   </w:abstractNum>
-  <w:abstractNum w:abstractNumId="1" w15:restartNumberingAfterBreak="0">
+  <w:abstractNum w:abstractNumId="2" w15:restartNumberingAfterBreak="0">
     <w:nsid w:val="4A8B720E"/>
     <w:multiLevelType w:val="hybridMultilevel"/>
     <w:tmpl w:val="81285AF6"/>
@@ -7301,7 +9622,7 @@
       </w:pPr>
     </w:lvl>
   </w:abstractNum>
-  <w:abstractNum w:abstractNumId="2" w15:restartNumberingAfterBreak="0">
+  <w:abstractNum w:abstractNumId="3" w15:restartNumberingAfterBreak="0">
     <w:nsid w:val="4CBA41F8"/>
     <w:multiLevelType w:val="hybridMultilevel"/>
     <w:tmpl w:val="DE14473E"/>
@@ -7414,7 +9735,7 @@
       </w:rPr>
     </w:lvl>
   </w:abstractNum>
-  <w:abstractNum w:abstractNumId="3" w15:restartNumberingAfterBreak="0">
+  <w:abstractNum w:abstractNumId="4" w15:restartNumberingAfterBreak="0">
     <w:nsid w:val="5C003A00"/>
     <w:multiLevelType w:val="hybridMultilevel"/>
     <w:tmpl w:val="91061D00"/>
@@ -7527,7 +9848,96 @@
       </w:rPr>
     </w:lvl>
   </w:abstractNum>
-  <w:abstractNum w:abstractNumId="4" w15:restartNumberingAfterBreak="0">
+  <w:abstractNum w:abstractNumId="5" w15:restartNumberingAfterBreak="0">
+    <w:nsid w:val="5E150C17"/>
+    <w:multiLevelType w:val="hybridMultilevel"/>
+    <w:tmpl w:val="B3BA74AC"/>
+    <w:lvl w:ilvl="0" w:tplc="0408000F">
+      <w:start w:val="1"/>
+      <w:numFmt w:val="decimal"/>
+      <w:lvlText w:val="%1."/>
+      <w:lvlJc w:val="left"/>
+      <w:pPr>
+        <w:ind w:left="720" w:hanging="360"/>
+      </w:pPr>
+      <w:rPr>
+        <w:rFonts w:hint="default"/>
+      </w:rPr>
+    </w:lvl>
+    <w:lvl w:ilvl="1" w:tplc="04080019">
+      <w:start w:val="1"/>
+      <w:numFmt w:val="lowerLetter"/>
+      <w:lvlText w:val="%2."/>
+      <w:lvlJc w:val="left"/>
+      <w:pPr>
+        <w:ind w:left="1440" w:hanging="360"/>
+      </w:pPr>
+    </w:lvl>
+    <w:lvl w:ilvl="2" w:tplc="0408001B" w:tentative="1">
+      <w:start w:val="1"/>
+      <w:numFmt w:val="lowerRoman"/>
+      <w:lvlText w:val="%3."/>
+      <w:lvlJc w:val="right"/>
+      <w:pPr>
+        <w:ind w:left="2160" w:hanging="180"/>
+      </w:pPr>
+    </w:lvl>
+    <w:lvl w:ilvl="3" w:tplc="0408000F" w:tentative="1">
+      <w:start w:val="1"/>
+      <w:numFmt w:val="decimal"/>
+      <w:lvlText w:val="%4."/>
+      <w:lvlJc w:val="left"/>
+      <w:pPr>
+        <w:ind w:left="2880" w:hanging="360"/>
+      </w:pPr>
+    </w:lvl>
+    <w:lvl w:ilvl="4" w:tplc="04080019" w:tentative="1">
+      <w:start w:val="1"/>
+      <w:numFmt w:val="lowerLetter"/>
+      <w:lvlText w:val="%5."/>
+      <w:lvlJc w:val="left"/>
+      <w:pPr>
+        <w:ind w:left="3600" w:hanging="360"/>
+      </w:pPr>
+    </w:lvl>
+    <w:lvl w:ilvl="5" w:tplc="0408001B" w:tentative="1">
+      <w:start w:val="1"/>
+      <w:numFmt w:val="lowerRoman"/>
+      <w:lvlText w:val="%6."/>
+      <w:lvlJc w:val="right"/>
+      <w:pPr>
+        <w:ind w:left="4320" w:hanging="180"/>
+      </w:pPr>
+    </w:lvl>
+    <w:lvl w:ilvl="6" w:tplc="0408000F" w:tentative="1">
+      <w:start w:val="1"/>
+      <w:numFmt w:val="decimal"/>
+      <w:lvlText w:val="%7."/>
+      <w:lvlJc w:val="left"/>
+      <w:pPr>
+        <w:ind w:left="5040" w:hanging="360"/>
+      </w:pPr>
+    </w:lvl>
+    <w:lvl w:ilvl="7" w:tplc="04080019" w:tentative="1">
+      <w:start w:val="1"/>
+      <w:numFmt w:val="lowerLetter"/>
+      <w:lvlText w:val="%8."/>
+      <w:lvlJc w:val="left"/>
+      <w:pPr>
+        <w:ind w:left="5760" w:hanging="360"/>
+      </w:pPr>
+    </w:lvl>
+    <w:lvl w:ilvl="8" w:tplc="0408001B" w:tentative="1">
+      <w:start w:val="1"/>
+      <w:numFmt w:val="lowerRoman"/>
+      <w:lvlText w:val="%9."/>
+      <w:lvlJc w:val="right"/>
+      <w:pPr>
+        <w:ind w:left="6480" w:hanging="180"/>
+      </w:pPr>
+    </w:lvl>
+  </w:abstractNum>
+  <w:abstractNum w:abstractNumId="6" w15:restartNumberingAfterBreak="0">
     <w:nsid w:val="6307414A"/>
     <w:multiLevelType w:val="hybridMultilevel"/>
     <w:tmpl w:val="E9586AEC"/>
@@ -7640,7 +10050,7 @@
       </w:rPr>
     </w:lvl>
   </w:abstractNum>
-  <w:abstractNum w:abstractNumId="5" w15:restartNumberingAfterBreak="0">
+  <w:abstractNum w:abstractNumId="7" w15:restartNumberingAfterBreak="0">
     <w:nsid w:val="7467758F"/>
     <w:multiLevelType w:val="hybridMultilevel"/>
     <w:tmpl w:val="98882540"/>
@@ -7753,7 +10163,7 @@
       </w:rPr>
     </w:lvl>
   </w:abstractNum>
-  <w:abstractNum w:abstractNumId="6" w15:restartNumberingAfterBreak="0">
+  <w:abstractNum w:abstractNumId="8" w15:restartNumberingAfterBreak="0">
     <w:nsid w:val="77FC5B5E"/>
     <w:multiLevelType w:val="hybridMultilevel"/>
     <w:tmpl w:val="E9FE6A4E"/>
@@ -7867,31 +10277,37 @@
     </w:lvl>
   </w:abstractNum>
   <w:num w:numId="1" w16cid:durableId="963536264">
+    <w:abstractNumId w:val="2"/>
+  </w:num>
+  <w:num w:numId="2" w16cid:durableId="1380082468">
+    <w:abstractNumId w:val="7"/>
+  </w:num>
+  <w:num w:numId="3" w16cid:durableId="666444017">
+    <w:abstractNumId w:val="4"/>
+  </w:num>
+  <w:num w:numId="4" w16cid:durableId="2056811625">
     <w:abstractNumId w:val="1"/>
   </w:num>
-  <w:num w:numId="2" w16cid:durableId="1380082468">
+  <w:num w:numId="5" w16cid:durableId="1436096774">
+    <w:abstractNumId w:val="6"/>
+  </w:num>
+  <w:num w:numId="6" w16cid:durableId="73405042">
+    <w:abstractNumId w:val="3"/>
+  </w:num>
+  <w:num w:numId="7" w16cid:durableId="1312833606">
+    <w:abstractNumId w:val="8"/>
+  </w:num>
+  <w:num w:numId="8" w16cid:durableId="1087389051">
     <w:abstractNumId w:val="5"/>
   </w:num>
-  <w:num w:numId="3" w16cid:durableId="666444017">
-    <w:abstractNumId w:val="3"/>
-  </w:num>
-  <w:num w:numId="4" w16cid:durableId="2056811625">
+  <w:num w:numId="9" w16cid:durableId="42874947">
     <w:abstractNumId w:val="0"/>
-  </w:num>
-  <w:num w:numId="5" w16cid:durableId="1436096774">
-    <w:abstractNumId w:val="4"/>
-  </w:num>
-  <w:num w:numId="6" w16cid:durableId="73405042">
-    <w:abstractNumId w:val="2"/>
-  </w:num>
-  <w:num w:numId="7" w16cid:durableId="1312833606">
-    <w:abstractNumId w:val="6"/>
   </w:num>
 </w:numbering>
 </file>
 
 <file path=word/styles.xml><?xml version="1.0" encoding="utf-8"?>
-<w:styles xmlns:mc="http://schemas.openxmlformats.org/markup-compatibility/2006" xmlns:r="http://schemas.openxmlformats.org/officeDocument/2006/relationships" xmlns:w="http://schemas.openxmlformats.org/wordprocessingml/2006/main" xmlns:w14="http://schemas.microsoft.com/office/word/2010/wordml" xmlns:w15="http://schemas.microsoft.com/office/word/2012/wordml" xmlns:w16cex="http://schemas.microsoft.com/office/word/2018/wordml/cex" xmlns:w16cid="http://schemas.microsoft.com/office/word/2016/wordml/cid" xmlns:w16="http://schemas.microsoft.com/office/word/2018/wordml" xmlns:w16sdtdh="http://schemas.microsoft.com/office/word/2020/wordml/sdtdatahash" xmlns:w16se="http://schemas.microsoft.com/office/word/2015/wordml/symex" mc:Ignorable="w14 w15 w16se w16cid w16 w16cex w16sdtdh">
+<w:styles xmlns:mc="http://schemas.openxmlformats.org/markup-compatibility/2006" xmlns:r="http://schemas.openxmlformats.org/officeDocument/2006/relationships" xmlns:w="http://schemas.openxmlformats.org/wordprocessingml/2006/main" xmlns:w14="http://schemas.microsoft.com/office/word/2010/wordml" xmlns:w15="http://schemas.microsoft.com/office/word/2012/wordml" xmlns:w16cex="http://schemas.microsoft.com/office/word/2018/wordml/cex" xmlns:w16cid="http://schemas.microsoft.com/office/word/2016/wordml/cid" xmlns:w16="http://schemas.microsoft.com/office/word/2018/wordml" xmlns:w16du="http://schemas.microsoft.com/office/word/2023/wordml/word16du" xmlns:w16sdtdh="http://schemas.microsoft.com/office/word/2020/wordml/sdtdatahash" xmlns:w16se="http://schemas.microsoft.com/office/word/2015/wordml/symex" mc:Ignorable="w14 w15 w16se w16cid w16 w16cex w16sdtdh w16du">
   <w:docDefaults>
     <w:rPrDefault>
       <w:rPr>
@@ -8627,6 +11043,37 @@
     <w:uiPriority w:val="99"/>
     <w:rsid w:val="00142413"/>
   </w:style>
+  <w:style w:type="character" w:styleId="IntenseEmphasis">
+    <w:name w:val="Intense Emphasis"/>
+    <w:basedOn w:val="DefaultParagraphFont"/>
+    <w:uiPriority w:val="21"/>
+    <w:qFormat/>
+    <w:rsid w:val="00BD06E8"/>
+    <w:rPr>
+      <w:i/>
+      <w:iCs/>
+      <w:color w:val="5B9BD5" w:themeColor="accent1"/>
+    </w:rPr>
+  </w:style>
+  <w:style w:type="table" w:styleId="TableGrid">
+    <w:name w:val="Table Grid"/>
+    <w:basedOn w:val="TableNormal"/>
+    <w:uiPriority w:val="39"/>
+    <w:rsid w:val="00B15254"/>
+    <w:pPr>
+      <w:spacing w:after="0" w:line="240" w:lineRule="auto"/>
+    </w:pPr>
+    <w:tblPr>
+      <w:tblBorders>
+        <w:top w:val="single" w:sz="4" w:space="0" w:color="auto"/>
+        <w:left w:val="single" w:sz="4" w:space="0" w:color="auto"/>
+        <w:bottom w:val="single" w:sz="4" w:space="0" w:color="auto"/>
+        <w:right w:val="single" w:sz="4" w:space="0" w:color="auto"/>
+        <w:insideH w:val="single" w:sz="4" w:space="0" w:color="auto"/>
+        <w:insideV w:val="single" w:sz="4" w:space="0" w:color="auto"/>
+      </w:tblBorders>
+    </w:tblPr>
+  </w:style>
 </w:styles>
 </file>
 

</xml_diff>